<commit_message>
Notes from task assignment
</commit_message>
<xml_diff>
--- a/Case Study 01.docx
+++ b/Case Study 01.docx
@@ -1,6 +1,6 @@
 
 <file path=word/document.xml><?xml version="1.0" encoding="utf-8"?>
-<w:document xmlns:wpc="http://schemas.microsoft.com/office/word/2010/wordprocessingCanvas" xmlns:cx="http://schemas.microsoft.com/office/drawing/2014/chartex" xmlns:cx1="http://schemas.microsoft.com/office/drawing/2015/9/8/chartex" xmlns:cx2="http://schemas.microsoft.com/office/drawing/2015/10/21/chartex" xmlns:cx3="http://schemas.microsoft.com/office/drawing/2016/5/9/chartex" xmlns:cx4="http://schemas.microsoft.com/office/drawing/2016/5/10/chartex" xmlns:cx5="http://schemas.microsoft.com/office/drawing/2016/5/11/chartex" xmlns:cx6="http://schemas.microsoft.com/office/drawing/2016/5/12/chartex" xmlns:cx7="http://schemas.microsoft.com/office/drawing/2016/5/13/chartex" xmlns:cx8="http://schemas.microsoft.com/office/drawing/2016/5/14/chartex" xmlns:mc="http://schemas.openxmlformats.org/markup-compatibility/2006" xmlns:aink="http://schemas.microsoft.com/office/drawing/2016/ink" xmlns:am3d="http://schemas.microsoft.com/office/drawing/2017/model3d" xmlns:o="urn:schemas-microsoft-com:office:office" xmlns:r="http://schemas.openxmlformats.org/officeDocument/2006/relationships" xmlns:m="http://schemas.openxmlformats.org/officeDocument/2006/math" xmlns:v="urn:schemas-microsoft-com:vml" xmlns:wp14="http://schemas.microsoft.com/office/word/2010/wordprocessingDrawing" xmlns:wp="http://schemas.openxmlformats.org/drawingml/2006/wordprocessingDrawing" xmlns:w10="urn:schemas-microsoft-com:office:word" xmlns:w="http://schemas.openxmlformats.org/wordprocessingml/2006/main" xmlns:w14="http://schemas.microsoft.com/office/word/2010/wordml" xmlns:w15="http://schemas.microsoft.com/office/word/2012/wordml" xmlns:w16cid="http://schemas.microsoft.com/office/word/2016/wordml/cid" xmlns:w16se="http://schemas.microsoft.com/office/word/2015/wordml/symex" xmlns:wpg="http://schemas.microsoft.com/office/word/2010/wordprocessingGroup" xmlns:wpi="http://schemas.microsoft.com/office/word/2010/wordprocessingInk" xmlns:wne="http://schemas.microsoft.com/office/word/2006/wordml" xmlns:wps="http://schemas.microsoft.com/office/word/2010/wordprocessingShape" mc:Ignorable="w14 w15 w16se w16cid wp14">
+<w:document xmlns:wpc="http://schemas.microsoft.com/office/word/2010/wordprocessingCanvas" xmlns:mc="http://schemas.openxmlformats.org/markup-compatibility/2006" xmlns:o="urn:schemas-microsoft-com:office:office" xmlns:r="http://schemas.openxmlformats.org/officeDocument/2006/relationships" xmlns:m="http://schemas.openxmlformats.org/officeDocument/2006/math" xmlns:v="urn:schemas-microsoft-com:vml" xmlns:wp14="http://schemas.microsoft.com/office/word/2010/wordprocessingDrawing" xmlns:wp="http://schemas.openxmlformats.org/drawingml/2006/wordprocessingDrawing" xmlns:w10="urn:schemas-microsoft-com:office:word" xmlns:w="http://schemas.openxmlformats.org/wordprocessingml/2006/main" xmlns:w14="http://schemas.microsoft.com/office/word/2010/wordml" xmlns:w15="http://schemas.microsoft.com/office/word/2012/wordml" xmlns:wpg="http://schemas.microsoft.com/office/word/2010/wordprocessingGroup" xmlns:wpi="http://schemas.microsoft.com/office/word/2010/wordprocessingInk" xmlns:wne="http://schemas.microsoft.com/office/word/2006/wordml" xmlns:wps="http://schemas.microsoft.com/office/word/2010/wordprocessingShape" mc:Ignorable="w14 w15 wp14">
   <w:body>
     <w:p>
       <w:pPr>
@@ -693,7 +693,6 @@
           <w:sz w:val="28"/>
           <w:szCs w:val="28"/>
         </w:rPr>
-        <w:lastRenderedPageBreak/>
         <w:t>Instructions</w:t>
       </w:r>
     </w:p>
@@ -811,6 +810,36 @@
     </w:p>
     <w:p>
       <w:pPr>
+        <w:ind w:left="1080"/>
+        <w:rPr>
+          <w:rFonts w:ascii="Arial" w:eastAsia="Times New Roman" w:hAnsi="Arial" w:cs="Arial"/>
+          <w:sz w:val="28"/>
+          <w:szCs w:val="28"/>
+        </w:rPr>
+      </w:pPr>
+    </w:p>
+    <w:p>
+      <w:pPr>
+        <w:ind w:firstLine="720"/>
+        <w:rPr>
+          <w:rFonts w:ascii="Arial" w:eastAsia="Times New Roman" w:hAnsi="Arial" w:cs="Arial"/>
+          <w:color w:val="7030A0"/>
+          <w:sz w:val="28"/>
+          <w:szCs w:val="28"/>
+        </w:rPr>
+      </w:pPr>
+      <w:r>
+        <w:rPr>
+          <w:rFonts w:ascii="Arial" w:eastAsia="Times New Roman" w:hAnsi="Arial" w:cs="Arial"/>
+          <w:color w:val="7030A0"/>
+          <w:sz w:val="28"/>
+          <w:szCs w:val="28"/>
+        </w:rPr>
+        <w:t>[Mai Loan to write Intro]</w:t>
+      </w:r>
+    </w:p>
+    <w:p>
+      <w:pPr>
         <w:spacing w:line="188" w:lineRule="atLeast"/>
         <w:rPr>
           <w:rFonts w:ascii="Arial" w:hAnsi="Arial" w:cs="Arial"/>
@@ -951,6 +980,53 @@
     </w:p>
     <w:p>
       <w:pPr>
+        <w:spacing w:line="152" w:lineRule="atLeast"/>
+        <w:rPr>
+          <w:rFonts w:ascii="Arial" w:hAnsi="Arial" w:cs="Arial"/>
+          <w:sz w:val="28"/>
+          <w:szCs w:val="28"/>
+        </w:rPr>
+      </w:pPr>
+      <w:r>
+        <w:rPr>
+          <w:rFonts w:ascii="Arial" w:hAnsi="Arial" w:cs="Arial"/>
+          <w:sz w:val="28"/>
+          <w:szCs w:val="28"/>
+        </w:rPr>
+        <w:tab/>
+      </w:r>
+      <w:r>
+        <w:rPr>
+          <w:rFonts w:ascii="Arial" w:hAnsi="Arial" w:cs="Arial"/>
+          <w:color w:val="7030A0"/>
+          <w:sz w:val="28"/>
+          <w:szCs w:val="28"/>
+        </w:rPr>
+        <w:t>[Zackary]</w:t>
+      </w:r>
+    </w:p>
+    <w:p>
+      <w:pPr>
+        <w:spacing w:line="152" w:lineRule="atLeast"/>
+        <w:rPr>
+          <w:rFonts w:ascii="Arial" w:hAnsi="Arial" w:cs="Arial"/>
+          <w:sz w:val="28"/>
+          <w:szCs w:val="28"/>
+        </w:rPr>
+      </w:pPr>
+    </w:p>
+    <w:p>
+      <w:pPr>
+        <w:spacing w:line="152" w:lineRule="atLeast"/>
+        <w:rPr>
+          <w:rFonts w:ascii="Arial" w:hAnsi="Arial" w:cs="Arial"/>
+          <w:sz w:val="28"/>
+          <w:szCs w:val="28"/>
+        </w:rPr>
+      </w:pPr>
+    </w:p>
+    <w:p>
+      <w:pPr>
         <w:ind w:left="720"/>
         <w:rPr>
           <w:rFonts w:ascii="Arial" w:eastAsia="Times New Roman" w:hAnsi="Arial" w:cs="Arial"/>
@@ -981,6 +1057,43 @@
           <w:szCs w:val="28"/>
         </w:rPr>
         <w:t>Use R to code answers concerning the seven questions below.</w:t>
+      </w:r>
+    </w:p>
+    <w:p>
+      <w:pPr>
+        <w:spacing w:line="45" w:lineRule="atLeast"/>
+        <w:rPr>
+          <w:rFonts w:ascii="Times New Roman" w:hAnsi="Times New Roman" w:cs="Times New Roman"/>
+          <w:sz w:val="28"/>
+          <w:szCs w:val="28"/>
+        </w:rPr>
+      </w:pPr>
+    </w:p>
+    <w:p>
+      <w:pPr>
+        <w:spacing w:line="152" w:lineRule="atLeast"/>
+        <w:rPr>
+          <w:rFonts w:ascii="Arial" w:hAnsi="Arial" w:cs="Arial"/>
+          <w:sz w:val="28"/>
+          <w:szCs w:val="28"/>
+        </w:rPr>
+      </w:pPr>
+      <w:r>
+        <w:rPr>
+          <w:rFonts w:ascii="Arial" w:hAnsi="Arial" w:cs="Arial"/>
+          <w:sz w:val="28"/>
+          <w:szCs w:val="28"/>
+        </w:rPr>
+        <w:tab/>
+      </w:r>
+      <w:r>
+        <w:rPr>
+          <w:rFonts w:ascii="Arial" w:hAnsi="Arial" w:cs="Arial"/>
+          <w:color w:val="7030A0"/>
+          <w:sz w:val="28"/>
+          <w:szCs w:val="28"/>
+        </w:rPr>
+        <w:t>[Zackary]</w:t>
       </w:r>
     </w:p>
     <w:p>
@@ -1040,6 +1153,43 @@
     </w:p>
     <w:p>
       <w:pPr>
+        <w:spacing w:line="152" w:lineRule="atLeast"/>
+        <w:rPr>
+          <w:rFonts w:ascii="Times New Roman" w:hAnsi="Times New Roman" w:cs="Times New Roman"/>
+          <w:sz w:val="28"/>
+          <w:szCs w:val="28"/>
+        </w:rPr>
+      </w:pPr>
+      <w:r>
+        <w:rPr>
+          <w:rFonts w:ascii="Times New Roman" w:hAnsi="Times New Roman" w:cs="Times New Roman"/>
+          <w:sz w:val="28"/>
+          <w:szCs w:val="28"/>
+        </w:rPr>
+        <w:tab/>
+      </w:r>
+      <w:r>
+        <w:rPr>
+          <w:rFonts w:ascii="Arial" w:hAnsi="Arial" w:cs="Arial"/>
+          <w:color w:val="7030A0"/>
+          <w:sz w:val="28"/>
+          <w:szCs w:val="28"/>
+        </w:rPr>
+        <w:t>[Both then combine]</w:t>
+      </w:r>
+    </w:p>
+    <w:p>
+      <w:pPr>
+        <w:spacing w:line="189" w:lineRule="atLeast"/>
+        <w:rPr>
+          <w:rFonts w:ascii="Times New Roman" w:hAnsi="Times New Roman" w:cs="Times New Roman"/>
+          <w:sz w:val="28"/>
+          <w:szCs w:val="28"/>
+        </w:rPr>
+      </w:pPr>
+    </w:p>
+    <w:p>
+      <w:pPr>
         <w:ind w:left="720"/>
         <w:rPr>
           <w:rFonts w:ascii="Arial" w:eastAsia="Times New Roman" w:hAnsi="Arial" w:cs="Arial"/>
@@ -1118,6 +1268,43 @@
           <w:szCs w:val="28"/>
         </w:rPr>
         <w:t>le!!</w:t>
+      </w:r>
+    </w:p>
+    <w:p>
+      <w:pPr>
+        <w:ind w:left="720"/>
+        <w:rPr>
+          <w:rFonts w:ascii="Arial" w:eastAsia="Times New Roman" w:hAnsi="Arial" w:cs="Arial"/>
+          <w:sz w:val="28"/>
+          <w:szCs w:val="28"/>
+        </w:rPr>
+      </w:pPr>
+    </w:p>
+    <w:p>
+      <w:pPr>
+        <w:spacing w:line="152" w:lineRule="atLeast"/>
+        <w:rPr>
+          <w:rFonts w:ascii="Times New Roman" w:hAnsi="Times New Roman" w:cs="Times New Roman"/>
+          <w:sz w:val="28"/>
+          <w:szCs w:val="28"/>
+        </w:rPr>
+      </w:pPr>
+      <w:r>
+        <w:rPr>
+          <w:rFonts w:ascii="Times New Roman" w:hAnsi="Times New Roman" w:cs="Times New Roman"/>
+          <w:sz w:val="28"/>
+          <w:szCs w:val="28"/>
+        </w:rPr>
+        <w:tab/>
+      </w:r>
+      <w:r>
+        <w:rPr>
+          <w:rFonts w:ascii="Arial" w:hAnsi="Arial" w:cs="Arial"/>
+          <w:color w:val="7030A0"/>
+          <w:sz w:val="28"/>
+          <w:szCs w:val="28"/>
+        </w:rPr>
+        <w:t>[Both then combine]</w:t>
       </w:r>
     </w:p>
     <w:p>
@@ -1245,6 +1432,58 @@
           <w:szCs w:val="28"/>
         </w:rPr>
         <w:t xml:space="preserve"> you like, but it should make sense and be easily navigated.</w:t>
+      </w:r>
+    </w:p>
+    <w:p>
+      <w:pPr>
+        <w:ind w:left="720"/>
+        <w:jc w:val="both"/>
+        <w:rPr>
+          <w:rFonts w:ascii="Arial" w:eastAsia="Times New Roman" w:hAnsi="Arial" w:cs="Arial"/>
+          <w:sz w:val="28"/>
+          <w:szCs w:val="28"/>
+        </w:rPr>
+      </w:pPr>
+    </w:p>
+    <w:p>
+      <w:pPr>
+        <w:ind w:left="720"/>
+        <w:jc w:val="both"/>
+        <w:rPr>
+          <w:rFonts w:ascii="Arial" w:eastAsia="Times New Roman" w:hAnsi="Arial" w:cs="Arial"/>
+          <w:color w:val="7030A0"/>
+          <w:sz w:val="28"/>
+          <w:szCs w:val="28"/>
+        </w:rPr>
+      </w:pPr>
+      <w:r>
+        <w:rPr>
+          <w:rFonts w:ascii="Arial" w:eastAsia="Times New Roman" w:hAnsi="Arial" w:cs="Arial"/>
+          <w:color w:val="7030A0"/>
+          <w:sz w:val="28"/>
+          <w:szCs w:val="28"/>
+        </w:rPr>
+        <w:t xml:space="preserve">[Zackary will </w:t>
+      </w:r>
+      <w:proofErr w:type="spellStart"/>
+      <w:r>
+        <w:rPr>
+          <w:rFonts w:ascii="Arial" w:eastAsia="Times New Roman" w:hAnsi="Arial" w:cs="Arial"/>
+          <w:color w:val="7030A0"/>
+          <w:sz w:val="28"/>
+          <w:szCs w:val="28"/>
+        </w:rPr>
+        <w:t>tweek</w:t>
+      </w:r>
+      <w:proofErr w:type="spellEnd"/>
+      <w:r>
+        <w:rPr>
+          <w:rFonts w:ascii="Arial" w:eastAsia="Times New Roman" w:hAnsi="Arial" w:cs="Arial"/>
+          <w:color w:val="7030A0"/>
+          <w:sz w:val="28"/>
+          <w:szCs w:val="28"/>
+        </w:rPr>
+        <w:t xml:space="preserve"> structure]</w:t>
       </w:r>
     </w:p>
     <w:p>
@@ -1263,8 +1502,10 @@
         <w:ind w:left="720"/>
         <w:jc w:val="both"/>
         <w:rPr>
-          <w:rFonts w:ascii="Helvetica" w:eastAsia="Times New Roman" w:hAnsi="Helvetica" w:cs="Times New Roman"/>
-          <w:color w:val="494949"/>
+          <w:rFonts w:ascii="Arial" w:eastAsia="Times New Roman" w:hAnsi="Arial" w:cs="Arial"/>
+          <w:color w:val="000000" w:themeColor="text1"/>
+          <w:sz w:val="28"/>
+          <w:szCs w:val="28"/>
         </w:rPr>
       </w:pPr>
       <w:r>
@@ -1371,17 +1612,7 @@
           <w:sz w:val="28"/>
           <w:szCs w:val="28"/>
         </w:rPr>
-        <w:t xml:space="preserve"> The due date for </w:t>
-      </w:r>
-      <w:r>
-        <w:rPr>
-          <w:rFonts w:ascii="Arial" w:eastAsia="Times New Roman" w:hAnsi="Arial" w:cs="Arial"/>
-          <w:color w:val="000000" w:themeColor="text1"/>
-          <w:sz w:val="28"/>
-          <w:szCs w:val="28"/>
-        </w:rPr>
-        <w:lastRenderedPageBreak/>
-        <w:t xml:space="preserve">submission </w:t>
+        <w:t xml:space="preserve"> The due date for submission </w:t>
       </w:r>
       <w:r>
         <w:rPr>
@@ -1438,6 +1669,17 @@
         </w:rPr>
         <w:t xml:space="preserve">  To do this you can download Jing which is a free video software available at </w:t>
       </w:r>
+      <w:hyperlink r:id="rId6" w:history="1">
+        <w:r>
+          <w:rPr>
+            <w:rStyle w:val="Hyperlink"/>
+            <w:rFonts w:ascii="Arial" w:eastAsia="Times New Roman" w:hAnsi="Arial" w:cs="Arial"/>
+            <w:sz w:val="28"/>
+            <w:szCs w:val="28"/>
+          </w:rPr>
+          <w:t>https://www.techsmith.com/jing-tool.html</w:t>
+        </w:r>
+      </w:hyperlink>
       <w:r>
         <w:rPr>
           <w:rFonts w:ascii="Arial" w:eastAsia="Times New Roman" w:hAnsi="Arial" w:cs="Arial"/>
@@ -1445,7 +1687,7 @@
           <w:sz w:val="28"/>
           <w:szCs w:val="28"/>
         </w:rPr>
-        <w:fldChar w:fldCharType="begin"/>
+        <w:t xml:space="preserve"> or use your preferred screen capture software.  You can assum</w:t>
       </w:r>
       <w:r>
         <w:rPr>
@@ -1454,7 +1696,7 @@
           <w:sz w:val="28"/>
           <w:szCs w:val="28"/>
         </w:rPr>
-        <w:instrText xml:space="preserve"> HYPERLINK "</w:instrText>
+        <w:t>e that your audience is the CEO and CFO of Budweiser (your client) and that they only have had one class in statistics and have indicated that you cannot take more than 5 minutes of their time. 20%</w:t>
       </w:r>
       <w:r>
         <w:rPr>
@@ -1463,7 +1705,7 @@
           <w:sz w:val="28"/>
           <w:szCs w:val="28"/>
         </w:rPr>
-        <w:instrText>https://www.techsmith.com/jing-tool.html</w:instrText>
+        <w:t xml:space="preserve"> of your grade will be based on the presentation.</w:t>
       </w:r>
       <w:r>
         <w:rPr>
@@ -1472,7 +1714,7 @@
           <w:sz w:val="28"/>
           <w:szCs w:val="28"/>
         </w:rPr>
-        <w:instrText xml:space="preserve">" </w:instrText>
+        <w:t xml:space="preserve"> The presentation slides</w:t>
       </w:r>
       <w:r>
         <w:rPr>
@@ -1481,16 +1723,7 @@
           <w:sz w:val="28"/>
           <w:szCs w:val="28"/>
         </w:rPr>
-        <w:fldChar w:fldCharType="separate"/>
-      </w:r>
-      <w:r>
-        <w:rPr>
-          <w:rStyle w:val="Hyperlink"/>
-          <w:rFonts w:ascii="Arial" w:eastAsia="Times New Roman" w:hAnsi="Arial" w:cs="Arial"/>
-          <w:sz w:val="28"/>
-          <w:szCs w:val="28"/>
-        </w:rPr>
-        <w:t>https://www.techsmith.com/jing-tool.html</w:t>
+        <w:t xml:space="preserve"> that include a</w:t>
       </w:r>
       <w:r>
         <w:rPr>
@@ -1499,81 +1732,7 @@
           <w:sz w:val="28"/>
           <w:szCs w:val="28"/>
         </w:rPr>
-        <w:fldChar w:fldCharType="end"/>
-      </w:r>
-      <w:r>
-        <w:rPr>
-          <w:rFonts w:ascii="Arial" w:eastAsia="Times New Roman" w:hAnsi="Arial" w:cs="Arial"/>
-          <w:color w:val="000000" w:themeColor="text1"/>
-          <w:sz w:val="28"/>
-          <w:szCs w:val="28"/>
-        </w:rPr>
-        <w:t xml:space="preserve"> or use your preferred screen capture software.  You can assum</w:t>
-      </w:r>
-      <w:r>
-        <w:rPr>
-          <w:rFonts w:ascii="Arial" w:eastAsia="Times New Roman" w:hAnsi="Arial" w:cs="Arial"/>
-          <w:color w:val="000000" w:themeColor="text1"/>
-          <w:sz w:val="28"/>
-          <w:szCs w:val="28"/>
-        </w:rPr>
-        <w:t>e that your audience is the CEO and CFO of Budweiser (your client) and that they only have had one class in statistics and have indicated that you cannot take more than 5 minutes of their time. 20%</w:t>
-      </w:r>
-      <w:r>
-        <w:rPr>
-          <w:rFonts w:ascii="Arial" w:eastAsia="Times New Roman" w:hAnsi="Arial" w:cs="Arial"/>
-          <w:color w:val="000000" w:themeColor="text1"/>
-          <w:sz w:val="28"/>
-          <w:szCs w:val="28"/>
-        </w:rPr>
-        <w:t xml:space="preserve"> of your grade will be based on the presentation.</w:t>
-      </w:r>
-      <w:r>
-        <w:rPr>
-          <w:rFonts w:ascii="Arial" w:eastAsia="Times New Roman" w:hAnsi="Arial" w:cs="Arial"/>
-          <w:color w:val="000000" w:themeColor="text1"/>
-          <w:sz w:val="28"/>
-          <w:szCs w:val="28"/>
-        </w:rPr>
-        <w:t xml:space="preserve"> The presentation slides</w:t>
-      </w:r>
-      <w:r>
-        <w:rPr>
-          <w:rFonts w:ascii="Arial" w:eastAsia="Times New Roman" w:hAnsi="Arial" w:cs="Arial"/>
-          <w:color w:val="000000" w:themeColor="text1"/>
-          <w:sz w:val="28"/>
-          <w:szCs w:val="28"/>
-        </w:rPr>
-        <w:t xml:space="preserve"> that include a</w:t>
-      </w:r>
-      <w:r>
-        <w:rPr>
-          <w:rFonts w:ascii="Arial" w:eastAsia="Times New Roman" w:hAnsi="Arial" w:cs="Arial"/>
-          <w:color w:val="000000" w:themeColor="text1"/>
-          <w:sz w:val="28"/>
-          <w:szCs w:val="28"/>
-        </w:rPr>
-        <w:t xml:space="preserve"> link to </w:t>
-      </w:r>
-      <w:proofErr w:type="spellStart"/>
-      <w:r>
-        <w:rPr>
-          <w:rFonts w:ascii="Arial" w:eastAsia="Times New Roman" w:hAnsi="Arial" w:cs="Arial"/>
-          <w:color w:val="000000" w:themeColor="text1"/>
-          <w:sz w:val="28"/>
-          <w:szCs w:val="28"/>
-        </w:rPr>
-        <w:t>your</w:t>
-      </w:r>
-      <w:proofErr w:type="spellEnd"/>
-      <w:r>
-        <w:rPr>
-          <w:rFonts w:ascii="Arial" w:eastAsia="Times New Roman" w:hAnsi="Arial" w:cs="Arial"/>
-          <w:color w:val="000000" w:themeColor="text1"/>
-          <w:sz w:val="28"/>
-          <w:szCs w:val="28"/>
-        </w:rPr>
-        <w:t xml:space="preserve"> video</w:t>
+        <w:t xml:space="preserve"> link to your video</w:t>
       </w:r>
       <w:r>
         <w:rPr>
@@ -1694,50 +1853,74 @@
         <w:ind w:left="720"/>
         <w:jc w:val="both"/>
         <w:rPr>
-          <w:rFonts w:ascii="Arial" w:eastAsia="Times New Roman" w:hAnsi="Arial" w:cs="Arial"/>
+          <w:rFonts w:ascii="Helvetica" w:eastAsia="Times New Roman" w:hAnsi="Helvetica" w:cs="Times New Roman"/>
+          <w:color w:val="7030A0"/>
+        </w:rPr>
+      </w:pPr>
+      <w:r>
+        <w:rPr>
+          <w:rFonts w:ascii="Helvetica" w:eastAsia="Times New Roman" w:hAnsi="Helvetica" w:cs="Times New Roman"/>
+          <w:color w:val="7030A0"/>
+        </w:rPr>
+        <w:t xml:space="preserve">[Mai Loan </w:t>
+      </w:r>
+      <w:r>
+        <w:rPr>
+          <w:rFonts w:ascii="Helvetica" w:eastAsia="Times New Roman" w:hAnsi="Helvetica" w:cs="Times New Roman"/>
+          <w:color w:val="7030A0"/>
+        </w:rPr>
+        <w:t xml:space="preserve">to </w:t>
+      </w:r>
+      <w:r>
+        <w:rPr>
+          <w:rFonts w:ascii="Helvetica" w:eastAsia="Times New Roman" w:hAnsi="Helvetica" w:cs="Times New Roman"/>
+          <w:color w:val="7030A0"/>
+        </w:rPr>
+        <w:t>start]</w:t>
+      </w:r>
+    </w:p>
+    <w:p>
+      <w:pPr>
+        <w:shd w:val="clear" w:color="auto" w:fill="FFFFFF"/>
+        <w:ind w:left="720"/>
+        <w:jc w:val="both"/>
+        <w:rPr>
+          <w:rFonts w:ascii="Helvetica" w:eastAsia="Times New Roman" w:hAnsi="Helvetica" w:cs="Times New Roman"/>
           <w:color w:val="494949"/>
-          <w:sz w:val="28"/>
-          <w:szCs w:val="28"/>
-        </w:rPr>
-      </w:pPr>
-      <w:proofErr w:type="spellStart"/>
-      <w:r>
-        <w:rPr>
-          <w:rFonts w:ascii="Arial" w:eastAsia="Times New Roman" w:hAnsi="Arial" w:cs="Arial"/>
-          <w:color w:val="494949"/>
-          <w:sz w:val="28"/>
-          <w:szCs w:val="28"/>
-        </w:rPr>
-        <w:t>i</w:t>
-      </w:r>
-      <w:proofErr w:type="spellEnd"/>
-      <w:r>
-        <w:rPr>
-          <w:rFonts w:ascii="Arial" w:eastAsia="Times New Roman" w:hAnsi="Arial" w:cs="Arial"/>
-          <w:color w:val="494949"/>
-          <w:sz w:val="28"/>
-          <w:szCs w:val="28"/>
-        </w:rPr>
-        <w:t>.</w:t>
-      </w:r>
-      <w:r>
-        <w:rPr>
-          <w:rFonts w:ascii="Arial" w:eastAsia="Times New Roman" w:hAnsi="Arial" w:cs="Arial"/>
-          <w:color w:val="494949"/>
-          <w:sz w:val="28"/>
-          <w:szCs w:val="28"/>
-        </w:rPr>
-        <w:tab/>
-      </w:r>
+        </w:rPr>
+      </w:pPr>
       <w:bookmarkStart w:id="0" w:name="_GoBack"/>
       <w:bookmarkEnd w:id="0"/>
-      <w:r>
+    </w:p>
+    <w:p>
+      <w:pPr>
+        <w:shd w:val="clear" w:color="auto" w:fill="FFFFFF"/>
+        <w:ind w:left="720"/>
+        <w:jc w:val="both"/>
         <w:rPr>
           <w:rFonts w:ascii="Arial" w:eastAsia="Times New Roman" w:hAnsi="Arial" w:cs="Arial"/>
           <w:color w:val="494949"/>
           <w:sz w:val="28"/>
           <w:szCs w:val="28"/>
         </w:rPr>
+      </w:pPr>
+      <w:r>
+        <w:rPr>
+          <w:rFonts w:ascii="Arial" w:eastAsia="Times New Roman" w:hAnsi="Arial" w:cs="Arial"/>
+          <w:color w:val="494949"/>
+          <w:sz w:val="28"/>
+          <w:szCs w:val="28"/>
+        </w:rPr>
+        <w:t>i.</w:t>
+      </w:r>
+      <w:r>
+        <w:rPr>
+          <w:rFonts w:ascii="Arial" w:eastAsia="Times New Roman" w:hAnsi="Arial" w:cs="Arial"/>
+          <w:color w:val="494949"/>
+          <w:sz w:val="28"/>
+          <w:szCs w:val="28"/>
+        </w:rPr>
+        <w:tab/>
         <w:t>There is no asynchronous material for Units 7 and 8 although</w:t>
       </w:r>
       <w:r>
@@ -1932,6 +2115,7 @@
           <w:sz w:val="28"/>
           <w:szCs w:val="28"/>
         </w:rPr>
+        <w:lastRenderedPageBreak/>
         <w:t>2.</w:t>
       </w:r>
       <w:r>
@@ -2184,7 +2368,6 @@
           <w:sz w:val="28"/>
           <w:szCs w:val="28"/>
         </w:rPr>
-        <w:lastRenderedPageBreak/>
         <w:t>7.</w:t>
       </w:r>
       <w:r>
@@ -2251,7 +2434,7 @@
 </file>
 
 <file path=word/numbering.xml><?xml version="1.0" encoding="utf-8"?>
-<w:numbering xmlns:wpc="http://schemas.microsoft.com/office/word/2010/wordprocessingCanvas" xmlns:cx="http://schemas.microsoft.com/office/drawing/2014/chartex" xmlns:cx1="http://schemas.microsoft.com/office/drawing/2015/9/8/chartex" xmlns:cx2="http://schemas.microsoft.com/office/drawing/2015/10/21/chartex" xmlns:cx3="http://schemas.microsoft.com/office/drawing/2016/5/9/chartex" xmlns:cx4="http://schemas.microsoft.com/office/drawing/2016/5/10/chartex" xmlns:cx5="http://schemas.microsoft.com/office/drawing/2016/5/11/chartex" xmlns:cx6="http://schemas.microsoft.com/office/drawing/2016/5/12/chartex" xmlns:cx7="http://schemas.microsoft.com/office/drawing/2016/5/13/chartex" xmlns:cx8="http://schemas.microsoft.com/office/drawing/2016/5/14/chartex" xmlns:mc="http://schemas.openxmlformats.org/markup-compatibility/2006" xmlns:aink="http://schemas.microsoft.com/office/drawing/2016/ink" xmlns:am3d="http://schemas.microsoft.com/office/drawing/2017/model3d" xmlns:o="urn:schemas-microsoft-com:office:office" xmlns:r="http://schemas.openxmlformats.org/officeDocument/2006/relationships" xmlns:m="http://schemas.openxmlformats.org/officeDocument/2006/math" xmlns:v="urn:schemas-microsoft-com:vml" xmlns:wp14="http://schemas.microsoft.com/office/word/2010/wordprocessingDrawing" xmlns:wp="http://schemas.openxmlformats.org/drawingml/2006/wordprocessingDrawing" xmlns:w10="urn:schemas-microsoft-com:office:word" xmlns:w="http://schemas.openxmlformats.org/wordprocessingml/2006/main" xmlns:w14="http://schemas.microsoft.com/office/word/2010/wordml" xmlns:w15="http://schemas.microsoft.com/office/word/2012/wordml" xmlns:w16cid="http://schemas.microsoft.com/office/word/2016/wordml/cid" xmlns:w16se="http://schemas.microsoft.com/office/word/2015/wordml/symex" xmlns:wpg="http://schemas.microsoft.com/office/word/2010/wordprocessingGroup" xmlns:wpi="http://schemas.microsoft.com/office/word/2010/wordprocessingInk" xmlns:wne="http://schemas.microsoft.com/office/word/2006/wordml" xmlns:wps="http://schemas.microsoft.com/office/word/2010/wordprocessingShape" mc:Ignorable="w14 w15 w16se w16cid wp14">
+<w:numbering xmlns:wpc="http://schemas.microsoft.com/office/word/2010/wordprocessingCanvas" xmlns:mc="http://schemas.openxmlformats.org/markup-compatibility/2006" xmlns:o="urn:schemas-microsoft-com:office:office" xmlns:r="http://schemas.openxmlformats.org/officeDocument/2006/relationships" xmlns:m="http://schemas.openxmlformats.org/officeDocument/2006/math" xmlns:v="urn:schemas-microsoft-com:vml" xmlns:wp14="http://schemas.microsoft.com/office/word/2010/wordprocessingDrawing" xmlns:wp="http://schemas.openxmlformats.org/drawingml/2006/wordprocessingDrawing" xmlns:w10="urn:schemas-microsoft-com:office:word" xmlns:w="http://schemas.openxmlformats.org/wordprocessingml/2006/main" xmlns:w14="http://schemas.microsoft.com/office/word/2010/wordml" xmlns:w15="http://schemas.microsoft.com/office/word/2012/wordml" xmlns:wpg="http://schemas.microsoft.com/office/word/2010/wordprocessingGroup" xmlns:wpi="http://schemas.microsoft.com/office/word/2010/wordprocessingInk" xmlns:wne="http://schemas.microsoft.com/office/word/2006/wordml" xmlns:wps="http://schemas.microsoft.com/office/word/2010/wordprocessingShape" mc:Ignorable="w14 w15 wp14">
   <w:abstractNum w:abstractNumId="0" w15:restartNumberingAfterBreak="0">
     <w:nsid w:val="0AF5779E"/>
     <w:multiLevelType w:val="multilevel"/>
@@ -3880,7 +4063,7 @@
 </file>
 
 <file path=word/styles.xml><?xml version="1.0" encoding="utf-8"?>
-<w:styles xmlns:mc="http://schemas.openxmlformats.org/markup-compatibility/2006" xmlns:r="http://schemas.openxmlformats.org/officeDocument/2006/relationships" xmlns:w="http://schemas.openxmlformats.org/wordprocessingml/2006/main" xmlns:w14="http://schemas.microsoft.com/office/word/2010/wordml" xmlns:w15="http://schemas.microsoft.com/office/word/2012/wordml" xmlns:w16cid="http://schemas.microsoft.com/office/word/2016/wordml/cid" xmlns:w16se="http://schemas.microsoft.com/office/word/2015/wordml/symex" mc:Ignorable="w14 w15 w16se w16cid">
+<w:styles xmlns:mc="http://schemas.openxmlformats.org/markup-compatibility/2006" xmlns:r="http://schemas.openxmlformats.org/officeDocument/2006/relationships" xmlns:w="http://schemas.openxmlformats.org/wordprocessingml/2006/main" xmlns:w14="http://schemas.microsoft.com/office/word/2010/wordml" xmlns:w15="http://schemas.microsoft.com/office/word/2012/wordml" mc:Ignorable="w14 w15">
   <w:docDefaults>
     <w:rPrDefault>
       <w:rPr>
@@ -3892,7 +4075,7 @@
     </w:rPrDefault>
     <w:pPrDefault/>
   </w:docDefaults>
-  <w:latentStyles w:defLockedState="0" w:defUIPriority="99" w:defSemiHidden="0" w:defUnhideWhenUsed="0" w:defQFormat="0" w:count="375">
+  <w:latentStyles w:defLockedState="0" w:defUIPriority="99" w:defSemiHidden="0" w:defUnhideWhenUsed="0" w:defQFormat="0" w:count="371">
     <w:lsdException w:name="Normal" w:uiPriority="0" w:qFormat="1"/>
     <w:lsdException w:name="heading 1" w:uiPriority="9" w:qFormat="1"/>
     <w:lsdException w:name="heading 2" w:semiHidden="1" w:uiPriority="9" w:unhideWhenUsed="1" w:qFormat="1"/>
@@ -4264,8 +4447,6 @@
     <w:lsdException w:name="List Table 5 Dark Accent 6" w:uiPriority="50"/>
     <w:lsdException w:name="List Table 6 Colorful Accent 6" w:uiPriority="51"/>
     <w:lsdException w:name="List Table 7 Colorful Accent 6" w:uiPriority="52"/>
-    <w:lsdException w:name="Mention" w:semiHidden="1" w:unhideWhenUsed="1"/>
-    <w:lsdException w:name="Smart Hyperlink" w:semiHidden="1" w:unhideWhenUsed="1"/>
   </w:latentStyles>
   <w:style w:type="paragraph" w:default="1" w:styleId="Normal">
     <w:name w:val="Normal"/>
@@ -4651,7 +4832,7 @@
       <w:u w:val="single"/>
     </w:rPr>
   </w:style>
-  <w:style w:type="character" w:styleId="UnresolvedMention">
+  <w:style w:type="character" w:customStyle="1" w:styleId="UnresolvedMention">
     <w:name w:val="Unresolved Mention"/>
     <w:basedOn w:val="DefaultParagraphFont"/>
     <w:uiPriority w:val="99"/>
@@ -4942,7 +5123,7 @@
 </file>
 
 <file path=customXml/itemProps1.xml><?xml version="1.0" encoding="utf-8"?>
-<ds:datastoreItem xmlns:ds="http://schemas.openxmlformats.org/officeDocument/2006/customXml" ds:itemID="{81373255-AFD8-9A4D-A512-3E4659967B48}">
+<ds:datastoreItem xmlns:ds="http://schemas.openxmlformats.org/officeDocument/2006/customXml" ds:itemID="{EAF32C92-D65E-40E5-86B4-C869047612A3}">
   <ds:schemaRefs>
     <ds:schemaRef ds:uri="http://schemas.openxmlformats.org/officeDocument/2006/bibliography"/>
   </ds:schemaRefs>

</xml_diff>

<commit_message>
Updated what I've one in the .docx file. Significantly improved the formatting of the .rmd output. Included the .html output file for the Case Study.
</commit_message>
<xml_diff>
--- a/Case Study 01.docx
+++ b/Case Study 01.docx
@@ -1,6 +1,6 @@
 
 <file path=word/document.xml><?xml version="1.0" encoding="utf-8"?>
-<w:document xmlns:wpc="http://schemas.microsoft.com/office/word/2010/wordprocessingCanvas" xmlns:mc="http://schemas.openxmlformats.org/markup-compatibility/2006" xmlns:o="urn:schemas-microsoft-com:office:office" xmlns:r="http://schemas.openxmlformats.org/officeDocument/2006/relationships" xmlns:m="http://schemas.openxmlformats.org/officeDocument/2006/math" xmlns:v="urn:schemas-microsoft-com:vml" xmlns:wp14="http://schemas.microsoft.com/office/word/2010/wordprocessingDrawing" xmlns:wp="http://schemas.openxmlformats.org/drawingml/2006/wordprocessingDrawing" xmlns:w10="urn:schemas-microsoft-com:office:word" xmlns:w="http://schemas.openxmlformats.org/wordprocessingml/2006/main" xmlns:w14="http://schemas.microsoft.com/office/word/2010/wordml" xmlns:w15="http://schemas.microsoft.com/office/word/2012/wordml" xmlns:wpg="http://schemas.microsoft.com/office/word/2010/wordprocessingGroup" xmlns:wpi="http://schemas.microsoft.com/office/word/2010/wordprocessingInk" xmlns:wne="http://schemas.microsoft.com/office/word/2006/wordml" xmlns:wps="http://schemas.microsoft.com/office/word/2010/wordprocessingShape" mc:Ignorable="w14 w15 wp14">
+<w:document xmlns:wpc="http://schemas.microsoft.com/office/word/2010/wordprocessingCanvas" xmlns:mc="http://schemas.openxmlformats.org/markup-compatibility/2006" xmlns:o="urn:schemas-microsoft-com:office:office" xmlns:r="http://schemas.openxmlformats.org/officeDocument/2006/relationships" xmlns:m="http://schemas.openxmlformats.org/officeDocument/2006/math" xmlns:v="urn:schemas-microsoft-com:vml" xmlns:wp14="http://schemas.microsoft.com/office/word/2010/wordprocessingDrawing" xmlns:wp="http://schemas.openxmlformats.org/drawingml/2006/wordprocessingDrawing" xmlns:w10="urn:schemas-microsoft-com:office:word" xmlns:w="http://schemas.openxmlformats.org/wordprocessingml/2006/main" xmlns:w14="http://schemas.microsoft.com/office/word/2010/wordml" xmlns:wpg="http://schemas.microsoft.com/office/word/2010/wordprocessingGroup" xmlns:wpi="http://schemas.microsoft.com/office/word/2010/wordprocessingInk" xmlns:wne="http://schemas.microsoft.com/office/word/2006/wordml" xmlns:wps="http://schemas.microsoft.com/office/word/2010/wordprocessingShape" mc:Ignorable="w14 wp14">
   <w:body>
     <w:p>
       <w:pPr>
@@ -1004,6 +1004,26 @@
         </w:rPr>
         <w:t>[Zackary]</w:t>
       </w:r>
+      <w:r>
+        <w:rPr>
+          <w:rFonts w:ascii="Arial" w:hAnsi="Arial" w:cs="Arial"/>
+          <w:color w:val="7030A0"/>
+          <w:sz w:val="28"/>
+          <w:szCs w:val="28"/>
+        </w:rPr>
+        <w:t xml:space="preserve"> – done?</w:t>
+      </w:r>
+      <w:r>
+        <w:rPr>
+          <w:rFonts w:ascii="Arial" w:hAnsi="Arial" w:cs="Arial"/>
+          <w:color w:val="7030A0"/>
+          <w:sz w:val="28"/>
+          <w:szCs w:val="28"/>
+        </w:rPr>
+        <w:t xml:space="preserve"> MAKE SURE TO REMOVE echo=FALSE BEFORE WE SUBMIT</w:t>
+      </w:r>
+      <w:bookmarkStart w:id="0" w:name="_GoBack"/>
+      <w:bookmarkEnd w:id="0"/>
     </w:p>
     <w:p>
       <w:pPr>
@@ -1094,6 +1114,24 @@
           <w:szCs w:val="28"/>
         </w:rPr>
         <w:t>[Zackary]</w:t>
+      </w:r>
+      <w:r>
+        <w:rPr>
+          <w:rFonts w:ascii="Arial" w:hAnsi="Arial" w:cs="Arial"/>
+          <w:color w:val="7030A0"/>
+          <w:sz w:val="28"/>
+          <w:szCs w:val="28"/>
+        </w:rPr>
+        <w:t xml:space="preserve"> – done,</w:t>
+      </w:r>
+      <w:r>
+        <w:rPr>
+          <w:rFonts w:ascii="Arial" w:hAnsi="Arial" w:cs="Arial"/>
+          <w:color w:val="7030A0"/>
+          <w:sz w:val="28"/>
+          <w:szCs w:val="28"/>
+        </w:rPr>
+        <w:t xml:space="preserve"> except Q6</w:t>
       </w:r>
     </w:p>
     <w:p>
@@ -1295,6 +1333,7 @@
           <w:sz w:val="28"/>
           <w:szCs w:val="28"/>
         </w:rPr>
+        <w:lastRenderedPageBreak/>
         <w:tab/>
       </w:r>
       <w:r>
@@ -1463,9 +1502,8 @@
           <w:sz w:val="28"/>
           <w:szCs w:val="28"/>
         </w:rPr>
-        <w:t xml:space="preserve">[Zackary will </w:t>
-      </w:r>
-      <w:proofErr w:type="spellStart"/>
+        <w:t>[Zackary will twe</w:t>
+      </w:r>
       <w:r>
         <w:rPr>
           <w:rFonts w:ascii="Arial" w:eastAsia="Times New Roman" w:hAnsi="Arial" w:cs="Arial"/>
@@ -1473,9 +1511,8 @@
           <w:sz w:val="28"/>
           <w:szCs w:val="28"/>
         </w:rPr>
-        <w:t>tweek</w:t>
-      </w:r>
-      <w:proofErr w:type="spellEnd"/>
+        <w:t>a</w:t>
+      </w:r>
       <w:r>
         <w:rPr>
           <w:rFonts w:ascii="Arial" w:eastAsia="Times New Roman" w:hAnsi="Arial" w:cs="Arial"/>
@@ -1483,7 +1520,7 @@
           <w:sz w:val="28"/>
           <w:szCs w:val="28"/>
         </w:rPr>
-        <w:t xml:space="preserve"> structure]</w:t>
+        <w:t>k structure]</w:t>
       </w:r>
     </w:p>
     <w:p>
@@ -1669,7 +1706,7 @@
         </w:rPr>
         <w:t xml:space="preserve">  To do this you can download Jing which is a free video software available at </w:t>
       </w:r>
-      <w:hyperlink r:id="rId6" w:history="1">
+      <w:hyperlink r:id="rId7" w:history="1">
         <w:r>
           <w:rPr>
             <w:rStyle w:val="Hyperlink"/>
@@ -1889,8 +1926,6 @@
           <w:color w:val="494949"/>
         </w:rPr>
       </w:pPr>
-      <w:bookmarkStart w:id="0" w:name="_GoBack"/>
-      <w:bookmarkEnd w:id="0"/>
     </w:p>
     <w:p>
       <w:pPr>
@@ -2115,7 +2150,6 @@
           <w:sz w:val="28"/>
           <w:szCs w:val="28"/>
         </w:rPr>
-        <w:lastRenderedPageBreak/>
         <w:t>2.</w:t>
       </w:r>
       <w:r>
@@ -2434,8 +2468,8 @@
 </file>
 
 <file path=word/numbering.xml><?xml version="1.0" encoding="utf-8"?>
-<w:numbering xmlns:wpc="http://schemas.microsoft.com/office/word/2010/wordprocessingCanvas" xmlns:mc="http://schemas.openxmlformats.org/markup-compatibility/2006" xmlns:o="urn:schemas-microsoft-com:office:office" xmlns:r="http://schemas.openxmlformats.org/officeDocument/2006/relationships" xmlns:m="http://schemas.openxmlformats.org/officeDocument/2006/math" xmlns:v="urn:schemas-microsoft-com:vml" xmlns:wp14="http://schemas.microsoft.com/office/word/2010/wordprocessingDrawing" xmlns:wp="http://schemas.openxmlformats.org/drawingml/2006/wordprocessingDrawing" xmlns:w10="urn:schemas-microsoft-com:office:word" xmlns:w="http://schemas.openxmlformats.org/wordprocessingml/2006/main" xmlns:w14="http://schemas.microsoft.com/office/word/2010/wordml" xmlns:w15="http://schemas.microsoft.com/office/word/2012/wordml" xmlns:wpg="http://schemas.microsoft.com/office/word/2010/wordprocessingGroup" xmlns:wpi="http://schemas.microsoft.com/office/word/2010/wordprocessingInk" xmlns:wne="http://schemas.microsoft.com/office/word/2006/wordml" xmlns:wps="http://schemas.microsoft.com/office/word/2010/wordprocessingShape" mc:Ignorable="w14 w15 wp14">
-  <w:abstractNum w:abstractNumId="0" w15:restartNumberingAfterBreak="0">
+<w:numbering xmlns:wpc="http://schemas.microsoft.com/office/word/2010/wordprocessingCanvas" xmlns:mc="http://schemas.openxmlformats.org/markup-compatibility/2006" xmlns:o="urn:schemas-microsoft-com:office:office" xmlns:r="http://schemas.openxmlformats.org/officeDocument/2006/relationships" xmlns:m="http://schemas.openxmlformats.org/officeDocument/2006/math" xmlns:v="urn:schemas-microsoft-com:vml" xmlns:wp14="http://schemas.microsoft.com/office/word/2010/wordprocessingDrawing" xmlns:wp="http://schemas.openxmlformats.org/drawingml/2006/wordprocessingDrawing" xmlns:w10="urn:schemas-microsoft-com:office:word" xmlns:w="http://schemas.openxmlformats.org/wordprocessingml/2006/main" xmlns:w14="http://schemas.microsoft.com/office/word/2010/wordml" xmlns:wpg="http://schemas.microsoft.com/office/word/2010/wordprocessingGroup" xmlns:wpi="http://schemas.microsoft.com/office/word/2010/wordprocessingInk" xmlns:wne="http://schemas.microsoft.com/office/word/2006/wordml" xmlns:wps="http://schemas.microsoft.com/office/word/2010/wordprocessingShape" mc:Ignorable="w14 wp14">
+  <w:abstractNum w:abstractNumId="0">
     <w:nsid w:val="0AF5779E"/>
     <w:multiLevelType w:val="multilevel"/>
     <w:tmpl w:val="9962B128"/>
@@ -2548,7 +2582,7 @@
       </w:pPr>
     </w:lvl>
   </w:abstractNum>
-  <w:abstractNum w:abstractNumId="1" w15:restartNumberingAfterBreak="0">
+  <w:abstractNum w:abstractNumId="1">
     <w:nsid w:val="0D093501"/>
     <w:multiLevelType w:val="multilevel"/>
     <w:tmpl w:val="349C8E58"/>
@@ -2661,7 +2695,7 @@
       </w:pPr>
     </w:lvl>
   </w:abstractNum>
-  <w:abstractNum w:abstractNumId="2" w15:restartNumberingAfterBreak="0">
+  <w:abstractNum w:abstractNumId="2">
     <w:nsid w:val="167C3C61"/>
     <w:multiLevelType w:val="multilevel"/>
     <w:tmpl w:val="3682A118"/>
@@ -2774,7 +2808,7 @@
       </w:pPr>
     </w:lvl>
   </w:abstractNum>
-  <w:abstractNum w:abstractNumId="3" w15:restartNumberingAfterBreak="0">
+  <w:abstractNum w:abstractNumId="3">
     <w:nsid w:val="23DF5EFC"/>
     <w:multiLevelType w:val="multilevel"/>
     <w:tmpl w:val="7D188516"/>
@@ -2887,7 +2921,7 @@
       </w:pPr>
     </w:lvl>
   </w:abstractNum>
-  <w:abstractNum w:abstractNumId="4" w15:restartNumberingAfterBreak="0">
+  <w:abstractNum w:abstractNumId="4">
     <w:nsid w:val="27E36B9B"/>
     <w:multiLevelType w:val="multilevel"/>
     <w:tmpl w:val="B1686B12"/>
@@ -3000,7 +3034,7 @@
       </w:pPr>
     </w:lvl>
   </w:abstractNum>
-  <w:abstractNum w:abstractNumId="5" w15:restartNumberingAfterBreak="0">
+  <w:abstractNum w:abstractNumId="5">
     <w:nsid w:val="3235624F"/>
     <w:multiLevelType w:val="multilevel"/>
     <w:tmpl w:val="802EF49E"/>
@@ -3113,7 +3147,7 @@
       </w:pPr>
     </w:lvl>
   </w:abstractNum>
-  <w:abstractNum w:abstractNumId="6" w15:restartNumberingAfterBreak="0">
+  <w:abstractNum w:abstractNumId="6">
     <w:nsid w:val="32411B5F"/>
     <w:multiLevelType w:val="multilevel"/>
     <w:tmpl w:val="7D08012C"/>
@@ -3226,7 +3260,7 @@
       </w:pPr>
     </w:lvl>
   </w:abstractNum>
-  <w:abstractNum w:abstractNumId="7" w15:restartNumberingAfterBreak="0">
+  <w:abstractNum w:abstractNumId="7">
     <w:nsid w:val="411325F5"/>
     <w:multiLevelType w:val="multilevel"/>
     <w:tmpl w:val="E2F8FE4C"/>
@@ -3339,7 +3373,7 @@
       </w:pPr>
     </w:lvl>
   </w:abstractNum>
-  <w:abstractNum w:abstractNumId="8" w15:restartNumberingAfterBreak="0">
+  <w:abstractNum w:abstractNumId="8">
     <w:nsid w:val="535364EA"/>
     <w:multiLevelType w:val="multilevel"/>
     <w:tmpl w:val="6F6E3DA6"/>
@@ -3452,7 +3486,7 @@
       </w:pPr>
     </w:lvl>
   </w:abstractNum>
-  <w:abstractNum w:abstractNumId="9" w15:restartNumberingAfterBreak="0">
+  <w:abstractNum w:abstractNumId="9">
     <w:nsid w:val="57CF73DB"/>
     <w:multiLevelType w:val="multilevel"/>
     <w:tmpl w:val="E9C6F2A4"/>
@@ -3565,7 +3599,7 @@
       </w:pPr>
     </w:lvl>
   </w:abstractNum>
-  <w:abstractNum w:abstractNumId="10" w15:restartNumberingAfterBreak="0">
+  <w:abstractNum w:abstractNumId="10">
     <w:nsid w:val="5B0E7368"/>
     <w:multiLevelType w:val="multilevel"/>
     <w:tmpl w:val="486489D2"/>
@@ -3678,7 +3712,7 @@
       </w:pPr>
     </w:lvl>
   </w:abstractNum>
-  <w:abstractNum w:abstractNumId="11" w15:restartNumberingAfterBreak="0">
+  <w:abstractNum w:abstractNumId="11">
     <w:nsid w:val="79DC52D8"/>
     <w:multiLevelType w:val="multilevel"/>
     <w:tmpl w:val="D6681408"/>
@@ -3791,7 +3825,7 @@
       </w:pPr>
     </w:lvl>
   </w:abstractNum>
-  <w:abstractNum w:abstractNumId="12" w15:restartNumberingAfterBreak="0">
+  <w:abstractNum w:abstractNumId="12">
     <w:nsid w:val="7FC91227"/>
     <w:multiLevelType w:val="multilevel"/>
     <w:tmpl w:val="4340581E"/>
@@ -3904,7 +3938,7 @@
       </w:pPr>
     </w:lvl>
   </w:abstractNum>
-  <w:abstractNum w:abstractNumId="13" w15:restartNumberingAfterBreak="0">
+  <w:abstractNum w:abstractNumId="13">
     <w:nsid w:val="7FF64DDB"/>
     <w:multiLevelType w:val="multilevel"/>
     <w:tmpl w:val="2CF2AE9E"/>
@@ -4063,7 +4097,7 @@
 </file>
 
 <file path=word/styles.xml><?xml version="1.0" encoding="utf-8"?>
-<w:styles xmlns:mc="http://schemas.openxmlformats.org/markup-compatibility/2006" xmlns:r="http://schemas.openxmlformats.org/officeDocument/2006/relationships" xmlns:w="http://schemas.openxmlformats.org/wordprocessingml/2006/main" xmlns:w14="http://schemas.microsoft.com/office/word/2010/wordml" xmlns:w15="http://schemas.microsoft.com/office/word/2012/wordml" mc:Ignorable="w14 w15">
+<w:styles xmlns:mc="http://schemas.openxmlformats.org/markup-compatibility/2006" xmlns:r="http://schemas.openxmlformats.org/officeDocument/2006/relationships" xmlns:w="http://schemas.openxmlformats.org/wordprocessingml/2006/main" xmlns:w14="http://schemas.microsoft.com/office/word/2010/wordml" mc:Ignorable="w14">
   <w:docDefaults>
     <w:rPrDefault>
       <w:rPr>
@@ -4075,378 +4109,705 @@
     </w:rPrDefault>
     <w:pPrDefault/>
   </w:docDefaults>
-  <w:latentStyles w:defLockedState="0" w:defUIPriority="99" w:defSemiHidden="0" w:defUnhideWhenUsed="0" w:defQFormat="0" w:count="371">
-    <w:lsdException w:name="Normal" w:uiPriority="0" w:qFormat="1"/>
-    <w:lsdException w:name="heading 1" w:uiPriority="9" w:qFormat="1"/>
-    <w:lsdException w:name="heading 2" w:semiHidden="1" w:uiPriority="9" w:unhideWhenUsed="1" w:qFormat="1"/>
-    <w:lsdException w:name="heading 3" w:semiHidden="1" w:uiPriority="9" w:unhideWhenUsed="1" w:qFormat="1"/>
-    <w:lsdException w:name="heading 4" w:semiHidden="1" w:uiPriority="9" w:unhideWhenUsed="1" w:qFormat="1"/>
-    <w:lsdException w:name="heading 5" w:semiHidden="1" w:uiPriority="9" w:unhideWhenUsed="1" w:qFormat="1"/>
-    <w:lsdException w:name="heading 6" w:semiHidden="1" w:uiPriority="9" w:unhideWhenUsed="1" w:qFormat="1"/>
-    <w:lsdException w:name="heading 7" w:semiHidden="1" w:uiPriority="9" w:unhideWhenUsed="1" w:qFormat="1"/>
-    <w:lsdException w:name="heading 8" w:semiHidden="1" w:uiPriority="9" w:unhideWhenUsed="1" w:qFormat="1"/>
-    <w:lsdException w:name="heading 9" w:semiHidden="1" w:uiPriority="9" w:unhideWhenUsed="1" w:qFormat="1"/>
-    <w:lsdException w:name="index 1" w:semiHidden="1" w:unhideWhenUsed="1"/>
-    <w:lsdException w:name="index 2" w:semiHidden="1" w:unhideWhenUsed="1"/>
-    <w:lsdException w:name="index 3" w:semiHidden="1" w:unhideWhenUsed="1"/>
-    <w:lsdException w:name="index 4" w:semiHidden="1" w:unhideWhenUsed="1"/>
-    <w:lsdException w:name="index 5" w:semiHidden="1" w:unhideWhenUsed="1"/>
-    <w:lsdException w:name="index 6" w:semiHidden="1" w:unhideWhenUsed="1"/>
-    <w:lsdException w:name="index 7" w:semiHidden="1" w:unhideWhenUsed="1"/>
-    <w:lsdException w:name="index 8" w:semiHidden="1" w:unhideWhenUsed="1"/>
-    <w:lsdException w:name="index 9" w:semiHidden="1" w:unhideWhenUsed="1"/>
-    <w:lsdException w:name="toc 1" w:semiHidden="1" w:uiPriority="39" w:unhideWhenUsed="1"/>
-    <w:lsdException w:name="toc 2" w:semiHidden="1" w:uiPriority="39" w:unhideWhenUsed="1"/>
-    <w:lsdException w:name="toc 3" w:semiHidden="1" w:uiPriority="39" w:unhideWhenUsed="1"/>
-    <w:lsdException w:name="toc 4" w:semiHidden="1" w:uiPriority="39" w:unhideWhenUsed="1"/>
-    <w:lsdException w:name="toc 5" w:semiHidden="1" w:uiPriority="39" w:unhideWhenUsed="1"/>
-    <w:lsdException w:name="toc 6" w:semiHidden="1" w:uiPriority="39" w:unhideWhenUsed="1"/>
-    <w:lsdException w:name="toc 7" w:semiHidden="1" w:uiPriority="39" w:unhideWhenUsed="1"/>
-    <w:lsdException w:name="toc 8" w:semiHidden="1" w:uiPriority="39" w:unhideWhenUsed="1"/>
-    <w:lsdException w:name="toc 9" w:semiHidden="1" w:uiPriority="39" w:unhideWhenUsed="1"/>
-    <w:lsdException w:name="Normal Indent" w:semiHidden="1" w:unhideWhenUsed="1"/>
-    <w:lsdException w:name="footnote text" w:semiHidden="1" w:unhideWhenUsed="1"/>
-    <w:lsdException w:name="annotation text" w:semiHidden="1" w:unhideWhenUsed="1"/>
-    <w:lsdException w:name="header" w:semiHidden="1" w:unhideWhenUsed="1"/>
-    <w:lsdException w:name="footer" w:semiHidden="1" w:unhideWhenUsed="1"/>
-    <w:lsdException w:name="index heading" w:semiHidden="1" w:unhideWhenUsed="1"/>
-    <w:lsdException w:name="caption" w:semiHidden="1" w:uiPriority="35" w:unhideWhenUsed="1" w:qFormat="1"/>
-    <w:lsdException w:name="table of figures" w:semiHidden="1" w:unhideWhenUsed="1"/>
-    <w:lsdException w:name="envelope address" w:semiHidden="1" w:unhideWhenUsed="1"/>
-    <w:lsdException w:name="envelope return" w:semiHidden="1" w:unhideWhenUsed="1"/>
-    <w:lsdException w:name="footnote reference" w:semiHidden="1" w:unhideWhenUsed="1"/>
-    <w:lsdException w:name="annotation reference" w:semiHidden="1" w:unhideWhenUsed="1"/>
-    <w:lsdException w:name="line number" w:semiHidden="1" w:unhideWhenUsed="1"/>
-    <w:lsdException w:name="page number" w:semiHidden="1" w:unhideWhenUsed="1"/>
-    <w:lsdException w:name="endnote reference" w:semiHidden="1" w:unhideWhenUsed="1"/>
-    <w:lsdException w:name="endnote text" w:semiHidden="1" w:unhideWhenUsed="1"/>
-    <w:lsdException w:name="table of authorities" w:semiHidden="1" w:unhideWhenUsed="1"/>
-    <w:lsdException w:name="macro" w:semiHidden="1" w:unhideWhenUsed="1"/>
-    <w:lsdException w:name="toa heading" w:semiHidden="1" w:unhideWhenUsed="1"/>
-    <w:lsdException w:name="List" w:semiHidden="1" w:unhideWhenUsed="1"/>
-    <w:lsdException w:name="List Bullet" w:semiHidden="1" w:unhideWhenUsed="1"/>
-    <w:lsdException w:name="List Number" w:semiHidden="1" w:unhideWhenUsed="1"/>
-    <w:lsdException w:name="List 2" w:semiHidden="1" w:unhideWhenUsed="1"/>
-    <w:lsdException w:name="List 3" w:semiHidden="1" w:unhideWhenUsed="1"/>
-    <w:lsdException w:name="List 4" w:semiHidden="1" w:unhideWhenUsed="1"/>
-    <w:lsdException w:name="List 5" w:semiHidden="1" w:unhideWhenUsed="1"/>
-    <w:lsdException w:name="List Bullet 2" w:semiHidden="1" w:unhideWhenUsed="1"/>
-    <w:lsdException w:name="List Bullet 3" w:semiHidden="1" w:unhideWhenUsed="1"/>
-    <w:lsdException w:name="List Bullet 4" w:semiHidden="1" w:unhideWhenUsed="1"/>
-    <w:lsdException w:name="List Bullet 5" w:semiHidden="1" w:unhideWhenUsed="1"/>
-    <w:lsdException w:name="List Number 2" w:semiHidden="1" w:unhideWhenUsed="1"/>
-    <w:lsdException w:name="List Number 3" w:semiHidden="1" w:unhideWhenUsed="1"/>
-    <w:lsdException w:name="List Number 4" w:semiHidden="1" w:unhideWhenUsed="1"/>
-    <w:lsdException w:name="List Number 5" w:semiHidden="1" w:unhideWhenUsed="1"/>
-    <w:lsdException w:name="Title" w:uiPriority="10" w:qFormat="1"/>
-    <w:lsdException w:name="Closing" w:semiHidden="1" w:unhideWhenUsed="1"/>
-    <w:lsdException w:name="Signature" w:semiHidden="1" w:unhideWhenUsed="1"/>
-    <w:lsdException w:name="Default Paragraph Font" w:semiHidden="1" w:uiPriority="1" w:unhideWhenUsed="1"/>
-    <w:lsdException w:name="Body Text" w:semiHidden="1" w:unhideWhenUsed="1"/>
-    <w:lsdException w:name="Body Text Indent" w:semiHidden="1" w:unhideWhenUsed="1"/>
-    <w:lsdException w:name="List Continue" w:semiHidden="1" w:unhideWhenUsed="1"/>
-    <w:lsdException w:name="List Continue 2" w:semiHidden="1" w:unhideWhenUsed="1"/>
-    <w:lsdException w:name="List Continue 3" w:semiHidden="1" w:unhideWhenUsed="1"/>
-    <w:lsdException w:name="List Continue 4" w:semiHidden="1" w:unhideWhenUsed="1"/>
-    <w:lsdException w:name="List Continue 5" w:semiHidden="1" w:unhideWhenUsed="1"/>
-    <w:lsdException w:name="Message Header" w:semiHidden="1" w:unhideWhenUsed="1"/>
-    <w:lsdException w:name="Subtitle" w:uiPriority="11" w:qFormat="1"/>
-    <w:lsdException w:name="Salutation" w:semiHidden="1" w:unhideWhenUsed="1"/>
-    <w:lsdException w:name="Date" w:semiHidden="1" w:unhideWhenUsed="1"/>
-    <w:lsdException w:name="Body Text First Indent" w:semiHidden="1" w:unhideWhenUsed="1"/>
-    <w:lsdException w:name="Body Text First Indent 2" w:semiHidden="1" w:unhideWhenUsed="1"/>
-    <w:lsdException w:name="Note Heading" w:semiHidden="1" w:unhideWhenUsed="1"/>
-    <w:lsdException w:name="Body Text 2" w:semiHidden="1" w:unhideWhenUsed="1"/>
-    <w:lsdException w:name="Body Text 3" w:semiHidden="1" w:unhideWhenUsed="1"/>
-    <w:lsdException w:name="Body Text Indent 2" w:semiHidden="1" w:unhideWhenUsed="1"/>
-    <w:lsdException w:name="Body Text Indent 3" w:semiHidden="1" w:unhideWhenUsed="1"/>
-    <w:lsdException w:name="Block Text" w:semiHidden="1" w:unhideWhenUsed="1"/>
-    <w:lsdException w:name="Hyperlink" w:semiHidden="1" w:unhideWhenUsed="1"/>
-    <w:lsdException w:name="FollowedHyperlink" w:semiHidden="1" w:unhideWhenUsed="1"/>
-    <w:lsdException w:name="Strong" w:uiPriority="22" w:qFormat="1"/>
-    <w:lsdException w:name="Emphasis" w:uiPriority="20" w:qFormat="1"/>
-    <w:lsdException w:name="Document Map" w:semiHidden="1" w:unhideWhenUsed="1"/>
-    <w:lsdException w:name="Plain Text" w:semiHidden="1" w:unhideWhenUsed="1"/>
-    <w:lsdException w:name="E-mail Signature" w:semiHidden="1" w:unhideWhenUsed="1"/>
-    <w:lsdException w:name="HTML Top of Form" w:semiHidden="1" w:unhideWhenUsed="1"/>
-    <w:lsdException w:name="HTML Bottom of Form" w:semiHidden="1" w:unhideWhenUsed="1"/>
-    <w:lsdException w:name="Normal (Web)" w:semiHidden="1" w:unhideWhenUsed="1"/>
-    <w:lsdException w:name="HTML Acronym" w:semiHidden="1" w:unhideWhenUsed="1"/>
-    <w:lsdException w:name="HTML Address" w:semiHidden="1" w:unhideWhenUsed="1"/>
-    <w:lsdException w:name="HTML Cite" w:semiHidden="1" w:unhideWhenUsed="1"/>
-    <w:lsdException w:name="HTML Code" w:semiHidden="1" w:unhideWhenUsed="1"/>
-    <w:lsdException w:name="HTML Definition" w:semiHidden="1" w:unhideWhenUsed="1"/>
-    <w:lsdException w:name="HTML Keyboard" w:semiHidden="1" w:unhideWhenUsed="1"/>
-    <w:lsdException w:name="HTML Preformatted" w:semiHidden="1" w:unhideWhenUsed="1"/>
-    <w:lsdException w:name="HTML Sample" w:semiHidden="1" w:unhideWhenUsed="1"/>
-    <w:lsdException w:name="HTML Typewriter" w:semiHidden="1" w:unhideWhenUsed="1"/>
-    <w:lsdException w:name="HTML Variable" w:semiHidden="1" w:unhideWhenUsed="1"/>
-    <w:lsdException w:name="Normal Table" w:semiHidden="1" w:unhideWhenUsed="1"/>
-    <w:lsdException w:name="annotation subject" w:semiHidden="1" w:unhideWhenUsed="1"/>
-    <w:lsdException w:name="No List" w:semiHidden="1" w:unhideWhenUsed="1"/>
-    <w:lsdException w:name="Outline List 1" w:semiHidden="1" w:unhideWhenUsed="1"/>
-    <w:lsdException w:name="Outline List 2" w:semiHidden="1" w:unhideWhenUsed="1"/>
-    <w:lsdException w:name="Outline List 3" w:semiHidden="1" w:unhideWhenUsed="1"/>
-    <w:lsdException w:name="Table Simple 1" w:semiHidden="1" w:unhideWhenUsed="1"/>
-    <w:lsdException w:name="Table Simple 2" w:semiHidden="1" w:unhideWhenUsed="1"/>
-    <w:lsdException w:name="Table Simple 3" w:semiHidden="1" w:unhideWhenUsed="1"/>
-    <w:lsdException w:name="Table Classic 1" w:semiHidden="1" w:unhideWhenUsed="1"/>
-    <w:lsdException w:name="Table Classic 2" w:semiHidden="1" w:unhideWhenUsed="1"/>
-    <w:lsdException w:name="Table Classic 3" w:semiHidden="1" w:unhideWhenUsed="1"/>
-    <w:lsdException w:name="Table Classic 4" w:semiHidden="1" w:unhideWhenUsed="1"/>
-    <w:lsdException w:name="Table Colorful 1" w:semiHidden="1" w:unhideWhenUsed="1"/>
-    <w:lsdException w:name="Table Colorful 2" w:semiHidden="1" w:unhideWhenUsed="1"/>
-    <w:lsdException w:name="Table Colorful 3" w:semiHidden="1" w:unhideWhenUsed="1"/>
-    <w:lsdException w:name="Table Columns 1" w:semiHidden="1" w:unhideWhenUsed="1"/>
-    <w:lsdException w:name="Table Columns 2" w:semiHidden="1" w:unhideWhenUsed="1"/>
-    <w:lsdException w:name="Table Columns 3" w:semiHidden="1" w:unhideWhenUsed="1"/>
-    <w:lsdException w:name="Table Columns 4" w:semiHidden="1" w:unhideWhenUsed="1"/>
-    <w:lsdException w:name="Table Columns 5" w:semiHidden="1" w:unhideWhenUsed="1"/>
-    <w:lsdException w:name="Table Grid 1" w:semiHidden="1" w:unhideWhenUsed="1"/>
-    <w:lsdException w:name="Table Grid 2" w:semiHidden="1" w:unhideWhenUsed="1"/>
-    <w:lsdException w:name="Table Grid 3" w:semiHidden="1" w:unhideWhenUsed="1"/>
-    <w:lsdException w:name="Table Grid 4" w:semiHidden="1" w:unhideWhenUsed="1"/>
-    <w:lsdException w:name="Table Grid 5" w:semiHidden="1" w:unhideWhenUsed="1"/>
-    <w:lsdException w:name="Table Grid 6" w:semiHidden="1" w:unhideWhenUsed="1"/>
-    <w:lsdException w:name="Table Grid 7" w:semiHidden="1" w:unhideWhenUsed="1"/>
-    <w:lsdException w:name="Table Grid 8" w:semiHidden="1" w:unhideWhenUsed="1"/>
-    <w:lsdException w:name="Table List 1" w:semiHidden="1" w:unhideWhenUsed="1"/>
-    <w:lsdException w:name="Table List 2" w:semiHidden="1" w:unhideWhenUsed="1"/>
-    <w:lsdException w:name="Table List 3" w:semiHidden="1" w:unhideWhenUsed="1"/>
-    <w:lsdException w:name="Table List 4" w:semiHidden="1" w:unhideWhenUsed="1"/>
-    <w:lsdException w:name="Table List 5" w:semiHidden="1" w:unhideWhenUsed="1"/>
-    <w:lsdException w:name="Table List 6" w:semiHidden="1" w:unhideWhenUsed="1"/>
-    <w:lsdException w:name="Table List 7" w:semiHidden="1" w:unhideWhenUsed="1"/>
-    <w:lsdException w:name="Table List 8" w:semiHidden="1" w:unhideWhenUsed="1"/>
-    <w:lsdException w:name="Table 3D effects 1" w:semiHidden="1" w:unhideWhenUsed="1"/>
-    <w:lsdException w:name="Table 3D effects 2" w:semiHidden="1" w:unhideWhenUsed="1"/>
-    <w:lsdException w:name="Table 3D effects 3" w:semiHidden="1" w:unhideWhenUsed="1"/>
-    <w:lsdException w:name="Table Contemporary" w:semiHidden="1" w:unhideWhenUsed="1"/>
-    <w:lsdException w:name="Table Elegant" w:semiHidden="1" w:unhideWhenUsed="1"/>
-    <w:lsdException w:name="Table Professional" w:semiHidden="1" w:unhideWhenUsed="1"/>
-    <w:lsdException w:name="Table Subtle 1" w:semiHidden="1" w:unhideWhenUsed="1"/>
-    <w:lsdException w:name="Table Subtle 2" w:semiHidden="1" w:unhideWhenUsed="1"/>
-    <w:lsdException w:name="Table Web 1" w:semiHidden="1" w:unhideWhenUsed="1"/>
-    <w:lsdException w:name="Table Web 2" w:semiHidden="1" w:unhideWhenUsed="1"/>
-    <w:lsdException w:name="Table Web 3" w:semiHidden="1" w:unhideWhenUsed="1"/>
-    <w:lsdException w:name="Balloon Text" w:semiHidden="1" w:unhideWhenUsed="1"/>
-    <w:lsdException w:name="Table Grid" w:uiPriority="39"/>
-    <w:lsdException w:name="Table Theme" w:semiHidden="1" w:unhideWhenUsed="1"/>
-    <w:lsdException w:name="Placeholder Text" w:semiHidden="1"/>
-    <w:lsdException w:name="No Spacing" w:uiPriority="1" w:qFormat="1"/>
-    <w:lsdException w:name="Light Shading" w:uiPriority="60"/>
-    <w:lsdException w:name="Light List" w:uiPriority="61"/>
-    <w:lsdException w:name="Light Grid" w:uiPriority="62"/>
-    <w:lsdException w:name="Medium Shading 1" w:uiPriority="63"/>
-    <w:lsdException w:name="Medium Shading 2" w:uiPriority="64"/>
-    <w:lsdException w:name="Medium List 1" w:uiPriority="65"/>
-    <w:lsdException w:name="Medium List 2" w:uiPriority="66"/>
-    <w:lsdException w:name="Medium Grid 1" w:uiPriority="67"/>
-    <w:lsdException w:name="Medium Grid 2" w:uiPriority="68"/>
-    <w:lsdException w:name="Medium Grid 3" w:uiPriority="69"/>
-    <w:lsdException w:name="Dark List" w:uiPriority="70"/>
-    <w:lsdException w:name="Colorful Shading" w:uiPriority="71"/>
-    <w:lsdException w:name="Colorful List" w:uiPriority="72"/>
-    <w:lsdException w:name="Colorful Grid" w:uiPriority="73"/>
-    <w:lsdException w:name="Light Shading Accent 1" w:uiPriority="60"/>
-    <w:lsdException w:name="Light List Accent 1" w:uiPriority="61"/>
-    <w:lsdException w:name="Light Grid Accent 1" w:uiPriority="62"/>
-    <w:lsdException w:name="Medium Shading 1 Accent 1" w:uiPriority="63"/>
-    <w:lsdException w:name="Medium Shading 2 Accent 1" w:uiPriority="64"/>
-    <w:lsdException w:name="Medium List 1 Accent 1" w:uiPriority="65"/>
-    <w:lsdException w:name="Revision" w:semiHidden="1"/>
-    <w:lsdException w:name="List Paragraph" w:uiPriority="34" w:qFormat="1"/>
-    <w:lsdException w:name="Quote" w:uiPriority="29" w:qFormat="1"/>
-    <w:lsdException w:name="Intense Quote" w:uiPriority="30" w:qFormat="1"/>
-    <w:lsdException w:name="Medium List 2 Accent 1" w:uiPriority="66"/>
-    <w:lsdException w:name="Medium Grid 1 Accent 1" w:uiPriority="67"/>
-    <w:lsdException w:name="Medium Grid 2 Accent 1" w:uiPriority="68"/>
-    <w:lsdException w:name="Medium Grid 3 Accent 1" w:uiPriority="69"/>
-    <w:lsdException w:name="Dark List Accent 1" w:uiPriority="70"/>
-    <w:lsdException w:name="Colorful Shading Accent 1" w:uiPriority="71"/>
-    <w:lsdException w:name="Colorful List Accent 1" w:uiPriority="72"/>
-    <w:lsdException w:name="Colorful Grid Accent 1" w:uiPriority="73"/>
-    <w:lsdException w:name="Light Shading Accent 2" w:uiPriority="60"/>
-    <w:lsdException w:name="Light List Accent 2" w:uiPriority="61"/>
-    <w:lsdException w:name="Light Grid Accent 2" w:uiPriority="62"/>
-    <w:lsdException w:name="Medium Shading 1 Accent 2" w:uiPriority="63"/>
-    <w:lsdException w:name="Medium Shading 2 Accent 2" w:uiPriority="64"/>
-    <w:lsdException w:name="Medium List 1 Accent 2" w:uiPriority="65"/>
-    <w:lsdException w:name="Medium List 2 Accent 2" w:uiPriority="66"/>
-    <w:lsdException w:name="Medium Grid 1 Accent 2" w:uiPriority="67"/>
-    <w:lsdException w:name="Medium Grid 2 Accent 2" w:uiPriority="68"/>
-    <w:lsdException w:name="Medium Grid 3 Accent 2" w:uiPriority="69"/>
-    <w:lsdException w:name="Dark List Accent 2" w:uiPriority="70"/>
-    <w:lsdException w:name="Colorful Shading Accent 2" w:uiPriority="71"/>
-    <w:lsdException w:name="Colorful List Accent 2" w:uiPriority="72"/>
-    <w:lsdException w:name="Colorful Grid Accent 2" w:uiPriority="73"/>
-    <w:lsdException w:name="Light Shading Accent 3" w:uiPriority="60"/>
-    <w:lsdException w:name="Light List Accent 3" w:uiPriority="61"/>
-    <w:lsdException w:name="Light Grid Accent 3" w:uiPriority="62"/>
-    <w:lsdException w:name="Medium Shading 1 Accent 3" w:uiPriority="63"/>
-    <w:lsdException w:name="Medium Shading 2 Accent 3" w:uiPriority="64"/>
-    <w:lsdException w:name="Medium List 1 Accent 3" w:uiPriority="65"/>
-    <w:lsdException w:name="Medium List 2 Accent 3" w:uiPriority="66"/>
-    <w:lsdException w:name="Medium Grid 1 Accent 3" w:uiPriority="67"/>
-    <w:lsdException w:name="Medium Grid 2 Accent 3" w:uiPriority="68"/>
-    <w:lsdException w:name="Medium Grid 3 Accent 3" w:uiPriority="69"/>
-    <w:lsdException w:name="Dark List Accent 3" w:uiPriority="70"/>
-    <w:lsdException w:name="Colorful Shading Accent 3" w:uiPriority="71"/>
-    <w:lsdException w:name="Colorful List Accent 3" w:uiPriority="72"/>
-    <w:lsdException w:name="Colorful Grid Accent 3" w:uiPriority="73"/>
-    <w:lsdException w:name="Light Shading Accent 4" w:uiPriority="60"/>
-    <w:lsdException w:name="Light List Accent 4" w:uiPriority="61"/>
-    <w:lsdException w:name="Light Grid Accent 4" w:uiPriority="62"/>
-    <w:lsdException w:name="Medium Shading 1 Accent 4" w:uiPriority="63"/>
-    <w:lsdException w:name="Medium Shading 2 Accent 4" w:uiPriority="64"/>
-    <w:lsdException w:name="Medium List 1 Accent 4" w:uiPriority="65"/>
-    <w:lsdException w:name="Medium List 2 Accent 4" w:uiPriority="66"/>
-    <w:lsdException w:name="Medium Grid 1 Accent 4" w:uiPriority="67"/>
-    <w:lsdException w:name="Medium Grid 2 Accent 4" w:uiPriority="68"/>
-    <w:lsdException w:name="Medium Grid 3 Accent 4" w:uiPriority="69"/>
-    <w:lsdException w:name="Dark List Accent 4" w:uiPriority="70"/>
-    <w:lsdException w:name="Colorful Shading Accent 4" w:uiPriority="71"/>
-    <w:lsdException w:name="Colorful List Accent 4" w:uiPriority="72"/>
-    <w:lsdException w:name="Colorful Grid Accent 4" w:uiPriority="73"/>
-    <w:lsdException w:name="Light Shading Accent 5" w:uiPriority="60"/>
-    <w:lsdException w:name="Light List Accent 5" w:uiPriority="61"/>
-    <w:lsdException w:name="Light Grid Accent 5" w:uiPriority="62"/>
-    <w:lsdException w:name="Medium Shading 1 Accent 5" w:uiPriority="63"/>
-    <w:lsdException w:name="Medium Shading 2 Accent 5" w:uiPriority="64"/>
-    <w:lsdException w:name="Medium List 1 Accent 5" w:uiPriority="65"/>
-    <w:lsdException w:name="Medium List 2 Accent 5" w:uiPriority="66"/>
-    <w:lsdException w:name="Medium Grid 1 Accent 5" w:uiPriority="67"/>
-    <w:lsdException w:name="Medium Grid 2 Accent 5" w:uiPriority="68"/>
-    <w:lsdException w:name="Medium Grid 3 Accent 5" w:uiPriority="69"/>
-    <w:lsdException w:name="Dark List Accent 5" w:uiPriority="70"/>
-    <w:lsdException w:name="Colorful Shading Accent 5" w:uiPriority="71"/>
-    <w:lsdException w:name="Colorful List Accent 5" w:uiPriority="72"/>
-    <w:lsdException w:name="Colorful Grid Accent 5" w:uiPriority="73"/>
-    <w:lsdException w:name="Light Shading Accent 6" w:uiPriority="60"/>
-    <w:lsdException w:name="Light List Accent 6" w:uiPriority="61"/>
-    <w:lsdException w:name="Light Grid Accent 6" w:uiPriority="62"/>
-    <w:lsdException w:name="Medium Shading 1 Accent 6" w:uiPriority="63"/>
-    <w:lsdException w:name="Medium Shading 2 Accent 6" w:uiPriority="64"/>
-    <w:lsdException w:name="Medium List 1 Accent 6" w:uiPriority="65"/>
-    <w:lsdException w:name="Medium List 2 Accent 6" w:uiPriority="66"/>
-    <w:lsdException w:name="Medium Grid 1 Accent 6" w:uiPriority="67"/>
-    <w:lsdException w:name="Medium Grid 2 Accent 6" w:uiPriority="68"/>
-    <w:lsdException w:name="Medium Grid 3 Accent 6" w:uiPriority="69"/>
-    <w:lsdException w:name="Dark List Accent 6" w:uiPriority="70"/>
-    <w:lsdException w:name="Colorful Shading Accent 6" w:uiPriority="71"/>
-    <w:lsdException w:name="Colorful List Accent 6" w:uiPriority="72"/>
-    <w:lsdException w:name="Colorful Grid Accent 6" w:uiPriority="73"/>
-    <w:lsdException w:name="Subtle Emphasis" w:uiPriority="19" w:qFormat="1"/>
-    <w:lsdException w:name="Intense Emphasis" w:uiPriority="21" w:qFormat="1"/>
-    <w:lsdException w:name="Subtle Reference" w:uiPriority="31" w:qFormat="1"/>
-    <w:lsdException w:name="Intense Reference" w:uiPriority="32" w:qFormat="1"/>
-    <w:lsdException w:name="Book Title" w:uiPriority="33" w:qFormat="1"/>
-    <w:lsdException w:name="Bibliography" w:semiHidden="1" w:uiPriority="37" w:unhideWhenUsed="1"/>
-    <w:lsdException w:name="TOC Heading" w:semiHidden="1" w:uiPriority="39" w:unhideWhenUsed="1" w:qFormat="1"/>
-    <w:lsdException w:name="Plain Table 1" w:uiPriority="41"/>
-    <w:lsdException w:name="Plain Table 2" w:uiPriority="42"/>
-    <w:lsdException w:name="Plain Table 3" w:uiPriority="43"/>
-    <w:lsdException w:name="Plain Table 4" w:uiPriority="44"/>
-    <w:lsdException w:name="Plain Table 5" w:uiPriority="45"/>
-    <w:lsdException w:name="Grid Table Light" w:uiPriority="40"/>
-    <w:lsdException w:name="Grid Table 1 Light" w:uiPriority="46"/>
-    <w:lsdException w:name="Grid Table 2" w:uiPriority="47"/>
-    <w:lsdException w:name="Grid Table 3" w:uiPriority="48"/>
-    <w:lsdException w:name="Grid Table 4" w:uiPriority="49"/>
-    <w:lsdException w:name="Grid Table 5 Dark" w:uiPriority="50"/>
-    <w:lsdException w:name="Grid Table 6 Colorful" w:uiPriority="51"/>
-    <w:lsdException w:name="Grid Table 7 Colorful" w:uiPriority="52"/>
-    <w:lsdException w:name="Grid Table 1 Light Accent 1" w:uiPriority="46"/>
-    <w:lsdException w:name="Grid Table 2 Accent 1" w:uiPriority="47"/>
-    <w:lsdException w:name="Grid Table 3 Accent 1" w:uiPriority="48"/>
-    <w:lsdException w:name="Grid Table 4 Accent 1" w:uiPriority="49"/>
-    <w:lsdException w:name="Grid Table 5 Dark Accent 1" w:uiPriority="50"/>
-    <w:lsdException w:name="Grid Table 6 Colorful Accent 1" w:uiPriority="51"/>
-    <w:lsdException w:name="Grid Table 7 Colorful Accent 1" w:uiPriority="52"/>
-    <w:lsdException w:name="Grid Table 1 Light Accent 2" w:uiPriority="46"/>
-    <w:lsdException w:name="Grid Table 2 Accent 2" w:uiPriority="47"/>
-    <w:lsdException w:name="Grid Table 3 Accent 2" w:uiPriority="48"/>
-    <w:lsdException w:name="Grid Table 4 Accent 2" w:uiPriority="49"/>
-    <w:lsdException w:name="Grid Table 5 Dark Accent 2" w:uiPriority="50"/>
-    <w:lsdException w:name="Grid Table 6 Colorful Accent 2" w:uiPriority="51"/>
-    <w:lsdException w:name="Grid Table 7 Colorful Accent 2" w:uiPriority="52"/>
-    <w:lsdException w:name="Grid Table 1 Light Accent 3" w:uiPriority="46"/>
-    <w:lsdException w:name="Grid Table 2 Accent 3" w:uiPriority="47"/>
-    <w:lsdException w:name="Grid Table 3 Accent 3" w:uiPriority="48"/>
-    <w:lsdException w:name="Grid Table 4 Accent 3" w:uiPriority="49"/>
-    <w:lsdException w:name="Grid Table 5 Dark Accent 3" w:uiPriority="50"/>
-    <w:lsdException w:name="Grid Table 6 Colorful Accent 3" w:uiPriority="51"/>
-    <w:lsdException w:name="Grid Table 7 Colorful Accent 3" w:uiPriority="52"/>
-    <w:lsdException w:name="Grid Table 1 Light Accent 4" w:uiPriority="46"/>
-    <w:lsdException w:name="Grid Table 2 Accent 4" w:uiPriority="47"/>
-    <w:lsdException w:name="Grid Table 3 Accent 4" w:uiPriority="48"/>
-    <w:lsdException w:name="Grid Table 4 Accent 4" w:uiPriority="49"/>
-    <w:lsdException w:name="Grid Table 5 Dark Accent 4" w:uiPriority="50"/>
-    <w:lsdException w:name="Grid Table 6 Colorful Accent 4" w:uiPriority="51"/>
-    <w:lsdException w:name="Grid Table 7 Colorful Accent 4" w:uiPriority="52"/>
-    <w:lsdException w:name="Grid Table 1 Light Accent 5" w:uiPriority="46"/>
-    <w:lsdException w:name="Grid Table 2 Accent 5" w:uiPriority="47"/>
-    <w:lsdException w:name="Grid Table 3 Accent 5" w:uiPriority="48"/>
-    <w:lsdException w:name="Grid Table 4 Accent 5" w:uiPriority="49"/>
-    <w:lsdException w:name="Grid Table 5 Dark Accent 5" w:uiPriority="50"/>
-    <w:lsdException w:name="Grid Table 6 Colorful Accent 5" w:uiPriority="51"/>
-    <w:lsdException w:name="Grid Table 7 Colorful Accent 5" w:uiPriority="52"/>
-    <w:lsdException w:name="Grid Table 1 Light Accent 6" w:uiPriority="46"/>
-    <w:lsdException w:name="Grid Table 2 Accent 6" w:uiPriority="47"/>
-    <w:lsdException w:name="Grid Table 3 Accent 6" w:uiPriority="48"/>
-    <w:lsdException w:name="Grid Table 4 Accent 6" w:uiPriority="49"/>
-    <w:lsdException w:name="Grid Table 5 Dark Accent 6" w:uiPriority="50"/>
-    <w:lsdException w:name="Grid Table 6 Colorful Accent 6" w:uiPriority="51"/>
-    <w:lsdException w:name="Grid Table 7 Colorful Accent 6" w:uiPriority="52"/>
-    <w:lsdException w:name="List Table 1 Light" w:uiPriority="46"/>
-    <w:lsdException w:name="List Table 2" w:uiPriority="47"/>
-    <w:lsdException w:name="List Table 3" w:uiPriority="48"/>
-    <w:lsdException w:name="List Table 4" w:uiPriority="49"/>
-    <w:lsdException w:name="List Table 5 Dark" w:uiPriority="50"/>
-    <w:lsdException w:name="List Table 6 Colorful" w:uiPriority="51"/>
-    <w:lsdException w:name="List Table 7 Colorful" w:uiPriority="52"/>
-    <w:lsdException w:name="List Table 1 Light Accent 1" w:uiPriority="46"/>
-    <w:lsdException w:name="List Table 2 Accent 1" w:uiPriority="47"/>
-    <w:lsdException w:name="List Table 3 Accent 1" w:uiPriority="48"/>
-    <w:lsdException w:name="List Table 4 Accent 1" w:uiPriority="49"/>
-    <w:lsdException w:name="List Table 5 Dark Accent 1" w:uiPriority="50"/>
-    <w:lsdException w:name="List Table 6 Colorful Accent 1" w:uiPriority="51"/>
-    <w:lsdException w:name="List Table 7 Colorful Accent 1" w:uiPriority="52"/>
-    <w:lsdException w:name="List Table 1 Light Accent 2" w:uiPriority="46"/>
-    <w:lsdException w:name="List Table 2 Accent 2" w:uiPriority="47"/>
-    <w:lsdException w:name="List Table 3 Accent 2" w:uiPriority="48"/>
-    <w:lsdException w:name="List Table 4 Accent 2" w:uiPriority="49"/>
-    <w:lsdException w:name="List Table 5 Dark Accent 2" w:uiPriority="50"/>
-    <w:lsdException w:name="List Table 6 Colorful Accent 2" w:uiPriority="51"/>
-    <w:lsdException w:name="List Table 7 Colorful Accent 2" w:uiPriority="52"/>
-    <w:lsdException w:name="List Table 1 Light Accent 3" w:uiPriority="46"/>
-    <w:lsdException w:name="List Table 2 Accent 3" w:uiPriority="47"/>
-    <w:lsdException w:name="List Table 3 Accent 3" w:uiPriority="48"/>
-    <w:lsdException w:name="List Table 4 Accent 3" w:uiPriority="49"/>
-    <w:lsdException w:name="List Table 5 Dark Accent 3" w:uiPriority="50"/>
-    <w:lsdException w:name="List Table 6 Colorful Accent 3" w:uiPriority="51"/>
-    <w:lsdException w:name="List Table 7 Colorful Accent 3" w:uiPriority="52"/>
-    <w:lsdException w:name="List Table 1 Light Accent 4" w:uiPriority="46"/>
-    <w:lsdException w:name="List Table 2 Accent 4" w:uiPriority="47"/>
-    <w:lsdException w:name="List Table 3 Accent 4" w:uiPriority="48"/>
-    <w:lsdException w:name="List Table 4 Accent 4" w:uiPriority="49"/>
-    <w:lsdException w:name="List Table 5 Dark Accent 4" w:uiPriority="50"/>
-    <w:lsdException w:name="List Table 6 Colorful Accent 4" w:uiPriority="51"/>
-    <w:lsdException w:name="List Table 7 Colorful Accent 4" w:uiPriority="52"/>
-    <w:lsdException w:name="List Table 1 Light Accent 5" w:uiPriority="46"/>
-    <w:lsdException w:name="List Table 2 Accent 5" w:uiPriority="47"/>
-    <w:lsdException w:name="List Table 3 Accent 5" w:uiPriority="48"/>
-    <w:lsdException w:name="List Table 4 Accent 5" w:uiPriority="49"/>
-    <w:lsdException w:name="List Table 5 Dark Accent 5" w:uiPriority="50"/>
-    <w:lsdException w:name="List Table 6 Colorful Accent 5" w:uiPriority="51"/>
-    <w:lsdException w:name="List Table 7 Colorful Accent 5" w:uiPriority="52"/>
-    <w:lsdException w:name="List Table 1 Light Accent 6" w:uiPriority="46"/>
-    <w:lsdException w:name="List Table 2 Accent 6" w:uiPriority="47"/>
-    <w:lsdException w:name="List Table 3 Accent 6" w:uiPriority="48"/>
-    <w:lsdException w:name="List Table 4 Accent 6" w:uiPriority="49"/>
-    <w:lsdException w:name="List Table 5 Dark Accent 6" w:uiPriority="50"/>
-    <w:lsdException w:name="List Table 6 Colorful Accent 6" w:uiPriority="51"/>
-    <w:lsdException w:name="List Table 7 Colorful Accent 6" w:uiPriority="52"/>
+  <w:latentStyles w:defLockedState="0" w:defUIPriority="99" w:defSemiHidden="1" w:defUnhideWhenUsed="1" w:defQFormat="0" w:count="267">
+    <w:lsdException w:name="Normal" w:semiHidden="0" w:uiPriority="0" w:unhideWhenUsed="0" w:qFormat="1"/>
+    <w:lsdException w:name="heading 1" w:semiHidden="0" w:uiPriority="9" w:unhideWhenUsed="0" w:qFormat="1"/>
+    <w:lsdException w:name="heading 2" w:uiPriority="9" w:qFormat="1"/>
+    <w:lsdException w:name="heading 3" w:uiPriority="9" w:qFormat="1"/>
+    <w:lsdException w:name="heading 4" w:uiPriority="9" w:qFormat="1"/>
+    <w:lsdException w:name="heading 5" w:uiPriority="9" w:qFormat="1"/>
+    <w:lsdException w:name="heading 6" w:uiPriority="9" w:qFormat="1"/>
+    <w:lsdException w:name="heading 7" w:uiPriority="9" w:qFormat="1"/>
+    <w:lsdException w:name="heading 8" w:uiPriority="9" w:qFormat="1"/>
+    <w:lsdException w:name="heading 9" w:uiPriority="9" w:qFormat="1"/>
+    <w:lsdException w:name="toc 1" w:uiPriority="39"/>
+    <w:lsdException w:name="toc 2" w:uiPriority="39"/>
+    <w:lsdException w:name="toc 3" w:uiPriority="39"/>
+    <w:lsdException w:name="toc 4" w:uiPriority="39"/>
+    <w:lsdException w:name="toc 5" w:uiPriority="39"/>
+    <w:lsdException w:name="toc 6" w:uiPriority="39"/>
+    <w:lsdException w:name="toc 7" w:uiPriority="39"/>
+    <w:lsdException w:name="toc 8" w:uiPriority="39"/>
+    <w:lsdException w:name="toc 9" w:uiPriority="39"/>
+    <w:lsdException w:name="caption" w:uiPriority="35" w:qFormat="1"/>
+    <w:lsdException w:name="Title" w:semiHidden="0" w:uiPriority="10" w:unhideWhenUsed="0" w:qFormat="1"/>
+    <w:lsdException w:name="Default Paragraph Font" w:uiPriority="1"/>
+    <w:lsdException w:name="Subtitle" w:semiHidden="0" w:uiPriority="11" w:unhideWhenUsed="0" w:qFormat="1"/>
+    <w:lsdException w:name="Strong" w:semiHidden="0" w:uiPriority="22" w:unhideWhenUsed="0" w:qFormat="1"/>
+    <w:lsdException w:name="Emphasis" w:semiHidden="0" w:uiPriority="20" w:unhideWhenUsed="0" w:qFormat="1"/>
+    <w:lsdException w:name="Table Grid" w:semiHidden="0" w:uiPriority="39" w:unhideWhenUsed="0"/>
+    <w:lsdException w:name="Placeholder Text" w:unhideWhenUsed="0"/>
+    <w:lsdException w:name="No Spacing" w:semiHidden="0" w:uiPriority="1" w:unhideWhenUsed="0" w:qFormat="1"/>
+    <w:lsdException w:name="Light Shading" w:semiHidden="0" w:uiPriority="60" w:unhideWhenUsed="0"/>
+    <w:lsdException w:name="Light List" w:semiHidden="0" w:uiPriority="61" w:unhideWhenUsed="0"/>
+    <w:lsdException w:name="Light Grid" w:semiHidden="0" w:uiPriority="62" w:unhideWhenUsed="0"/>
+    <w:lsdException w:name="Medium Shading 1" w:semiHidden="0" w:uiPriority="63" w:unhideWhenUsed="0"/>
+    <w:lsdException w:name="Medium Shading 2" w:semiHidden="0" w:uiPriority="64" w:unhideWhenUsed="0"/>
+    <w:lsdException w:name="Medium List 1" w:semiHidden="0" w:uiPriority="65" w:unhideWhenUsed="0"/>
+    <w:lsdException w:name="Medium List 2" w:semiHidden="0" w:uiPriority="66" w:unhideWhenUsed="0"/>
+    <w:lsdException w:name="Medium Grid 1" w:semiHidden="0" w:uiPriority="67" w:unhideWhenUsed="0"/>
+    <w:lsdException w:name="Medium Grid 2" w:semiHidden="0" w:uiPriority="68" w:unhideWhenUsed="0"/>
+    <w:lsdException w:name="Medium Grid 3" w:semiHidden="0" w:uiPriority="69" w:unhideWhenUsed="0"/>
+    <w:lsdException w:name="Dark List" w:semiHidden="0" w:uiPriority="70" w:unhideWhenUsed="0"/>
+    <w:lsdException w:name="Colorful Shading" w:semiHidden="0" w:uiPriority="71" w:unhideWhenUsed="0"/>
+    <w:lsdException w:name="Colorful List" w:semiHidden="0" w:uiPriority="72" w:unhideWhenUsed="0"/>
+    <w:lsdException w:name="Colorful Grid" w:semiHidden="0" w:uiPriority="73" w:unhideWhenUsed="0"/>
+    <w:lsdException w:name="Light Shading Accent 1" w:semiHidden="0" w:uiPriority="60" w:unhideWhenUsed="0"/>
+    <w:lsdException w:name="Light List Accent 1" w:semiHidden="0" w:uiPriority="61" w:unhideWhenUsed="0"/>
+    <w:lsdException w:name="Light Grid Accent 1" w:semiHidden="0" w:uiPriority="62" w:unhideWhenUsed="0"/>
+    <w:lsdException w:name="Medium Shading 1 Accent 1" w:semiHidden="0" w:uiPriority="63" w:unhideWhenUsed="0"/>
+    <w:lsdException w:name="Medium Shading 2 Accent 1" w:semiHidden="0" w:uiPriority="64" w:unhideWhenUsed="0"/>
+    <w:lsdException w:name="Medium List 1 Accent 1" w:semiHidden="0" w:uiPriority="65" w:unhideWhenUsed="0"/>
+    <w:lsdException w:name="Revision" w:unhideWhenUsed="0"/>
+    <w:lsdException w:name="List Paragraph" w:semiHidden="0" w:uiPriority="34" w:unhideWhenUsed="0" w:qFormat="1"/>
+    <w:lsdException w:name="Quote" w:semiHidden="0" w:uiPriority="29" w:unhideWhenUsed="0" w:qFormat="1"/>
+    <w:lsdException w:name="Intense Quote" w:semiHidden="0" w:uiPriority="30" w:unhideWhenUsed="0" w:qFormat="1"/>
+    <w:lsdException w:name="Medium List 2 Accent 1" w:semiHidden="0" w:uiPriority="66" w:unhideWhenUsed="0"/>
+    <w:lsdException w:name="Medium Grid 1 Accent 1" w:semiHidden="0" w:uiPriority="67" w:unhideWhenUsed="0"/>
+    <w:lsdException w:name="Medium Grid 2 Accent 1" w:semiHidden="0" w:uiPriority="68" w:unhideWhenUsed="0"/>
+    <w:lsdException w:name="Medium Grid 3 Accent 1" w:semiHidden="0" w:uiPriority="69" w:unhideWhenUsed="0"/>
+    <w:lsdException w:name="Dark List Accent 1" w:semiHidden="0" w:uiPriority="70" w:unhideWhenUsed="0"/>
+    <w:lsdException w:name="Colorful Shading Accent 1" w:semiHidden="0" w:uiPriority="71" w:unhideWhenUsed="0"/>
+    <w:lsdException w:name="Colorful List Accent 1" w:semiHidden="0" w:uiPriority="72" w:unhideWhenUsed="0"/>
+    <w:lsdException w:name="Colorful Grid Accent 1" w:semiHidden="0" w:uiPriority="73" w:unhideWhenUsed="0"/>
+    <w:lsdException w:name="Light Shading Accent 2" w:semiHidden="0" w:uiPriority="60" w:unhideWhenUsed="0"/>
+    <w:lsdException w:name="Light List Accent 2" w:semiHidden="0" w:uiPriority="61" w:unhideWhenUsed="0"/>
+    <w:lsdException w:name="Light Grid Accent 2" w:semiHidden="0" w:uiPriority="62" w:unhideWhenUsed="0"/>
+    <w:lsdException w:name="Medium Shading 1 Accent 2" w:semiHidden="0" w:uiPriority="63" w:unhideWhenUsed="0"/>
+    <w:lsdException w:name="Medium Shading 2 Accent 2" w:semiHidden="0" w:uiPriority="64" w:unhideWhenUsed="0"/>
+    <w:lsdException w:name="Medium List 1 Accent 2" w:semiHidden="0" w:uiPriority="65" w:unhideWhenUsed="0"/>
+    <w:lsdException w:name="Medium List 2 Accent 2" w:semiHidden="0" w:uiPriority="66" w:unhideWhenUsed="0"/>
+    <w:lsdException w:name="Medium Grid 1 Accent 2" w:semiHidden="0" w:uiPriority="67" w:unhideWhenUsed="0"/>
+    <w:lsdException w:name="Medium Grid 2 Accent 2" w:semiHidden="0" w:uiPriority="68" w:unhideWhenUsed="0"/>
+    <w:lsdException w:name="Medium Grid 3 Accent 2" w:semiHidden="0" w:uiPriority="69" w:unhideWhenUsed="0"/>
+    <w:lsdException w:name="Dark List Accent 2" w:semiHidden="0" w:uiPriority="70" w:unhideWhenUsed="0"/>
+    <w:lsdException w:name="Colorful Shading Accent 2" w:semiHidden="0" w:uiPriority="71" w:unhideWhenUsed="0"/>
+    <w:lsdException w:name="Colorful List Accent 2" w:semiHidden="0" w:uiPriority="72" w:unhideWhenUsed="0"/>
+    <w:lsdException w:name="Colorful Grid Accent 2" w:semiHidden="0" w:uiPriority="73" w:unhideWhenUsed="0"/>
+    <w:lsdException w:name="Light Shading Accent 3" w:semiHidden="0" w:uiPriority="60" w:unhideWhenUsed="0"/>
+    <w:lsdException w:name="Light List Accent 3" w:semiHidden="0" w:uiPriority="61" w:unhideWhenUsed="0"/>
+    <w:lsdException w:name="Light Grid Accent 3" w:semiHidden="0" w:uiPriority="62" w:unhideWhenUsed="0"/>
+    <w:lsdException w:name="Medium Shading 1 Accent 3" w:semiHidden="0" w:uiPriority="63" w:unhideWhenUsed="0"/>
+    <w:lsdException w:name="Medium Shading 2 Accent 3" w:semiHidden="0" w:uiPriority="64" w:unhideWhenUsed="0"/>
+    <w:lsdException w:name="Medium List 1 Accent 3" w:semiHidden="0" w:uiPriority="65" w:unhideWhenUsed="0"/>
+    <w:lsdException w:name="Medium List 2 Accent 3" w:semiHidden="0" w:uiPriority="66" w:unhideWhenUsed="0"/>
+    <w:lsdException w:name="Medium Grid 1 Accent 3" w:semiHidden="0" w:uiPriority="67" w:unhideWhenUsed="0"/>
+    <w:lsdException w:name="Medium Grid 2 Accent 3" w:semiHidden="0" w:uiPriority="68" w:unhideWhenUsed="0"/>
+    <w:lsdException w:name="Medium Grid 3 Accent 3" w:semiHidden="0" w:uiPriority="69" w:unhideWhenUsed="0"/>
+    <w:lsdException w:name="Dark List Accent 3" w:semiHidden="0" w:uiPriority="70" w:unhideWhenUsed="0"/>
+    <w:lsdException w:name="Colorful Shading Accent 3" w:semiHidden="0" w:uiPriority="71" w:unhideWhenUsed="0"/>
+    <w:lsdException w:name="Colorful List Accent 3" w:semiHidden="0" w:uiPriority="72" w:unhideWhenUsed="0"/>
+    <w:lsdException w:name="Colorful Grid Accent 3" w:semiHidden="0" w:uiPriority="73" w:unhideWhenUsed="0"/>
+    <w:lsdException w:name="Light Shading Accent 4" w:semiHidden="0" w:uiPriority="60" w:unhideWhenUsed="0"/>
+    <w:lsdException w:name="Light List Accent 4" w:semiHidden="0" w:uiPriority="61" w:unhideWhenUsed="0"/>
+    <w:lsdException w:name="Light Grid Accent 4" w:semiHidden="0" w:uiPriority="62" w:unhideWhenUsed="0"/>
+    <w:lsdException w:name="Medium Shading 1 Accent 4" w:semiHidden="0" w:uiPriority="63" w:unhideWhenUsed="0"/>
+    <w:lsdException w:name="Medium Shading 2 Accent 4" w:semiHidden="0" w:uiPriority="64" w:unhideWhenUsed="0"/>
+    <w:lsdException w:name="Medium List 1 Accent 4" w:semiHidden="0" w:uiPriority="65" w:unhideWhenUsed="0"/>
+    <w:lsdException w:name="Medium List 2 Accent 4" w:semiHidden="0" w:uiPriority="66" w:unhideWhenUsed="0"/>
+    <w:lsdException w:name="Medium Grid 1 Accent 4" w:semiHidden="0" w:uiPriority="67" w:unhideWhenUsed="0"/>
+    <w:lsdException w:name="Medium Grid 2 Accent 4" w:semiHidden="0" w:uiPriority="68" w:unhideWhenUsed="0"/>
+    <w:lsdException w:name="Medium Grid 3 Accent 4" w:semiHidden="0" w:uiPriority="69" w:unhideWhenUsed="0"/>
+    <w:lsdException w:name="Dark List Accent 4" w:semiHidden="0" w:uiPriority="70" w:unhideWhenUsed="0"/>
+    <w:lsdException w:name="Colorful Shading Accent 4" w:semiHidden="0" w:uiPriority="71" w:unhideWhenUsed="0"/>
+    <w:lsdException w:name="Colorful List Accent 4" w:semiHidden="0" w:uiPriority="72" w:unhideWhenUsed="0"/>
+    <w:lsdException w:name="Colorful Grid Accent 4" w:semiHidden="0" w:uiPriority="73" w:unhideWhenUsed="0"/>
+    <w:lsdException w:name="Light Shading Accent 5" w:semiHidden="0" w:uiPriority="60" w:unhideWhenUsed="0"/>
+    <w:lsdException w:name="Light List Accent 5" w:semiHidden="0" w:uiPriority="61" w:unhideWhenUsed="0"/>
+    <w:lsdException w:name="Light Grid Accent 5" w:semiHidden="0" w:uiPriority="62" w:unhideWhenUsed="0"/>
+    <w:lsdException w:name="Medium Shading 1 Accent 5" w:semiHidden="0" w:uiPriority="63" w:unhideWhenUsed="0"/>
+    <w:lsdException w:name="Medium Shading 2 Accent 5" w:semiHidden="0" w:uiPriority="64" w:unhideWhenUsed="0"/>
+    <w:lsdException w:name="Medium List 1 Accent 5" w:semiHidden="0" w:uiPriority="65" w:unhideWhenUsed="0"/>
+    <w:lsdException w:name="Medium List 2 Accent 5" w:semiHidden="0" w:uiPriority="66" w:unhideWhenUsed="0"/>
+    <w:lsdException w:name="Medium Grid 1 Accent 5" w:semiHidden="0" w:uiPriority="67" w:unhideWhenUsed="0"/>
+    <w:lsdException w:name="Medium Grid 2 Accent 5" w:semiHidden="0" w:uiPriority="68" w:unhideWhenUsed="0"/>
+    <w:lsdException w:name="Medium Grid 3 Accent 5" w:semiHidden="0" w:uiPriority="69" w:unhideWhenUsed="0"/>
+    <w:lsdException w:name="Dark List Accent 5" w:semiHidden="0" w:uiPriority="70" w:unhideWhenUsed="0"/>
+    <w:lsdException w:name="Colorful Shading Accent 5" w:semiHidden="0" w:uiPriority="71" w:unhideWhenUsed="0"/>
+    <w:lsdException w:name="Colorful List Accent 5" w:semiHidden="0" w:uiPriority="72" w:unhideWhenUsed="0"/>
+    <w:lsdException w:name="Colorful Grid Accent 5" w:semiHidden="0" w:uiPriority="73" w:unhideWhenUsed="0"/>
+    <w:lsdException w:name="Light Shading Accent 6" w:semiHidden="0" w:uiPriority="60" w:unhideWhenUsed="0"/>
+    <w:lsdException w:name="Light List Accent 6" w:semiHidden="0" w:uiPriority="61" w:unhideWhenUsed="0"/>
+    <w:lsdException w:name="Light Grid Accent 6" w:semiHidden="0" w:uiPriority="62" w:unhideWhenUsed="0"/>
+    <w:lsdException w:name="Medium Shading 1 Accent 6" w:semiHidden="0" w:uiPriority="63" w:unhideWhenUsed="0"/>
+    <w:lsdException w:name="Medium Shading 2 Accent 6" w:semiHidden="0" w:uiPriority="64" w:unhideWhenUsed="0"/>
+    <w:lsdException w:name="Medium List 1 Accent 6" w:semiHidden="0" w:uiPriority="65" w:unhideWhenUsed="0"/>
+    <w:lsdException w:name="Medium List 2 Accent 6" w:semiHidden="0" w:uiPriority="66" w:unhideWhenUsed="0"/>
+    <w:lsdException w:name="Medium Grid 1 Accent 6" w:semiHidden="0" w:uiPriority="67" w:unhideWhenUsed="0"/>
+    <w:lsdException w:name="Medium Grid 2 Accent 6" w:semiHidden="0" w:uiPriority="68" w:unhideWhenUsed="0"/>
+    <w:lsdException w:name="Medium Grid 3 Accent 6" w:semiHidden="0" w:uiPriority="69" w:unhideWhenUsed="0"/>
+    <w:lsdException w:name="Dark List Accent 6" w:semiHidden="0" w:uiPriority="70" w:unhideWhenUsed="0"/>
+    <w:lsdException w:name="Colorful Shading Accent 6" w:semiHidden="0" w:uiPriority="71" w:unhideWhenUsed="0"/>
+    <w:lsdException w:name="Colorful List Accent 6" w:semiHidden="0" w:uiPriority="72" w:unhideWhenUsed="0"/>
+    <w:lsdException w:name="Colorful Grid Accent 6" w:semiHidden="0" w:uiPriority="73" w:unhideWhenUsed="0"/>
+    <w:lsdException w:name="Subtle Emphasis" w:semiHidden="0" w:uiPriority="19" w:unhideWhenUsed="0" w:qFormat="1"/>
+    <w:lsdException w:name="Intense Emphasis" w:semiHidden="0" w:uiPriority="21" w:unhideWhenUsed="0" w:qFormat="1"/>
+    <w:lsdException w:name="Subtle Reference" w:semiHidden="0" w:uiPriority="31" w:unhideWhenUsed="0" w:qFormat="1"/>
+    <w:lsdException w:name="Intense Reference" w:semiHidden="0" w:uiPriority="32" w:unhideWhenUsed="0" w:qFormat="1"/>
+    <w:lsdException w:name="Book Title" w:semiHidden="0" w:uiPriority="33" w:unhideWhenUsed="0" w:qFormat="1"/>
+    <w:lsdException w:name="Bibliography" w:uiPriority="37"/>
+    <w:lsdException w:name="TOC Heading" w:uiPriority="39" w:qFormat="1"/>
+  </w:latentStyles>
+  <w:style w:type="paragraph" w:default="1" w:styleId="Normal">
+    <w:name w:val="Normal"/>
+    <w:qFormat/>
+  </w:style>
+  <w:style w:type="character" w:default="1" w:styleId="DefaultParagraphFont">
+    <w:name w:val="Default Paragraph Font"/>
+    <w:uiPriority w:val="1"/>
+    <w:semiHidden/>
+    <w:unhideWhenUsed/>
+  </w:style>
+  <w:style w:type="table" w:default="1" w:styleId="TableNormal">
+    <w:name w:val="Normal Table"/>
+    <w:uiPriority w:val="99"/>
+    <w:semiHidden/>
+    <w:unhideWhenUsed/>
+    <w:tblPr>
+      <w:tblInd w:w="0" w:type="dxa"/>
+      <w:tblCellMar>
+        <w:top w:w="0" w:type="dxa"/>
+        <w:left w:w="108" w:type="dxa"/>
+        <w:bottom w:w="0" w:type="dxa"/>
+        <w:right w:w="108" w:type="dxa"/>
+      </w:tblCellMar>
+    </w:tblPr>
+  </w:style>
+  <w:style w:type="numbering" w:default="1" w:styleId="NoList">
+    <w:name w:val="No List"/>
+    <w:uiPriority w:val="99"/>
+    <w:semiHidden/>
+    <w:unhideWhenUsed/>
+  </w:style>
+  <w:style w:type="paragraph" w:customStyle="1" w:styleId="p1">
+    <w:name w:val="p1"/>
+    <w:basedOn w:val="Normal"/>
+    <w:rsid w:val="007675DA"/>
+    <w:rPr>
+      <w:rFonts w:ascii="Arial" w:hAnsi="Arial" w:cs="Arial"/>
+      <w:sz w:val="26"/>
+      <w:szCs w:val="26"/>
+    </w:rPr>
+  </w:style>
+  <w:style w:type="paragraph" w:customStyle="1" w:styleId="p2">
+    <w:name w:val="p2"/>
+    <w:basedOn w:val="Normal"/>
+    <w:rsid w:val="007675DA"/>
+    <w:pPr>
+      <w:spacing w:line="225" w:lineRule="atLeast"/>
+    </w:pPr>
+    <w:rPr>
+      <w:rFonts w:ascii="Helvetica" w:hAnsi="Helvetica" w:cs="Times New Roman"/>
+      <w:sz w:val="18"/>
+      <w:szCs w:val="18"/>
+    </w:rPr>
+  </w:style>
+  <w:style w:type="paragraph" w:customStyle="1" w:styleId="p3">
+    <w:name w:val="p3"/>
+    <w:basedOn w:val="Normal"/>
+    <w:rsid w:val="007675DA"/>
+    <w:rPr>
+      <w:rFonts w:ascii="Arial" w:hAnsi="Arial" w:cs="Arial"/>
+      <w:sz w:val="22"/>
+      <w:szCs w:val="22"/>
+    </w:rPr>
+  </w:style>
+  <w:style w:type="paragraph" w:customStyle="1" w:styleId="p4">
+    <w:name w:val="p4"/>
+    <w:basedOn w:val="Normal"/>
+    <w:rsid w:val="007675DA"/>
+    <w:pPr>
+      <w:spacing w:line="236" w:lineRule="atLeast"/>
+    </w:pPr>
+    <w:rPr>
+      <w:rFonts w:ascii="Helvetica" w:hAnsi="Helvetica" w:cs="Times New Roman"/>
+      <w:sz w:val="18"/>
+      <w:szCs w:val="18"/>
+    </w:rPr>
+  </w:style>
+  <w:style w:type="paragraph" w:customStyle="1" w:styleId="p5">
+    <w:name w:val="p5"/>
+    <w:basedOn w:val="Normal"/>
+    <w:rsid w:val="007675DA"/>
+    <w:pPr>
+      <w:spacing w:line="246" w:lineRule="atLeast"/>
+    </w:pPr>
+    <w:rPr>
+      <w:rFonts w:ascii="Helvetica" w:hAnsi="Helvetica" w:cs="Times New Roman"/>
+      <w:sz w:val="18"/>
+      <w:szCs w:val="18"/>
+    </w:rPr>
+  </w:style>
+  <w:style w:type="paragraph" w:customStyle="1" w:styleId="p6">
+    <w:name w:val="p6"/>
+    <w:basedOn w:val="Normal"/>
+    <w:rsid w:val="007675DA"/>
+    <w:rPr>
+      <w:rFonts w:ascii="Arial" w:hAnsi="Arial" w:cs="Arial"/>
+      <w:sz w:val="18"/>
+      <w:szCs w:val="18"/>
+    </w:rPr>
+  </w:style>
+  <w:style w:type="paragraph" w:customStyle="1" w:styleId="p7">
+    <w:name w:val="p7"/>
+    <w:basedOn w:val="Normal"/>
+    <w:rsid w:val="007675DA"/>
+    <w:pPr>
+      <w:spacing w:line="227" w:lineRule="atLeast"/>
+    </w:pPr>
+    <w:rPr>
+      <w:rFonts w:ascii="Helvetica" w:hAnsi="Helvetica" w:cs="Times New Roman"/>
+      <w:sz w:val="18"/>
+      <w:szCs w:val="18"/>
+    </w:rPr>
+  </w:style>
+  <w:style w:type="paragraph" w:customStyle="1" w:styleId="p8">
+    <w:name w:val="p8"/>
+    <w:basedOn w:val="Normal"/>
+    <w:rsid w:val="007675DA"/>
+    <w:pPr>
+      <w:spacing w:line="38" w:lineRule="atLeast"/>
+    </w:pPr>
+    <w:rPr>
+      <w:rFonts w:ascii="Helvetica" w:hAnsi="Helvetica" w:cs="Times New Roman"/>
+      <w:sz w:val="18"/>
+      <w:szCs w:val="18"/>
+    </w:rPr>
+  </w:style>
+  <w:style w:type="paragraph" w:customStyle="1" w:styleId="p9">
+    <w:name w:val="p9"/>
+    <w:basedOn w:val="Normal"/>
+    <w:rsid w:val="007675DA"/>
+    <w:pPr>
+      <w:spacing w:line="11" w:lineRule="atLeast"/>
+    </w:pPr>
+    <w:rPr>
+      <w:rFonts w:ascii="Helvetica" w:hAnsi="Helvetica" w:cs="Times New Roman"/>
+      <w:sz w:val="18"/>
+      <w:szCs w:val="18"/>
+    </w:rPr>
+  </w:style>
+  <w:style w:type="paragraph" w:customStyle="1" w:styleId="p10">
+    <w:name w:val="p10"/>
+    <w:basedOn w:val="Normal"/>
+    <w:rsid w:val="007675DA"/>
+    <w:pPr>
+      <w:spacing w:line="15" w:lineRule="atLeast"/>
+    </w:pPr>
+    <w:rPr>
+      <w:rFonts w:ascii="Helvetica" w:hAnsi="Helvetica" w:cs="Times New Roman"/>
+      <w:sz w:val="18"/>
+      <w:szCs w:val="18"/>
+    </w:rPr>
+  </w:style>
+  <w:style w:type="paragraph" w:customStyle="1" w:styleId="p11">
+    <w:name w:val="p11"/>
+    <w:basedOn w:val="Normal"/>
+    <w:rsid w:val="007675DA"/>
+    <w:pPr>
+      <w:spacing w:line="150" w:lineRule="atLeast"/>
+    </w:pPr>
+    <w:rPr>
+      <w:rFonts w:ascii="Helvetica" w:hAnsi="Helvetica" w:cs="Times New Roman"/>
+      <w:sz w:val="18"/>
+      <w:szCs w:val="18"/>
+    </w:rPr>
+  </w:style>
+  <w:style w:type="paragraph" w:customStyle="1" w:styleId="p12">
+    <w:name w:val="p12"/>
+    <w:basedOn w:val="Normal"/>
+    <w:rsid w:val="007675DA"/>
+    <w:pPr>
+      <w:spacing w:line="254" w:lineRule="atLeast"/>
+    </w:pPr>
+    <w:rPr>
+      <w:rFonts w:ascii="Helvetica" w:hAnsi="Helvetica" w:cs="Times New Roman"/>
+      <w:sz w:val="18"/>
+      <w:szCs w:val="18"/>
+    </w:rPr>
+  </w:style>
+  <w:style w:type="paragraph" w:customStyle="1" w:styleId="p13">
+    <w:name w:val="p13"/>
+    <w:basedOn w:val="Normal"/>
+    <w:rsid w:val="007675DA"/>
+    <w:pPr>
+      <w:spacing w:line="188" w:lineRule="atLeast"/>
+    </w:pPr>
+    <w:rPr>
+      <w:rFonts w:ascii="Arial" w:hAnsi="Arial" w:cs="Arial"/>
+      <w:sz w:val="18"/>
+      <w:szCs w:val="18"/>
+    </w:rPr>
+  </w:style>
+  <w:style w:type="paragraph" w:customStyle="1" w:styleId="p15">
+    <w:name w:val="p15"/>
+    <w:basedOn w:val="Normal"/>
+    <w:rsid w:val="007675DA"/>
+    <w:pPr>
+      <w:spacing w:line="189" w:lineRule="atLeast"/>
+    </w:pPr>
+    <w:rPr>
+      <w:rFonts w:ascii="Arial" w:hAnsi="Arial" w:cs="Arial"/>
+      <w:sz w:val="18"/>
+      <w:szCs w:val="18"/>
+    </w:rPr>
+  </w:style>
+  <w:style w:type="paragraph" w:customStyle="1" w:styleId="p17">
+    <w:name w:val="p17"/>
+    <w:basedOn w:val="Normal"/>
+    <w:rsid w:val="007675DA"/>
+    <w:pPr>
+      <w:spacing w:line="152" w:lineRule="atLeast"/>
+    </w:pPr>
+    <w:rPr>
+      <w:rFonts w:ascii="Arial" w:hAnsi="Arial" w:cs="Arial"/>
+      <w:sz w:val="17"/>
+      <w:szCs w:val="17"/>
+    </w:rPr>
+  </w:style>
+  <w:style w:type="paragraph" w:customStyle="1" w:styleId="p18">
+    <w:name w:val="p18"/>
+    <w:basedOn w:val="Normal"/>
+    <w:rsid w:val="007675DA"/>
+    <w:pPr>
+      <w:spacing w:line="183" w:lineRule="atLeast"/>
+    </w:pPr>
+    <w:rPr>
+      <w:rFonts w:ascii="Helvetica" w:hAnsi="Helvetica" w:cs="Times New Roman"/>
+      <w:sz w:val="18"/>
+      <w:szCs w:val="18"/>
+    </w:rPr>
+  </w:style>
+  <w:style w:type="paragraph" w:customStyle="1" w:styleId="p19">
+    <w:name w:val="p19"/>
+    <w:basedOn w:val="Normal"/>
+    <w:rsid w:val="007675DA"/>
+    <w:pPr>
+      <w:jc w:val="center"/>
+    </w:pPr>
+    <w:rPr>
+      <w:rFonts w:ascii="Arial" w:hAnsi="Arial" w:cs="Arial"/>
+      <w:sz w:val="16"/>
+      <w:szCs w:val="16"/>
+    </w:rPr>
+  </w:style>
+  <w:style w:type="paragraph" w:customStyle="1" w:styleId="p20">
+    <w:name w:val="p20"/>
+    <w:basedOn w:val="Normal"/>
+    <w:rsid w:val="007675DA"/>
+    <w:pPr>
+      <w:spacing w:line="45" w:lineRule="atLeast"/>
+    </w:pPr>
+    <w:rPr>
+      <w:rFonts w:ascii="Times New Roman" w:hAnsi="Times New Roman" w:cs="Times New Roman"/>
+      <w:sz w:val="18"/>
+      <w:szCs w:val="18"/>
+    </w:rPr>
+  </w:style>
+  <w:style w:type="paragraph" w:customStyle="1" w:styleId="p21">
+    <w:name w:val="p21"/>
+    <w:basedOn w:val="Normal"/>
+    <w:rsid w:val="007675DA"/>
+    <w:pPr>
+      <w:ind w:left="435" w:hanging="237"/>
+      <w:jc w:val="both"/>
+    </w:pPr>
+    <w:rPr>
+      <w:rFonts w:ascii="Arial" w:hAnsi="Arial" w:cs="Arial"/>
+      <w:sz w:val="18"/>
+      <w:szCs w:val="18"/>
+    </w:rPr>
+  </w:style>
+  <w:style w:type="paragraph" w:customStyle="1" w:styleId="p22">
+    <w:name w:val="p22"/>
+    <w:basedOn w:val="Normal"/>
+    <w:rsid w:val="007675DA"/>
+    <w:pPr>
+      <w:spacing w:line="189" w:lineRule="atLeast"/>
+    </w:pPr>
+    <w:rPr>
+      <w:rFonts w:ascii="Times New Roman" w:hAnsi="Times New Roman" w:cs="Times New Roman"/>
+      <w:sz w:val="18"/>
+      <w:szCs w:val="18"/>
+    </w:rPr>
+  </w:style>
+  <w:style w:type="paragraph" w:customStyle="1" w:styleId="p23">
+    <w:name w:val="p23"/>
+    <w:basedOn w:val="Normal"/>
+    <w:rsid w:val="007675DA"/>
+    <w:pPr>
+      <w:spacing w:line="150" w:lineRule="atLeast"/>
+    </w:pPr>
+    <w:rPr>
+      <w:rFonts w:ascii="Times New Roman" w:hAnsi="Times New Roman" w:cs="Times New Roman"/>
+      <w:sz w:val="18"/>
+      <w:szCs w:val="18"/>
+    </w:rPr>
+  </w:style>
+  <w:style w:type="paragraph" w:customStyle="1" w:styleId="p24">
+    <w:name w:val="p24"/>
+    <w:basedOn w:val="Normal"/>
+    <w:rsid w:val="007675DA"/>
+    <w:pPr>
+      <w:spacing w:line="225" w:lineRule="atLeast"/>
+    </w:pPr>
+    <w:rPr>
+      <w:rFonts w:ascii="Times New Roman" w:hAnsi="Times New Roman" w:cs="Times New Roman"/>
+      <w:sz w:val="18"/>
+      <w:szCs w:val="18"/>
+    </w:rPr>
+  </w:style>
+  <w:style w:type="paragraph" w:customStyle="1" w:styleId="p25">
+    <w:name w:val="p25"/>
+    <w:basedOn w:val="Normal"/>
+    <w:rsid w:val="007675DA"/>
+    <w:pPr>
+      <w:spacing w:line="227" w:lineRule="atLeast"/>
+    </w:pPr>
+    <w:rPr>
+      <w:rFonts w:ascii="Times New Roman" w:hAnsi="Times New Roman" w:cs="Times New Roman"/>
+      <w:sz w:val="18"/>
+      <w:szCs w:val="18"/>
+    </w:rPr>
+  </w:style>
+  <w:style w:type="paragraph" w:customStyle="1" w:styleId="p26">
+    <w:name w:val="p26"/>
+    <w:basedOn w:val="Normal"/>
+    <w:rsid w:val="007675DA"/>
+    <w:pPr>
+      <w:spacing w:line="159" w:lineRule="atLeast"/>
+    </w:pPr>
+    <w:rPr>
+      <w:rFonts w:ascii="Arial" w:hAnsi="Arial" w:cs="Arial"/>
+      <w:sz w:val="18"/>
+      <w:szCs w:val="18"/>
+    </w:rPr>
+  </w:style>
+  <w:style w:type="paragraph" w:customStyle="1" w:styleId="p27">
+    <w:name w:val="p27"/>
+    <w:basedOn w:val="Normal"/>
+    <w:rsid w:val="007675DA"/>
+    <w:pPr>
+      <w:spacing w:line="38" w:lineRule="atLeast"/>
+    </w:pPr>
+    <w:rPr>
+      <w:rFonts w:ascii="Arial" w:hAnsi="Arial" w:cs="Arial"/>
+      <w:sz w:val="18"/>
+      <w:szCs w:val="18"/>
+    </w:rPr>
+  </w:style>
+  <w:style w:type="paragraph" w:customStyle="1" w:styleId="p28">
+    <w:name w:val="p28"/>
+    <w:basedOn w:val="Normal"/>
+    <w:rsid w:val="007675DA"/>
+    <w:rPr>
+      <w:rFonts w:ascii="Arial" w:hAnsi="Arial" w:cs="Arial"/>
+      <w:sz w:val="17"/>
+      <w:szCs w:val="17"/>
+    </w:rPr>
+  </w:style>
+  <w:style w:type="character" w:customStyle="1" w:styleId="s2">
+    <w:name w:val="s2"/>
+    <w:basedOn w:val="DefaultParagraphFont"/>
+    <w:rsid w:val="007675DA"/>
+    <w:rPr>
+      <w:rFonts w:ascii="Arial" w:hAnsi="Arial" w:cs="Arial" w:hint="default"/>
+      <w:sz w:val="17"/>
+      <w:szCs w:val="17"/>
+    </w:rPr>
+  </w:style>
+  <w:style w:type="character" w:customStyle="1" w:styleId="apple-tab-span">
+    <w:name w:val="apple-tab-span"/>
+    <w:basedOn w:val="DefaultParagraphFont"/>
+    <w:rsid w:val="007675DA"/>
+  </w:style>
+  <w:style w:type="character" w:styleId="Hyperlink">
+    <w:name w:val="Hyperlink"/>
+    <w:basedOn w:val="DefaultParagraphFont"/>
+    <w:uiPriority w:val="99"/>
+    <w:unhideWhenUsed/>
+    <w:rsid w:val="00A947A7"/>
+    <w:rPr>
+      <w:color w:val="0563C1" w:themeColor="hyperlink"/>
+      <w:u w:val="single"/>
+    </w:rPr>
+  </w:style>
+  <w:style w:type="character" w:customStyle="1" w:styleId="UnresolvedMention">
+    <w:name w:val="Unresolved Mention"/>
+    <w:basedOn w:val="DefaultParagraphFont"/>
+    <w:uiPriority w:val="99"/>
+    <w:rsid w:val="00A947A7"/>
+    <w:rPr>
+      <w:color w:val="605E5C"/>
+      <w:shd w:val="clear" w:color="auto" w:fill="E1DFDD"/>
+    </w:rPr>
+  </w:style>
+  <w:style w:type="character" w:styleId="FollowedHyperlink">
+    <w:name w:val="FollowedHyperlink"/>
+    <w:basedOn w:val="DefaultParagraphFont"/>
+    <w:uiPriority w:val="99"/>
+    <w:semiHidden/>
+    <w:unhideWhenUsed/>
+    <w:rsid w:val="00A947A7"/>
+    <w:rPr>
+      <w:color w:val="954F72" w:themeColor="followedHyperlink"/>
+      <w:u w:val="single"/>
+    </w:rPr>
+  </w:style>
+</w:styles>
+</file>
+
+<file path=word/stylesWithEffects.xml><?xml version="1.0" encoding="utf-8"?>
+<w:styles xmlns:wpc="http://schemas.microsoft.com/office/word/2010/wordprocessingCanvas" xmlns:mc="http://schemas.openxmlformats.org/markup-compatibility/2006" xmlns:o="urn:schemas-microsoft-com:office:office" xmlns:r="http://schemas.openxmlformats.org/officeDocument/2006/relationships" xmlns:m="http://schemas.openxmlformats.org/officeDocument/2006/math" xmlns:v="urn:schemas-microsoft-com:vml" xmlns:wp14="http://schemas.microsoft.com/office/word/2010/wordprocessingDrawing" xmlns:wp="http://schemas.openxmlformats.org/drawingml/2006/wordprocessingDrawing" xmlns:w10="urn:schemas-microsoft-com:office:word" xmlns:w="http://schemas.openxmlformats.org/wordprocessingml/2006/main" xmlns:w14="http://schemas.microsoft.com/office/word/2010/wordml" xmlns:wpg="http://schemas.microsoft.com/office/word/2010/wordprocessingGroup" xmlns:wpi="http://schemas.microsoft.com/office/word/2010/wordprocessingInk" xmlns:wne="http://schemas.microsoft.com/office/word/2006/wordml" xmlns:wps="http://schemas.microsoft.com/office/word/2010/wordprocessingShape" mc:Ignorable="w14 wp14">
+  <w:docDefaults>
+    <w:rPrDefault>
+      <w:rPr>
+        <w:rFonts w:asciiTheme="minorHAnsi" w:eastAsiaTheme="minorHAnsi" w:hAnsiTheme="minorHAnsi" w:cstheme="minorBidi"/>
+        <w:sz w:val="24"/>
+        <w:szCs w:val="24"/>
+        <w:lang w:val="en-US" w:eastAsia="en-US" w:bidi="ar-SA"/>
+      </w:rPr>
+    </w:rPrDefault>
+    <w:pPrDefault/>
+  </w:docDefaults>
+  <w:latentStyles w:defLockedState="0" w:defUIPriority="99" w:defSemiHidden="1" w:defUnhideWhenUsed="1" w:defQFormat="0" w:count="267">
+    <w:lsdException w:name="Normal" w:semiHidden="0" w:uiPriority="0" w:unhideWhenUsed="0" w:qFormat="1"/>
+    <w:lsdException w:name="heading 1" w:semiHidden="0" w:uiPriority="9" w:unhideWhenUsed="0" w:qFormat="1"/>
+    <w:lsdException w:name="heading 2" w:uiPriority="9" w:qFormat="1"/>
+    <w:lsdException w:name="heading 3" w:uiPriority="9" w:qFormat="1"/>
+    <w:lsdException w:name="heading 4" w:uiPriority="9" w:qFormat="1"/>
+    <w:lsdException w:name="heading 5" w:uiPriority="9" w:qFormat="1"/>
+    <w:lsdException w:name="heading 6" w:uiPriority="9" w:qFormat="1"/>
+    <w:lsdException w:name="heading 7" w:uiPriority="9" w:qFormat="1"/>
+    <w:lsdException w:name="heading 8" w:uiPriority="9" w:qFormat="1"/>
+    <w:lsdException w:name="heading 9" w:uiPriority="9" w:qFormat="1"/>
+    <w:lsdException w:name="toc 1" w:uiPriority="39"/>
+    <w:lsdException w:name="toc 2" w:uiPriority="39"/>
+    <w:lsdException w:name="toc 3" w:uiPriority="39"/>
+    <w:lsdException w:name="toc 4" w:uiPriority="39"/>
+    <w:lsdException w:name="toc 5" w:uiPriority="39"/>
+    <w:lsdException w:name="toc 6" w:uiPriority="39"/>
+    <w:lsdException w:name="toc 7" w:uiPriority="39"/>
+    <w:lsdException w:name="toc 8" w:uiPriority="39"/>
+    <w:lsdException w:name="toc 9" w:uiPriority="39"/>
+    <w:lsdException w:name="caption" w:uiPriority="35" w:qFormat="1"/>
+    <w:lsdException w:name="Title" w:semiHidden="0" w:uiPriority="10" w:unhideWhenUsed="0" w:qFormat="1"/>
+    <w:lsdException w:name="Default Paragraph Font" w:uiPriority="1"/>
+    <w:lsdException w:name="Subtitle" w:semiHidden="0" w:uiPriority="11" w:unhideWhenUsed="0" w:qFormat="1"/>
+    <w:lsdException w:name="Strong" w:semiHidden="0" w:uiPriority="22" w:unhideWhenUsed="0" w:qFormat="1"/>
+    <w:lsdException w:name="Emphasis" w:semiHidden="0" w:uiPriority="20" w:unhideWhenUsed="0" w:qFormat="1"/>
+    <w:lsdException w:name="Table Grid" w:semiHidden="0" w:uiPriority="39" w:unhideWhenUsed="0"/>
+    <w:lsdException w:name="Placeholder Text" w:unhideWhenUsed="0"/>
+    <w:lsdException w:name="No Spacing" w:semiHidden="0" w:uiPriority="1" w:unhideWhenUsed="0" w:qFormat="1"/>
+    <w:lsdException w:name="Light Shading" w:semiHidden="0" w:uiPriority="60" w:unhideWhenUsed="0"/>
+    <w:lsdException w:name="Light List" w:semiHidden="0" w:uiPriority="61" w:unhideWhenUsed="0"/>
+    <w:lsdException w:name="Light Grid" w:semiHidden="0" w:uiPriority="62" w:unhideWhenUsed="0"/>
+    <w:lsdException w:name="Medium Shading 1" w:semiHidden="0" w:uiPriority="63" w:unhideWhenUsed="0"/>
+    <w:lsdException w:name="Medium Shading 2" w:semiHidden="0" w:uiPriority="64" w:unhideWhenUsed="0"/>
+    <w:lsdException w:name="Medium List 1" w:semiHidden="0" w:uiPriority="65" w:unhideWhenUsed="0"/>
+    <w:lsdException w:name="Medium List 2" w:semiHidden="0" w:uiPriority="66" w:unhideWhenUsed="0"/>
+    <w:lsdException w:name="Medium Grid 1" w:semiHidden="0" w:uiPriority="67" w:unhideWhenUsed="0"/>
+    <w:lsdException w:name="Medium Grid 2" w:semiHidden="0" w:uiPriority="68" w:unhideWhenUsed="0"/>
+    <w:lsdException w:name="Medium Grid 3" w:semiHidden="0" w:uiPriority="69" w:unhideWhenUsed="0"/>
+    <w:lsdException w:name="Dark List" w:semiHidden="0" w:uiPriority="70" w:unhideWhenUsed="0"/>
+    <w:lsdException w:name="Colorful Shading" w:semiHidden="0" w:uiPriority="71" w:unhideWhenUsed="0"/>
+    <w:lsdException w:name="Colorful List" w:semiHidden="0" w:uiPriority="72" w:unhideWhenUsed="0"/>
+    <w:lsdException w:name="Colorful Grid" w:semiHidden="0" w:uiPriority="73" w:unhideWhenUsed="0"/>
+    <w:lsdException w:name="Light Shading Accent 1" w:semiHidden="0" w:uiPriority="60" w:unhideWhenUsed="0"/>
+    <w:lsdException w:name="Light List Accent 1" w:semiHidden="0" w:uiPriority="61" w:unhideWhenUsed="0"/>
+    <w:lsdException w:name="Light Grid Accent 1" w:semiHidden="0" w:uiPriority="62" w:unhideWhenUsed="0"/>
+    <w:lsdException w:name="Medium Shading 1 Accent 1" w:semiHidden="0" w:uiPriority="63" w:unhideWhenUsed="0"/>
+    <w:lsdException w:name="Medium Shading 2 Accent 1" w:semiHidden="0" w:uiPriority="64" w:unhideWhenUsed="0"/>
+    <w:lsdException w:name="Medium List 1 Accent 1" w:semiHidden="0" w:uiPriority="65" w:unhideWhenUsed="0"/>
+    <w:lsdException w:name="Revision" w:unhideWhenUsed="0"/>
+    <w:lsdException w:name="List Paragraph" w:semiHidden="0" w:uiPriority="34" w:unhideWhenUsed="0" w:qFormat="1"/>
+    <w:lsdException w:name="Quote" w:semiHidden="0" w:uiPriority="29" w:unhideWhenUsed="0" w:qFormat="1"/>
+    <w:lsdException w:name="Intense Quote" w:semiHidden="0" w:uiPriority="30" w:unhideWhenUsed="0" w:qFormat="1"/>
+    <w:lsdException w:name="Medium List 2 Accent 1" w:semiHidden="0" w:uiPriority="66" w:unhideWhenUsed="0"/>
+    <w:lsdException w:name="Medium Grid 1 Accent 1" w:semiHidden="0" w:uiPriority="67" w:unhideWhenUsed="0"/>
+    <w:lsdException w:name="Medium Grid 2 Accent 1" w:semiHidden="0" w:uiPriority="68" w:unhideWhenUsed="0"/>
+    <w:lsdException w:name="Medium Grid 3 Accent 1" w:semiHidden="0" w:uiPriority="69" w:unhideWhenUsed="0"/>
+    <w:lsdException w:name="Dark List Accent 1" w:semiHidden="0" w:uiPriority="70" w:unhideWhenUsed="0"/>
+    <w:lsdException w:name="Colorful Shading Accent 1" w:semiHidden="0" w:uiPriority="71" w:unhideWhenUsed="0"/>
+    <w:lsdException w:name="Colorful List Accent 1" w:semiHidden="0" w:uiPriority="72" w:unhideWhenUsed="0"/>
+    <w:lsdException w:name="Colorful Grid Accent 1" w:semiHidden="0" w:uiPriority="73" w:unhideWhenUsed="0"/>
+    <w:lsdException w:name="Light Shading Accent 2" w:semiHidden="0" w:uiPriority="60" w:unhideWhenUsed="0"/>
+    <w:lsdException w:name="Light List Accent 2" w:semiHidden="0" w:uiPriority="61" w:unhideWhenUsed="0"/>
+    <w:lsdException w:name="Light Grid Accent 2" w:semiHidden="0" w:uiPriority="62" w:unhideWhenUsed="0"/>
+    <w:lsdException w:name="Medium Shading 1 Accent 2" w:semiHidden="0" w:uiPriority="63" w:unhideWhenUsed="0"/>
+    <w:lsdException w:name="Medium Shading 2 Accent 2" w:semiHidden="0" w:uiPriority="64" w:unhideWhenUsed="0"/>
+    <w:lsdException w:name="Medium List 1 Accent 2" w:semiHidden="0" w:uiPriority="65" w:unhideWhenUsed="0"/>
+    <w:lsdException w:name="Medium List 2 Accent 2" w:semiHidden="0" w:uiPriority="66" w:unhideWhenUsed="0"/>
+    <w:lsdException w:name="Medium Grid 1 Accent 2" w:semiHidden="0" w:uiPriority="67" w:unhideWhenUsed="0"/>
+    <w:lsdException w:name="Medium Grid 2 Accent 2" w:semiHidden="0" w:uiPriority="68" w:unhideWhenUsed="0"/>
+    <w:lsdException w:name="Medium Grid 3 Accent 2" w:semiHidden="0" w:uiPriority="69" w:unhideWhenUsed="0"/>
+    <w:lsdException w:name="Dark List Accent 2" w:semiHidden="0" w:uiPriority="70" w:unhideWhenUsed="0"/>
+    <w:lsdException w:name="Colorful Shading Accent 2" w:semiHidden="0" w:uiPriority="71" w:unhideWhenUsed="0"/>
+    <w:lsdException w:name="Colorful List Accent 2" w:semiHidden="0" w:uiPriority="72" w:unhideWhenUsed="0"/>
+    <w:lsdException w:name="Colorful Grid Accent 2" w:semiHidden="0" w:uiPriority="73" w:unhideWhenUsed="0"/>
+    <w:lsdException w:name="Light Shading Accent 3" w:semiHidden="0" w:uiPriority="60" w:unhideWhenUsed="0"/>
+    <w:lsdException w:name="Light List Accent 3" w:semiHidden="0" w:uiPriority="61" w:unhideWhenUsed="0"/>
+    <w:lsdException w:name="Light Grid Accent 3" w:semiHidden="0" w:uiPriority="62" w:unhideWhenUsed="0"/>
+    <w:lsdException w:name="Medium Shading 1 Accent 3" w:semiHidden="0" w:uiPriority="63" w:unhideWhenUsed="0"/>
+    <w:lsdException w:name="Medium Shading 2 Accent 3" w:semiHidden="0" w:uiPriority="64" w:unhideWhenUsed="0"/>
+    <w:lsdException w:name="Medium List 1 Accent 3" w:semiHidden="0" w:uiPriority="65" w:unhideWhenUsed="0"/>
+    <w:lsdException w:name="Medium List 2 Accent 3" w:semiHidden="0" w:uiPriority="66" w:unhideWhenUsed="0"/>
+    <w:lsdException w:name="Medium Grid 1 Accent 3" w:semiHidden="0" w:uiPriority="67" w:unhideWhenUsed="0"/>
+    <w:lsdException w:name="Medium Grid 2 Accent 3" w:semiHidden="0" w:uiPriority="68" w:unhideWhenUsed="0"/>
+    <w:lsdException w:name="Medium Grid 3 Accent 3" w:semiHidden="0" w:uiPriority="69" w:unhideWhenUsed="0"/>
+    <w:lsdException w:name="Dark List Accent 3" w:semiHidden="0" w:uiPriority="70" w:unhideWhenUsed="0"/>
+    <w:lsdException w:name="Colorful Shading Accent 3" w:semiHidden="0" w:uiPriority="71" w:unhideWhenUsed="0"/>
+    <w:lsdException w:name="Colorful List Accent 3" w:semiHidden="0" w:uiPriority="72" w:unhideWhenUsed="0"/>
+    <w:lsdException w:name="Colorful Grid Accent 3" w:semiHidden="0" w:uiPriority="73" w:unhideWhenUsed="0"/>
+    <w:lsdException w:name="Light Shading Accent 4" w:semiHidden="0" w:uiPriority="60" w:unhideWhenUsed="0"/>
+    <w:lsdException w:name="Light List Accent 4" w:semiHidden="0" w:uiPriority="61" w:unhideWhenUsed="0"/>
+    <w:lsdException w:name="Light Grid Accent 4" w:semiHidden="0" w:uiPriority="62" w:unhideWhenUsed="0"/>
+    <w:lsdException w:name="Medium Shading 1 Accent 4" w:semiHidden="0" w:uiPriority="63" w:unhideWhenUsed="0"/>
+    <w:lsdException w:name="Medium Shading 2 Accent 4" w:semiHidden="0" w:uiPriority="64" w:unhideWhenUsed="0"/>
+    <w:lsdException w:name="Medium List 1 Accent 4" w:semiHidden="0" w:uiPriority="65" w:unhideWhenUsed="0"/>
+    <w:lsdException w:name="Medium List 2 Accent 4" w:semiHidden="0" w:uiPriority="66" w:unhideWhenUsed="0"/>
+    <w:lsdException w:name="Medium Grid 1 Accent 4" w:semiHidden="0" w:uiPriority="67" w:unhideWhenUsed="0"/>
+    <w:lsdException w:name="Medium Grid 2 Accent 4" w:semiHidden="0" w:uiPriority="68" w:unhideWhenUsed="0"/>
+    <w:lsdException w:name="Medium Grid 3 Accent 4" w:semiHidden="0" w:uiPriority="69" w:unhideWhenUsed="0"/>
+    <w:lsdException w:name="Dark List Accent 4" w:semiHidden="0" w:uiPriority="70" w:unhideWhenUsed="0"/>
+    <w:lsdException w:name="Colorful Shading Accent 4" w:semiHidden="0" w:uiPriority="71" w:unhideWhenUsed="0"/>
+    <w:lsdException w:name="Colorful List Accent 4" w:semiHidden="0" w:uiPriority="72" w:unhideWhenUsed="0"/>
+    <w:lsdException w:name="Colorful Grid Accent 4" w:semiHidden="0" w:uiPriority="73" w:unhideWhenUsed="0"/>
+    <w:lsdException w:name="Light Shading Accent 5" w:semiHidden="0" w:uiPriority="60" w:unhideWhenUsed="0"/>
+    <w:lsdException w:name="Light List Accent 5" w:semiHidden="0" w:uiPriority="61" w:unhideWhenUsed="0"/>
+    <w:lsdException w:name="Light Grid Accent 5" w:semiHidden="0" w:uiPriority="62" w:unhideWhenUsed="0"/>
+    <w:lsdException w:name="Medium Shading 1 Accent 5" w:semiHidden="0" w:uiPriority="63" w:unhideWhenUsed="0"/>
+    <w:lsdException w:name="Medium Shading 2 Accent 5" w:semiHidden="0" w:uiPriority="64" w:unhideWhenUsed="0"/>
+    <w:lsdException w:name="Medium List 1 Accent 5" w:semiHidden="0" w:uiPriority="65" w:unhideWhenUsed="0"/>
+    <w:lsdException w:name="Medium List 2 Accent 5" w:semiHidden="0" w:uiPriority="66" w:unhideWhenUsed="0"/>
+    <w:lsdException w:name="Medium Grid 1 Accent 5" w:semiHidden="0" w:uiPriority="67" w:unhideWhenUsed="0"/>
+    <w:lsdException w:name="Medium Grid 2 Accent 5" w:semiHidden="0" w:uiPriority="68" w:unhideWhenUsed="0"/>
+    <w:lsdException w:name="Medium Grid 3 Accent 5" w:semiHidden="0" w:uiPriority="69" w:unhideWhenUsed="0"/>
+    <w:lsdException w:name="Dark List Accent 5" w:semiHidden="0" w:uiPriority="70" w:unhideWhenUsed="0"/>
+    <w:lsdException w:name="Colorful Shading Accent 5" w:semiHidden="0" w:uiPriority="71" w:unhideWhenUsed="0"/>
+    <w:lsdException w:name="Colorful List Accent 5" w:semiHidden="0" w:uiPriority="72" w:unhideWhenUsed="0"/>
+    <w:lsdException w:name="Colorful Grid Accent 5" w:semiHidden="0" w:uiPriority="73" w:unhideWhenUsed="0"/>
+    <w:lsdException w:name="Light Shading Accent 6" w:semiHidden="0" w:uiPriority="60" w:unhideWhenUsed="0"/>
+    <w:lsdException w:name="Light List Accent 6" w:semiHidden="0" w:uiPriority="61" w:unhideWhenUsed="0"/>
+    <w:lsdException w:name="Light Grid Accent 6" w:semiHidden="0" w:uiPriority="62" w:unhideWhenUsed="0"/>
+    <w:lsdException w:name="Medium Shading 1 Accent 6" w:semiHidden="0" w:uiPriority="63" w:unhideWhenUsed="0"/>
+    <w:lsdException w:name="Medium Shading 2 Accent 6" w:semiHidden="0" w:uiPriority="64" w:unhideWhenUsed="0"/>
+    <w:lsdException w:name="Medium List 1 Accent 6" w:semiHidden="0" w:uiPriority="65" w:unhideWhenUsed="0"/>
+    <w:lsdException w:name="Medium List 2 Accent 6" w:semiHidden="0" w:uiPriority="66" w:unhideWhenUsed="0"/>
+    <w:lsdException w:name="Medium Grid 1 Accent 6" w:semiHidden="0" w:uiPriority="67" w:unhideWhenUsed="0"/>
+    <w:lsdException w:name="Medium Grid 2 Accent 6" w:semiHidden="0" w:uiPriority="68" w:unhideWhenUsed="0"/>
+    <w:lsdException w:name="Medium Grid 3 Accent 6" w:semiHidden="0" w:uiPriority="69" w:unhideWhenUsed="0"/>
+    <w:lsdException w:name="Dark List Accent 6" w:semiHidden="0" w:uiPriority="70" w:unhideWhenUsed="0"/>
+    <w:lsdException w:name="Colorful Shading Accent 6" w:semiHidden="0" w:uiPriority="71" w:unhideWhenUsed="0"/>
+    <w:lsdException w:name="Colorful List Accent 6" w:semiHidden="0" w:uiPriority="72" w:unhideWhenUsed="0"/>
+    <w:lsdException w:name="Colorful Grid Accent 6" w:semiHidden="0" w:uiPriority="73" w:unhideWhenUsed="0"/>
+    <w:lsdException w:name="Subtle Emphasis" w:semiHidden="0" w:uiPriority="19" w:unhideWhenUsed="0" w:qFormat="1"/>
+    <w:lsdException w:name="Intense Emphasis" w:semiHidden="0" w:uiPriority="21" w:unhideWhenUsed="0" w:qFormat="1"/>
+    <w:lsdException w:name="Subtle Reference" w:semiHidden="0" w:uiPriority="31" w:unhideWhenUsed="0" w:qFormat="1"/>
+    <w:lsdException w:name="Intense Reference" w:semiHidden="0" w:uiPriority="32" w:unhideWhenUsed="0" w:qFormat="1"/>
+    <w:lsdException w:name="Book Title" w:semiHidden="0" w:uiPriority="33" w:unhideWhenUsed="0" w:qFormat="1"/>
+    <w:lsdException w:name="Bibliography" w:uiPriority="37"/>
+    <w:lsdException w:name="TOC Heading" w:uiPriority="39" w:qFormat="1"/>
   </w:latentStyles>
   <w:style w:type="paragraph" w:default="1" w:styleId="Normal">
     <w:name w:val="Normal"/>
@@ -5112,7 +5473,7 @@
   <a:extraClrSchemeLst/>
   <a:extLst>
     <a:ext uri="{05A4C25C-085E-4340-85A3-A5531E510DB2}">
-      <thm15:themeFamily xmlns:thm15="http://schemas.microsoft.com/office/thememl/2012/main" name="Office Theme" id="{62F939B6-93AF-4DB8-9C6B-D6C7DFDC589F}" vid="{4A3C46E8-61CC-4603-A589-7422A47A8E4A}"/>
+      <thm15:themeFamily xmlns:thm15="http://schemas.microsoft.com/office/thememl/2012/main" xmlns="" name="Office Theme" id="{62F939B6-93AF-4DB8-9C6B-D6C7DFDC589F}" vid="{4A3C46E8-61CC-4603-A589-7422A47A8E4A}"/>
     </a:ext>
   </a:extLst>
 </a:theme>
@@ -5123,7 +5484,7 @@
 </file>
 
 <file path=customXml/itemProps1.xml><?xml version="1.0" encoding="utf-8"?>
-<ds:datastoreItem xmlns:ds="http://schemas.openxmlformats.org/officeDocument/2006/customXml" ds:itemID="{EAF32C92-D65E-40E5-86B4-C869047612A3}">
+<ds:datastoreItem xmlns:ds="http://schemas.openxmlformats.org/officeDocument/2006/customXml" ds:itemID="{7073E206-3A50-42C5-B4B0-80DD443B1A99}">
   <ds:schemaRefs>
     <ds:schemaRef ds:uri="http://schemas.openxmlformats.org/officeDocument/2006/bibliography"/>
   </ds:schemaRefs>

</xml_diff>

<commit_message>
Merged udpated Case Study instructions
</commit_message>
<xml_diff>
--- a/Case Study 01.docx
+++ b/Case Study 01.docx
@@ -1,6 +1,6 @@
 
 <file path=word/document.xml><?xml version="1.0" encoding="utf-8"?>
-<w:document xmlns:wpc="http://schemas.microsoft.com/office/word/2010/wordprocessingCanvas" xmlns:mc="http://schemas.openxmlformats.org/markup-compatibility/2006" xmlns:o="urn:schemas-microsoft-com:office:office" xmlns:r="http://schemas.openxmlformats.org/officeDocument/2006/relationships" xmlns:m="http://schemas.openxmlformats.org/officeDocument/2006/math" xmlns:v="urn:schemas-microsoft-com:vml" xmlns:wp14="http://schemas.microsoft.com/office/word/2010/wordprocessingDrawing" xmlns:wp="http://schemas.openxmlformats.org/drawingml/2006/wordprocessingDrawing" xmlns:w10="urn:schemas-microsoft-com:office:word" xmlns:w="http://schemas.openxmlformats.org/wordprocessingml/2006/main" xmlns:w14="http://schemas.microsoft.com/office/word/2010/wordml" xmlns:wpg="http://schemas.microsoft.com/office/word/2010/wordprocessingGroup" xmlns:wpi="http://schemas.microsoft.com/office/word/2010/wordprocessingInk" xmlns:wne="http://schemas.microsoft.com/office/word/2006/wordml" xmlns:wps="http://schemas.microsoft.com/office/word/2010/wordprocessingShape" mc:Ignorable="w14 wp14">
+<w:document xmlns:wpc="http://schemas.microsoft.com/office/word/2010/wordprocessingCanvas" xmlns:mc="http://schemas.openxmlformats.org/markup-compatibility/2006" xmlns:o="urn:schemas-microsoft-com:office:office" xmlns:r="http://schemas.openxmlformats.org/officeDocument/2006/relationships" xmlns:m="http://schemas.openxmlformats.org/officeDocument/2006/math" xmlns:v="urn:schemas-microsoft-com:vml" xmlns:wp14="http://schemas.microsoft.com/office/word/2010/wordprocessingDrawing" xmlns:wp="http://schemas.openxmlformats.org/drawingml/2006/wordprocessingDrawing" xmlns:w10="urn:schemas-microsoft-com:office:word" xmlns:w="http://schemas.openxmlformats.org/wordprocessingml/2006/main" xmlns:w14="http://schemas.microsoft.com/office/word/2010/wordml" xmlns:w15="http://schemas.microsoft.com/office/word/2012/wordml" xmlns:wpg="http://schemas.microsoft.com/office/word/2010/wordprocessingGroup" xmlns:wpi="http://schemas.microsoft.com/office/word/2010/wordprocessingInk" xmlns:wne="http://schemas.microsoft.com/office/word/2006/wordml" xmlns:wps="http://schemas.microsoft.com/office/word/2010/wordprocessingShape" mc:Ignorable="w14 w15 wp14">
   <w:body>
     <w:p>
       <w:pPr>
@@ -92,7 +92,7 @@
           <w:sz w:val="28"/>
           <w:szCs w:val="28"/>
         </w:rPr>
-        <w:t>Thursday</w:t>
+        <w:t>Saturday</w:t>
       </w:r>
       <w:r>
         <w:rPr>
@@ -112,7 +112,7 @@
           <w:sz w:val="28"/>
           <w:szCs w:val="28"/>
         </w:rPr>
-        <w:t xml:space="preserve">October </w:t>
+        <w:t>October 20</w:t>
       </w:r>
       <w:r>
         <w:rPr>
@@ -121,8 +121,9 @@
           <w:bCs/>
           <w:sz w:val="28"/>
           <w:szCs w:val="28"/>
-        </w:rPr>
-        <w:t>18</w:t>
+          <w:vertAlign w:val="superscript"/>
+        </w:rPr>
+        <w:t>th</w:t>
       </w:r>
       <w:r>
         <w:rPr>
@@ -131,39 +132,8 @@
           <w:bCs/>
           <w:sz w:val="28"/>
           <w:szCs w:val="28"/>
-          <w:vertAlign w:val="superscript"/>
-        </w:rPr>
-        <w:t>th</w:t>
-      </w:r>
-      <w:r>
-        <w:rPr>
-          <w:rFonts w:ascii="Arial" w:hAnsi="Arial" w:cs="Arial"/>
-          <w:b/>
-          <w:bCs/>
-          <w:sz w:val="28"/>
-          <w:szCs w:val="28"/>
-        </w:rPr>
-        <w:t xml:space="preserve"> 2018</w:t>
-      </w:r>
-      <w:r>
-        <w:rPr>
-          <w:rFonts w:ascii="Arial" w:hAnsi="Arial" w:cs="Arial"/>
-          <w:b/>
-          <w:bCs/>
-          <w:sz w:val="28"/>
-          <w:szCs w:val="28"/>
-        </w:rPr>
-        <w:t xml:space="preserve"> One hour before live session.</w:t>
-      </w:r>
-      <w:r>
-        <w:rPr>
-          <w:rFonts w:ascii="Arial" w:hAnsi="Arial" w:cs="Arial"/>
-          <w:b/>
-          <w:bCs/>
-          <w:sz w:val="28"/>
-          <w:szCs w:val="28"/>
-        </w:rPr>
-        <w:t xml:space="preserve"> </w:t>
+        </w:rPr>
+        <w:t xml:space="preserve"> 2018 11:59pm. </w:t>
       </w:r>
     </w:p>
     <w:p>
@@ -1011,7 +981,7 @@
           <w:sz w:val="28"/>
           <w:szCs w:val="28"/>
         </w:rPr>
-        <w:t xml:space="preserve"> – done?</w:t>
+        <w:t xml:space="preserve"> - </w:t>
       </w:r>
       <w:r>
         <w:rPr>
@@ -1020,10 +990,8 @@
           <w:sz w:val="28"/>
           <w:szCs w:val="28"/>
         </w:rPr>
-        <w:t xml:space="preserve"> MAKE SURE TO REMOVE echo=FALSE BEFORE WE SUBMIT</w:t>
-      </w:r>
-      <w:bookmarkStart w:id="0" w:name="_GoBack"/>
-      <w:bookmarkEnd w:id="0"/>
+        <w:t>done? MAKE SURE TO REMOVE echo=FALSE BEFORE WE SUBMIT</w:t>
+      </w:r>
     </w:p>
     <w:p>
       <w:pPr>
@@ -1122,7 +1090,7 @@
           <w:sz w:val="28"/>
           <w:szCs w:val="28"/>
         </w:rPr>
-        <w:t xml:space="preserve"> – done,</w:t>
+        <w:t xml:space="preserve"> </w:t>
       </w:r>
       <w:r>
         <w:rPr>
@@ -1131,7 +1099,7 @@
           <w:sz w:val="28"/>
           <w:szCs w:val="28"/>
         </w:rPr>
-        <w:t xml:space="preserve"> except Q6</w:t>
+        <w:t>– done, except Q6</w:t>
       </w:r>
     </w:p>
     <w:p>
@@ -1387,8 +1355,9 @@
           <w:rFonts w:ascii="Arial" w:eastAsia="Times New Roman" w:hAnsi="Arial" w:cs="Arial"/>
           <w:sz w:val="28"/>
           <w:szCs w:val="28"/>
-        </w:rPr>
-        <w:t xml:space="preserve">You should expand your repository with at least this </w:t>
+          <w:highlight w:val="yellow"/>
+        </w:rPr>
+        <w:t xml:space="preserve">In fact, you will also upload the knit html file to GitHub as well.  This will allow for plots and tables to supplement your answers (part e) to the 7 questions below.  You are already making an </w:t>
       </w:r>
       <w:proofErr w:type="spellStart"/>
       <w:r>
@@ -1396,8 +1365,9 @@
           <w:rFonts w:ascii="Arial" w:eastAsia="Times New Roman" w:hAnsi="Arial" w:cs="Arial"/>
           <w:sz w:val="28"/>
           <w:szCs w:val="28"/>
-        </w:rPr>
-        <w:t>RMarkdown</w:t>
+          <w:highlight w:val="yellow"/>
+        </w:rPr>
+        <w:t>Rmd</w:t>
       </w:r>
       <w:proofErr w:type="spellEnd"/>
       <w:r>
@@ -1405,72 +1375,17 @@
           <w:rFonts w:ascii="Arial" w:eastAsia="Times New Roman" w:hAnsi="Arial" w:cs="Arial"/>
           <w:sz w:val="28"/>
           <w:szCs w:val="28"/>
-        </w:rPr>
-        <w:t xml:space="preserve"> </w:t>
-      </w:r>
-      <w:r>
-        <w:rPr>
-          <w:rFonts w:ascii="Arial" w:eastAsia="Times New Roman" w:hAnsi="Arial" w:cs="Arial"/>
-          <w:sz w:val="28"/>
-          <w:szCs w:val="28"/>
-        </w:rPr>
-        <w:t>fi</w:t>
-      </w:r>
-      <w:r>
-        <w:rPr>
-          <w:rFonts w:ascii="Arial" w:eastAsia="Times New Roman" w:hAnsi="Arial" w:cs="Arial"/>
-          <w:sz w:val="28"/>
-          <w:szCs w:val="28"/>
-        </w:rPr>
-        <w:t xml:space="preserve">le, the two CSV </w:t>
-      </w:r>
-      <w:r>
-        <w:rPr>
-          <w:rFonts w:ascii="Arial" w:eastAsia="Times New Roman" w:hAnsi="Arial" w:cs="Arial"/>
-          <w:sz w:val="28"/>
-          <w:szCs w:val="28"/>
-        </w:rPr>
-        <w:t>fi</w:t>
-      </w:r>
-      <w:r>
-        <w:rPr>
-          <w:rFonts w:ascii="Arial" w:eastAsia="Times New Roman" w:hAnsi="Arial" w:cs="Arial"/>
-          <w:sz w:val="28"/>
-          <w:szCs w:val="28"/>
-        </w:rPr>
-        <w:t xml:space="preserve">les, and a Readme </w:t>
-      </w:r>
-      <w:r>
-        <w:rPr>
-          <w:rFonts w:ascii="Arial" w:eastAsia="Times New Roman" w:hAnsi="Arial" w:cs="Arial"/>
-          <w:sz w:val="28"/>
-          <w:szCs w:val="28"/>
-        </w:rPr>
-        <w:t>fi</w:t>
-      </w:r>
-      <w:r>
-        <w:rPr>
-          <w:rFonts w:ascii="Arial" w:eastAsia="Times New Roman" w:hAnsi="Arial" w:cs="Arial"/>
-          <w:sz w:val="28"/>
-          <w:szCs w:val="28"/>
-        </w:rPr>
-        <w:t>le that describes the purpose of the project and codebook. The repo can be structured how</w:t>
-      </w:r>
-      <w:r>
-        <w:rPr>
-          <w:rFonts w:ascii="Arial" w:eastAsia="Times New Roman" w:hAnsi="Arial" w:cs="Arial"/>
-          <w:sz w:val="28"/>
-          <w:szCs w:val="28"/>
-        </w:rPr>
-        <w:t>ever</w:t>
-      </w:r>
-      <w:r>
-        <w:rPr>
-          <w:rFonts w:ascii="Arial" w:eastAsia="Times New Roman" w:hAnsi="Arial" w:cs="Arial"/>
-          <w:sz w:val="28"/>
-          <w:szCs w:val="28"/>
-        </w:rPr>
-        <w:t xml:space="preserve"> you like, but it should make sense and be easily navigated.</w:t>
+          <w:highlight w:val="yellow"/>
+        </w:rPr>
+        <w:t xml:space="preserve"> file, we should take advantage of it and knit a nice presentation of the project!</w:t>
+      </w:r>
+      <w:r>
+        <w:rPr>
+          <w:rFonts w:ascii="Arial" w:eastAsia="Times New Roman" w:hAnsi="Arial" w:cs="Arial"/>
+          <w:sz w:val="28"/>
+          <w:szCs w:val="28"/>
+        </w:rPr>
+        <w:t xml:space="preserve">  </w:t>
       </w:r>
     </w:p>
     <w:p>
@@ -1502,8 +1417,9 @@
           <w:sz w:val="28"/>
           <w:szCs w:val="28"/>
         </w:rPr>
-        <w:t>[Zackary will twe</w:t>
-      </w:r>
+        <w:t xml:space="preserve">[Zackary will </w:t>
+      </w:r>
+      <w:proofErr w:type="spellStart"/>
       <w:r>
         <w:rPr>
           <w:rFonts w:ascii="Arial" w:eastAsia="Times New Roman" w:hAnsi="Arial" w:cs="Arial"/>
@@ -1511,8 +1427,9 @@
           <w:sz w:val="28"/>
           <w:szCs w:val="28"/>
         </w:rPr>
-        <w:t>a</w:t>
-      </w:r>
+        <w:t>tweek</w:t>
+      </w:r>
+      <w:proofErr w:type="spellEnd"/>
       <w:r>
         <w:rPr>
           <w:rFonts w:ascii="Arial" w:eastAsia="Times New Roman" w:hAnsi="Arial" w:cs="Arial"/>
@@ -1520,7 +1437,7 @@
           <w:sz w:val="28"/>
           <w:szCs w:val="28"/>
         </w:rPr>
-        <w:t>k structure]</w:t>
+        <w:t xml:space="preserve"> structure]</w:t>
       </w:r>
     </w:p>
     <w:p>
@@ -1532,6 +1449,62 @@
           <w:szCs w:val="28"/>
         </w:rPr>
       </w:pPr>
+    </w:p>
+    <w:p>
+      <w:pPr>
+        <w:ind w:left="720"/>
+        <w:jc w:val="both"/>
+        <w:rPr>
+          <w:rFonts w:ascii="Arial" w:eastAsia="Times New Roman" w:hAnsi="Arial" w:cs="Arial"/>
+          <w:sz w:val="28"/>
+          <w:szCs w:val="28"/>
+        </w:rPr>
+      </w:pPr>
+      <w:r>
+        <w:rPr>
+          <w:rFonts w:ascii="Arial" w:eastAsia="Times New Roman" w:hAnsi="Arial" w:cs="Arial"/>
+          <w:sz w:val="28"/>
+          <w:szCs w:val="28"/>
+        </w:rPr>
+        <w:t>h.</w:t>
+      </w:r>
+      <w:r>
+        <w:rPr>
+          <w:rFonts w:ascii="Times New Roman" w:eastAsia="Times New Roman" w:hAnsi="Times New Roman" w:cs="Times New Roman"/>
+          <w:sz w:val="28"/>
+          <w:szCs w:val="28"/>
+        </w:rPr>
+        <w:tab/>
+      </w:r>
+      <w:r>
+        <w:rPr>
+          <w:rFonts w:ascii="Arial" w:eastAsia="Times New Roman" w:hAnsi="Arial" w:cs="Arial"/>
+          <w:sz w:val="28"/>
+          <w:szCs w:val="28"/>
+          <w:highlight w:val="yellow"/>
+        </w:rPr>
+        <w:t xml:space="preserve">You should expand your repository with at least this </w:t>
+      </w:r>
+      <w:proofErr w:type="spellStart"/>
+      <w:r>
+        <w:rPr>
+          <w:rFonts w:ascii="Arial" w:eastAsia="Times New Roman" w:hAnsi="Arial" w:cs="Arial"/>
+          <w:sz w:val="28"/>
+          <w:szCs w:val="28"/>
+          <w:highlight w:val="yellow"/>
+        </w:rPr>
+        <w:t>RMarkdown</w:t>
+      </w:r>
+      <w:proofErr w:type="spellEnd"/>
+      <w:r>
+        <w:rPr>
+          <w:rFonts w:ascii="Arial" w:eastAsia="Times New Roman" w:hAnsi="Arial" w:cs="Arial"/>
+          <w:sz w:val="28"/>
+          <w:szCs w:val="28"/>
+          <w:highlight w:val="yellow"/>
+        </w:rPr>
+        <w:t xml:space="preserve"> file, the knit html file, the codebook, the two CSV files, and a Readme file that describes the purpose of the project and codebook. The repo can be structured however you like, but it should make sense and be easily navigated.</w:t>
+      </w:r>
     </w:p>
     <w:p>
       <w:pPr>
@@ -1539,23 +1512,33 @@
         <w:ind w:left="720"/>
         <w:jc w:val="both"/>
         <w:rPr>
-          <w:rFonts w:ascii="Arial" w:eastAsia="Times New Roman" w:hAnsi="Arial" w:cs="Arial"/>
-          <w:color w:val="000000" w:themeColor="text1"/>
-          <w:sz w:val="28"/>
-          <w:szCs w:val="28"/>
-        </w:rPr>
-      </w:pPr>
-      <w:r>
-        <w:rPr>
-          <w:rFonts w:ascii="Arial" w:eastAsia="Times New Roman" w:hAnsi="Arial" w:cs="Arial"/>
-          <w:sz w:val="28"/>
-          <w:szCs w:val="28"/>
-        </w:rPr>
-        <w:t>h.</w:t>
-      </w:r>
-      <w:r>
-        <w:rPr>
           <w:rFonts w:ascii="Times New Roman" w:eastAsia="Times New Roman" w:hAnsi="Times New Roman" w:cs="Times New Roman"/>
+          <w:sz w:val="28"/>
+          <w:szCs w:val="28"/>
+        </w:rPr>
+      </w:pPr>
+    </w:p>
+    <w:p>
+      <w:pPr>
+        <w:shd w:val="clear" w:color="auto" w:fill="FFFFFF"/>
+        <w:ind w:left="720"/>
+        <w:jc w:val="both"/>
+        <w:rPr>
+          <w:rFonts w:ascii="Helvetica" w:eastAsia="Times New Roman" w:hAnsi="Helvetica" w:cs="Times New Roman"/>
+          <w:color w:val="494949"/>
+        </w:rPr>
+      </w:pPr>
+      <w:r>
+        <w:rPr>
+          <w:rFonts w:ascii="Arial" w:eastAsia="Times New Roman" w:hAnsi="Arial" w:cs="Arial"/>
+          <w:sz w:val="28"/>
+          <w:szCs w:val="28"/>
+        </w:rPr>
+        <w:t>i.</w:t>
+      </w:r>
+      <w:r>
+        <w:rPr>
+          <w:rFonts w:ascii="Arial" w:eastAsia="Times New Roman" w:hAnsi="Arial" w:cs="Arial"/>
           <w:sz w:val="28"/>
           <w:szCs w:val="28"/>
         </w:rPr>
@@ -1706,7 +1689,7 @@
         </w:rPr>
         <w:t xml:space="preserve">  To do this you can download Jing which is a free video software available at </w:t>
       </w:r>
-      <w:hyperlink r:id="rId7" w:history="1">
+      <w:hyperlink r:id="rId6" w:history="1">
         <w:r>
           <w:rPr>
             <w:rStyle w:val="Hyperlink"/>
@@ -1872,6 +1855,47 @@
         </w:rPr>
         <w:t xml:space="preserve"> your work.  The links will be available for a week at which time you may take your video off of YouTube if you wish.  </w:t>
       </w:r>
+      <w:r>
+        <w:rPr>
+          <w:rFonts w:ascii="Arial" w:eastAsia="Times New Roman" w:hAnsi="Arial" w:cs="Arial"/>
+          <w:color w:val="000000" w:themeColor="text1"/>
+          <w:sz w:val="28"/>
+          <w:szCs w:val="28"/>
+          <w:highlight w:val="yellow"/>
+        </w:rPr>
+        <w:t xml:space="preserve">Finally, include the link in your </w:t>
+      </w:r>
+      <w:proofErr w:type="spellStart"/>
+      <w:r>
+        <w:rPr>
+          <w:rFonts w:ascii="Arial" w:eastAsia="Times New Roman" w:hAnsi="Arial" w:cs="Arial"/>
+          <w:color w:val="000000" w:themeColor="text1"/>
+          <w:sz w:val="28"/>
+          <w:szCs w:val="28"/>
+          <w:highlight w:val="yellow"/>
+        </w:rPr>
+        <w:t>RMarkdown</w:t>
+      </w:r>
+      <w:proofErr w:type="spellEnd"/>
+      <w:r>
+        <w:rPr>
+          <w:rFonts w:ascii="Arial" w:eastAsia="Times New Roman" w:hAnsi="Arial" w:cs="Arial"/>
+          <w:color w:val="000000" w:themeColor="text1"/>
+          <w:sz w:val="28"/>
+          <w:szCs w:val="28"/>
+          <w:highlight w:val="yellow"/>
+        </w:rPr>
+        <w:t xml:space="preserve"> file.</w:t>
+      </w:r>
+      <w:r>
+        <w:rPr>
+          <w:rFonts w:ascii="Arial" w:eastAsia="Times New Roman" w:hAnsi="Arial" w:cs="Arial"/>
+          <w:color w:val="000000" w:themeColor="text1"/>
+          <w:sz w:val="28"/>
+          <w:szCs w:val="28"/>
+        </w:rPr>
+        <w:t xml:space="preserve">  </w:t>
+      </w:r>
     </w:p>
     <w:p>
       <w:pPr>
@@ -1879,8 +1903,10 @@
         <w:ind w:left="720"/>
         <w:jc w:val="both"/>
         <w:rPr>
-          <w:rFonts w:ascii="Helvetica" w:eastAsia="Times New Roman" w:hAnsi="Helvetica" w:cs="Times New Roman"/>
-          <w:color w:val="494949"/>
+          <w:rFonts w:ascii="Arial" w:eastAsia="Times New Roman" w:hAnsi="Arial" w:cs="Arial"/>
+          <w:color w:val="000000" w:themeColor="text1"/>
+          <w:sz w:val="28"/>
+          <w:szCs w:val="28"/>
         </w:rPr>
       </w:pPr>
     </w:p>
@@ -1891,30 +1917,9 @@
         <w:jc w:val="both"/>
         <w:rPr>
           <w:rFonts w:ascii="Helvetica" w:eastAsia="Times New Roman" w:hAnsi="Helvetica" w:cs="Times New Roman"/>
-          <w:color w:val="7030A0"/>
-        </w:rPr>
-      </w:pPr>
-      <w:r>
-        <w:rPr>
-          <w:rFonts w:ascii="Helvetica" w:eastAsia="Times New Roman" w:hAnsi="Helvetica" w:cs="Times New Roman"/>
-          <w:color w:val="7030A0"/>
-        </w:rPr>
-        <w:t xml:space="preserve">[Mai Loan </w:t>
-      </w:r>
-      <w:r>
-        <w:rPr>
-          <w:rFonts w:ascii="Helvetica" w:eastAsia="Times New Roman" w:hAnsi="Helvetica" w:cs="Times New Roman"/>
-          <w:color w:val="7030A0"/>
-        </w:rPr>
-        <w:t xml:space="preserve">to </w:t>
-      </w:r>
-      <w:r>
-        <w:rPr>
-          <w:rFonts w:ascii="Helvetica" w:eastAsia="Times New Roman" w:hAnsi="Helvetica" w:cs="Times New Roman"/>
-          <w:color w:val="7030A0"/>
-        </w:rPr>
-        <w:t>start]</w:t>
-      </w:r>
+          <w:color w:val="494949"/>
+        </w:rPr>
+      </w:pPr>
     </w:p>
     <w:p>
       <w:pPr>
@@ -1923,9 +1928,30 @@
         <w:jc w:val="both"/>
         <w:rPr>
           <w:rFonts w:ascii="Helvetica" w:eastAsia="Times New Roman" w:hAnsi="Helvetica" w:cs="Times New Roman"/>
-          <w:color w:val="494949"/>
-        </w:rPr>
-      </w:pPr>
+          <w:color w:val="7030A0"/>
+        </w:rPr>
+      </w:pPr>
+      <w:r>
+        <w:rPr>
+          <w:rFonts w:ascii="Helvetica" w:eastAsia="Times New Roman" w:hAnsi="Helvetica" w:cs="Times New Roman"/>
+          <w:color w:val="7030A0"/>
+        </w:rPr>
+        <w:t xml:space="preserve">[Mai Loan </w:t>
+      </w:r>
+      <w:r>
+        <w:rPr>
+          <w:rFonts w:ascii="Helvetica" w:eastAsia="Times New Roman" w:hAnsi="Helvetica" w:cs="Times New Roman"/>
+          <w:color w:val="7030A0"/>
+        </w:rPr>
+        <w:t xml:space="preserve">to </w:t>
+      </w:r>
+      <w:r>
+        <w:rPr>
+          <w:rFonts w:ascii="Helvetica" w:eastAsia="Times New Roman" w:hAnsi="Helvetica" w:cs="Times New Roman"/>
+          <w:color w:val="7030A0"/>
+        </w:rPr>
+        <w:t>start]</w:t>
+      </w:r>
     </w:p>
     <w:p>
       <w:pPr>
@@ -1933,123 +1959,10 @@
         <w:ind w:left="720"/>
         <w:jc w:val="both"/>
         <w:rPr>
-          <w:rFonts w:ascii="Arial" w:eastAsia="Times New Roman" w:hAnsi="Arial" w:cs="Arial"/>
+          <w:rFonts w:ascii="Helvetica" w:eastAsia="Times New Roman" w:hAnsi="Helvetica" w:cs="Times New Roman"/>
           <w:color w:val="494949"/>
-          <w:sz w:val="28"/>
-          <w:szCs w:val="28"/>
-        </w:rPr>
-      </w:pPr>
-      <w:r>
-        <w:rPr>
-          <w:rFonts w:ascii="Arial" w:eastAsia="Times New Roman" w:hAnsi="Arial" w:cs="Arial"/>
-          <w:color w:val="494949"/>
-          <w:sz w:val="28"/>
-          <w:szCs w:val="28"/>
-        </w:rPr>
-        <w:t>i.</w:t>
-      </w:r>
-      <w:r>
-        <w:rPr>
-          <w:rFonts w:ascii="Arial" w:eastAsia="Times New Roman" w:hAnsi="Arial" w:cs="Arial"/>
-          <w:color w:val="494949"/>
-          <w:sz w:val="28"/>
-          <w:szCs w:val="28"/>
-        </w:rPr>
-        <w:tab/>
-        <w:t>There is no asynchronous material for Units 7 and 8 although</w:t>
-      </w:r>
-      <w:r>
-        <w:rPr>
-          <w:rFonts w:ascii="Arial" w:eastAsia="Times New Roman" w:hAnsi="Arial" w:cs="Arial"/>
-          <w:color w:val="494949"/>
-          <w:sz w:val="28"/>
-          <w:szCs w:val="28"/>
-        </w:rPr>
-        <w:t xml:space="preserve"> I will be available during those</w:t>
-      </w:r>
-      <w:r>
-        <w:rPr>
-          <w:rFonts w:ascii="Arial" w:eastAsia="Times New Roman" w:hAnsi="Arial" w:cs="Arial"/>
-          <w:color w:val="494949"/>
-          <w:sz w:val="28"/>
-          <w:szCs w:val="28"/>
-        </w:rPr>
-        <w:t xml:space="preserve"> week</w:t>
-      </w:r>
-      <w:r>
-        <w:rPr>
-          <w:rFonts w:ascii="Arial" w:eastAsia="Times New Roman" w:hAnsi="Arial" w:cs="Arial"/>
-          <w:color w:val="494949"/>
-          <w:sz w:val="28"/>
-          <w:szCs w:val="28"/>
-        </w:rPr>
-        <w:t>s</w:t>
-      </w:r>
-      <w:r>
-        <w:rPr>
-          <w:rFonts w:ascii="Arial" w:eastAsia="Times New Roman" w:hAnsi="Arial" w:cs="Arial"/>
-          <w:color w:val="494949"/>
-          <w:sz w:val="28"/>
-          <w:szCs w:val="28"/>
-        </w:rPr>
-        <w:t xml:space="preserve"> to meet with each team individually.  </w:t>
-      </w:r>
-      <w:r>
-        <w:rPr>
-          <w:rFonts w:ascii="Arial" w:eastAsia="Times New Roman" w:hAnsi="Arial" w:cs="Arial"/>
-          <w:color w:val="494949"/>
-          <w:sz w:val="28"/>
-          <w:szCs w:val="28"/>
-        </w:rPr>
-        <w:t>Your team is</w:t>
-      </w:r>
-      <w:r>
-        <w:rPr>
-          <w:rFonts w:ascii="Arial" w:eastAsia="Times New Roman" w:hAnsi="Arial" w:cs="Arial"/>
-          <w:color w:val="494949"/>
-          <w:sz w:val="28"/>
-          <w:szCs w:val="28"/>
-        </w:rPr>
-        <w:t xml:space="preserve"> required to</w:t>
-      </w:r>
-      <w:r>
-        <w:rPr>
-          <w:rFonts w:ascii="Arial" w:eastAsia="Times New Roman" w:hAnsi="Arial" w:cs="Arial"/>
-          <w:color w:val="494949"/>
-          <w:sz w:val="28"/>
-          <w:szCs w:val="28"/>
-        </w:rPr>
-        <w:t xml:space="preserve"> meet with me for at least 1 20-</w:t>
-      </w:r>
-      <w:r>
-        <w:rPr>
-          <w:rFonts w:ascii="Arial" w:eastAsia="Times New Roman" w:hAnsi="Arial" w:cs="Arial"/>
-          <w:color w:val="494949"/>
-          <w:sz w:val="28"/>
-          <w:szCs w:val="28"/>
-        </w:rPr>
-        <w:t xml:space="preserve">minute session </w:t>
-      </w:r>
-      <w:r>
-        <w:rPr>
-          <w:rFonts w:ascii="Arial" w:eastAsia="Times New Roman" w:hAnsi="Arial" w:cs="Arial"/>
-          <w:b/>
-          <w:i/>
-          <w:color w:val="494949"/>
-          <w:sz w:val="28"/>
-          <w:szCs w:val="28"/>
-        </w:rPr>
-        <w:t>in each week</w:t>
-      </w:r>
-      <w:r>
-        <w:rPr>
-          <w:rFonts w:ascii="Arial" w:eastAsia="Times New Roman" w:hAnsi="Arial" w:cs="Arial"/>
-          <w:color w:val="494949"/>
-          <w:sz w:val="28"/>
-          <w:szCs w:val="28"/>
-        </w:rPr>
-        <w:t xml:space="preserve"> but can schedule more meetings if you wish.  </w:t>
-      </w:r>
+        </w:rPr>
+      </w:pPr>
     </w:p>
     <w:p>
       <w:pPr>
@@ -2057,6 +1970,224 @@
         <w:ind w:left="720"/>
         <w:jc w:val="both"/>
         <w:rPr>
+          <w:rFonts w:ascii="Arial" w:eastAsia="Times New Roman" w:hAnsi="Arial" w:cs="Arial"/>
+          <w:color w:val="494949"/>
+          <w:sz w:val="28"/>
+          <w:szCs w:val="28"/>
+        </w:rPr>
+      </w:pPr>
+      <w:proofErr w:type="gramStart"/>
+      <w:r>
+        <w:rPr>
+          <w:rFonts w:ascii="Arial" w:eastAsia="Times New Roman" w:hAnsi="Arial" w:cs="Arial"/>
+          <w:color w:val="494949"/>
+          <w:sz w:val="28"/>
+          <w:szCs w:val="28"/>
+        </w:rPr>
+        <w:lastRenderedPageBreak/>
+        <w:t>j</w:t>
+      </w:r>
+      <w:proofErr w:type="gramEnd"/>
+      <w:r>
+        <w:rPr>
+          <w:rFonts w:ascii="Arial" w:eastAsia="Times New Roman" w:hAnsi="Arial" w:cs="Arial"/>
+          <w:color w:val="494949"/>
+          <w:sz w:val="28"/>
+          <w:szCs w:val="28"/>
+        </w:rPr>
+        <w:t>.</w:t>
+      </w:r>
+      <w:r>
+        <w:rPr>
+          <w:rFonts w:ascii="Arial" w:eastAsia="Times New Roman" w:hAnsi="Arial" w:cs="Arial"/>
+          <w:color w:val="494949"/>
+          <w:sz w:val="28"/>
+          <w:szCs w:val="28"/>
+        </w:rPr>
+        <w:tab/>
+        <w:t>There is no asynchronous material for Units 7 and 8 although</w:t>
+      </w:r>
+      <w:r>
+        <w:rPr>
+          <w:rFonts w:ascii="Arial" w:eastAsia="Times New Roman" w:hAnsi="Arial" w:cs="Arial"/>
+          <w:color w:val="494949"/>
+          <w:sz w:val="28"/>
+          <w:szCs w:val="28"/>
+        </w:rPr>
+        <w:t xml:space="preserve"> I will be available during those</w:t>
+      </w:r>
+      <w:r>
+        <w:rPr>
+          <w:rFonts w:ascii="Arial" w:eastAsia="Times New Roman" w:hAnsi="Arial" w:cs="Arial"/>
+          <w:color w:val="494949"/>
+          <w:sz w:val="28"/>
+          <w:szCs w:val="28"/>
+        </w:rPr>
+        <w:t xml:space="preserve"> week</w:t>
+      </w:r>
+      <w:r>
+        <w:rPr>
+          <w:rFonts w:ascii="Arial" w:eastAsia="Times New Roman" w:hAnsi="Arial" w:cs="Arial"/>
+          <w:color w:val="494949"/>
+          <w:sz w:val="28"/>
+          <w:szCs w:val="28"/>
+        </w:rPr>
+        <w:t>s</w:t>
+      </w:r>
+      <w:r>
+        <w:rPr>
+          <w:rFonts w:ascii="Arial" w:eastAsia="Times New Roman" w:hAnsi="Arial" w:cs="Arial"/>
+          <w:color w:val="494949"/>
+          <w:sz w:val="28"/>
+          <w:szCs w:val="28"/>
+        </w:rPr>
+        <w:t xml:space="preserve"> to meet with each team individually.  </w:t>
+      </w:r>
+      <w:r>
+        <w:rPr>
+          <w:rFonts w:ascii="Arial" w:eastAsia="Times New Roman" w:hAnsi="Arial" w:cs="Arial"/>
+          <w:color w:val="494949"/>
+          <w:sz w:val="28"/>
+          <w:szCs w:val="28"/>
+          <w:highlight w:val="yellow"/>
+        </w:rPr>
+        <w:t>I will be available Tuesdays and Thursdays and will post a sign-up sheet for times on the wall.  The activities for the Live Session on Thursday October 18</w:t>
+      </w:r>
+      <w:r>
+        <w:rPr>
+          <w:rFonts w:ascii="Arial" w:eastAsia="Times New Roman" w:hAnsi="Arial" w:cs="Arial"/>
+          <w:color w:val="494949"/>
+          <w:sz w:val="28"/>
+          <w:szCs w:val="28"/>
+          <w:highlight w:val="yellow"/>
+          <w:vertAlign w:val="superscript"/>
+        </w:rPr>
+        <w:t>th</w:t>
+      </w:r>
+      <w:r>
+        <w:rPr>
+          <w:rFonts w:ascii="Arial" w:eastAsia="Times New Roman" w:hAnsi="Arial" w:cs="Arial"/>
+          <w:color w:val="494949"/>
+          <w:sz w:val="28"/>
+          <w:szCs w:val="28"/>
+          <w:highlight w:val="yellow"/>
+        </w:rPr>
+        <w:t xml:space="preserve"> are described below.    </w:t>
+      </w:r>
+      <w:r>
+        <w:rPr>
+          <w:rFonts w:ascii="Arial" w:eastAsia="Times New Roman" w:hAnsi="Arial" w:cs="Arial"/>
+          <w:color w:val="494949"/>
+          <w:sz w:val="28"/>
+          <w:szCs w:val="28"/>
+        </w:rPr>
+        <w:t xml:space="preserve">  </w:t>
+      </w:r>
+    </w:p>
+    <w:p>
+      <w:pPr>
+        <w:shd w:val="clear" w:color="auto" w:fill="FFFFFF"/>
+        <w:ind w:left="720"/>
+        <w:jc w:val="both"/>
+        <w:rPr>
+          <w:rFonts w:ascii="Arial" w:eastAsia="Times New Roman" w:hAnsi="Arial" w:cs="Arial"/>
+          <w:color w:val="494949"/>
+          <w:sz w:val="28"/>
+          <w:szCs w:val="28"/>
+        </w:rPr>
+      </w:pPr>
+    </w:p>
+    <w:p>
+      <w:pPr>
+        <w:shd w:val="clear" w:color="auto" w:fill="FFFFFF"/>
+        <w:ind w:left="720"/>
+        <w:jc w:val="both"/>
+        <w:rPr>
+          <w:rFonts w:ascii="Arial" w:eastAsia="Times New Roman" w:hAnsi="Arial" w:cs="Arial"/>
+          <w:color w:val="494949"/>
+          <w:sz w:val="28"/>
+          <w:szCs w:val="28"/>
+        </w:rPr>
+      </w:pPr>
+      <w:r>
+        <w:rPr>
+          <w:rFonts w:ascii="Arial" w:eastAsia="Times New Roman" w:hAnsi="Arial" w:cs="Arial"/>
+          <w:color w:val="494949"/>
+          <w:sz w:val="28"/>
+          <w:szCs w:val="28"/>
+        </w:rPr>
+        <w:t>k.</w:t>
+      </w:r>
+      <w:r>
+        <w:rPr>
+          <w:rFonts w:ascii="Arial" w:eastAsia="Times New Roman" w:hAnsi="Arial" w:cs="Arial"/>
+          <w:color w:val="494949"/>
+          <w:sz w:val="28"/>
+          <w:szCs w:val="28"/>
+        </w:rPr>
+        <w:tab/>
+      </w:r>
+      <w:r>
+        <w:rPr>
+          <w:rFonts w:ascii="Arial" w:eastAsia="Times New Roman" w:hAnsi="Arial" w:cs="Arial"/>
+          <w:color w:val="494949"/>
+          <w:sz w:val="28"/>
+          <w:szCs w:val="28"/>
+          <w:highlight w:val="yellow"/>
+        </w:rPr>
+        <w:t>On Thursday October 18</w:t>
+      </w:r>
+      <w:r>
+        <w:rPr>
+          <w:rFonts w:ascii="Arial" w:eastAsia="Times New Roman" w:hAnsi="Arial" w:cs="Arial"/>
+          <w:color w:val="494949"/>
+          <w:sz w:val="28"/>
+          <w:szCs w:val="28"/>
+          <w:highlight w:val="yellow"/>
+          <w:vertAlign w:val="superscript"/>
+        </w:rPr>
+        <w:t>th</w:t>
+      </w:r>
+      <w:r>
+        <w:rPr>
+          <w:rFonts w:ascii="Arial" w:eastAsia="Times New Roman" w:hAnsi="Arial" w:cs="Arial"/>
+          <w:color w:val="494949"/>
+          <w:sz w:val="28"/>
+          <w:szCs w:val="28"/>
+          <w:highlight w:val="yellow"/>
+        </w:rPr>
+        <w:t xml:space="preserve"> (Live Session) you will each give your presentation in person to an audience of one (me).  This will not be for a letter grade rather a completion grade: full credit if it is done and no credit if it is not done.  The idea is that you will gain live presentation practice and will also get feedback that should be addressed in the final 5 minute video of your presentation (I would recommend not shooting the final video until after Thursday’</w:t>
+      </w:r>
+      <w:r>
+        <w:rPr>
+          <w:rFonts w:ascii="Arial" w:eastAsia="Times New Roman" w:hAnsi="Arial" w:cs="Arial"/>
+          <w:color w:val="494949"/>
+          <w:sz w:val="28"/>
+          <w:szCs w:val="28"/>
+          <w:highlight w:val="yellow"/>
+        </w:rPr>
+        <w:t xml:space="preserve">s Live Session.)  Your team will sign-up again on the wall for a presentation time and you will only need to be in the classroom (Live Session) for that 15 minutes.  </w:t>
+      </w:r>
+    </w:p>
+    <w:p>
+      <w:pPr>
+        <w:shd w:val="clear" w:color="auto" w:fill="FFFFFF"/>
+        <w:ind w:left="720"/>
+        <w:jc w:val="both"/>
+        <w:rPr>
+          <w:rFonts w:ascii="Arial" w:eastAsia="Times New Roman" w:hAnsi="Arial" w:cs="Arial"/>
+          <w:color w:val="494949"/>
+          <w:sz w:val="28"/>
+          <w:szCs w:val="28"/>
+        </w:rPr>
+      </w:pPr>
+    </w:p>
+    <w:p>
+      <w:pPr>
+        <w:shd w:val="clear" w:color="auto" w:fill="FFFFFF"/>
+        <w:ind w:left="720"/>
+        <w:jc w:val="both"/>
+        <w:rPr>
           <w:rFonts w:ascii="Helvetica" w:eastAsia="Times New Roman" w:hAnsi="Helvetica" w:cs="Times New Roman"/>
           <w:color w:val="494949"/>
         </w:rPr>
@@ -2100,6 +2231,7 @@
           <w:szCs w:val="28"/>
         </w:rPr>
       </w:pPr>
+      <w:bookmarkStart w:id="0" w:name="_GoBack"/>
       <w:r>
         <w:rPr>
           <w:rFonts w:ascii="Arial" w:eastAsia="Times New Roman" w:hAnsi="Arial" w:cs="Arial"/>
@@ -2421,6 +2553,7 @@
         <w:t>Is there an apparent relationship between the bitterness of the beer and its alcoholic content? Draw a scatter plot.</w:t>
       </w:r>
     </w:p>
+    <w:bookmarkEnd w:id="0"/>
     <w:p>
       <w:pPr>
         <w:spacing w:line="38" w:lineRule="atLeast"/>
@@ -2468,8 +2601,8 @@
 </file>
 
 <file path=word/numbering.xml><?xml version="1.0" encoding="utf-8"?>
-<w:numbering xmlns:wpc="http://schemas.microsoft.com/office/word/2010/wordprocessingCanvas" xmlns:mc="http://schemas.openxmlformats.org/markup-compatibility/2006" xmlns:o="urn:schemas-microsoft-com:office:office" xmlns:r="http://schemas.openxmlformats.org/officeDocument/2006/relationships" xmlns:m="http://schemas.openxmlformats.org/officeDocument/2006/math" xmlns:v="urn:schemas-microsoft-com:vml" xmlns:wp14="http://schemas.microsoft.com/office/word/2010/wordprocessingDrawing" xmlns:wp="http://schemas.openxmlformats.org/drawingml/2006/wordprocessingDrawing" xmlns:w10="urn:schemas-microsoft-com:office:word" xmlns:w="http://schemas.openxmlformats.org/wordprocessingml/2006/main" xmlns:w14="http://schemas.microsoft.com/office/word/2010/wordml" xmlns:wpg="http://schemas.microsoft.com/office/word/2010/wordprocessingGroup" xmlns:wpi="http://schemas.microsoft.com/office/word/2010/wordprocessingInk" xmlns:wne="http://schemas.microsoft.com/office/word/2006/wordml" xmlns:wps="http://schemas.microsoft.com/office/word/2010/wordprocessingShape" mc:Ignorable="w14 wp14">
-  <w:abstractNum w:abstractNumId="0">
+<w:numbering xmlns:wpc="http://schemas.microsoft.com/office/word/2010/wordprocessingCanvas" xmlns:mc="http://schemas.openxmlformats.org/markup-compatibility/2006" xmlns:o="urn:schemas-microsoft-com:office:office" xmlns:r="http://schemas.openxmlformats.org/officeDocument/2006/relationships" xmlns:m="http://schemas.openxmlformats.org/officeDocument/2006/math" xmlns:v="urn:schemas-microsoft-com:vml" xmlns:wp14="http://schemas.microsoft.com/office/word/2010/wordprocessingDrawing" xmlns:wp="http://schemas.openxmlformats.org/drawingml/2006/wordprocessingDrawing" xmlns:w10="urn:schemas-microsoft-com:office:word" xmlns:w="http://schemas.openxmlformats.org/wordprocessingml/2006/main" xmlns:w14="http://schemas.microsoft.com/office/word/2010/wordml" xmlns:w15="http://schemas.microsoft.com/office/word/2012/wordml" xmlns:wpg="http://schemas.microsoft.com/office/word/2010/wordprocessingGroup" xmlns:wpi="http://schemas.microsoft.com/office/word/2010/wordprocessingInk" xmlns:wne="http://schemas.microsoft.com/office/word/2006/wordml" xmlns:wps="http://schemas.microsoft.com/office/word/2010/wordprocessingShape" mc:Ignorable="w14 w15 wp14">
+  <w:abstractNum w:abstractNumId="0" w15:restartNumberingAfterBreak="0">
     <w:nsid w:val="0AF5779E"/>
     <w:multiLevelType w:val="multilevel"/>
     <w:tmpl w:val="9962B128"/>
@@ -2582,7 +2715,7 @@
       </w:pPr>
     </w:lvl>
   </w:abstractNum>
-  <w:abstractNum w:abstractNumId="1">
+  <w:abstractNum w:abstractNumId="1" w15:restartNumberingAfterBreak="0">
     <w:nsid w:val="0D093501"/>
     <w:multiLevelType w:val="multilevel"/>
     <w:tmpl w:val="349C8E58"/>
@@ -2695,7 +2828,7 @@
       </w:pPr>
     </w:lvl>
   </w:abstractNum>
-  <w:abstractNum w:abstractNumId="2">
+  <w:abstractNum w:abstractNumId="2" w15:restartNumberingAfterBreak="0">
     <w:nsid w:val="167C3C61"/>
     <w:multiLevelType w:val="multilevel"/>
     <w:tmpl w:val="3682A118"/>
@@ -2808,7 +2941,7 @@
       </w:pPr>
     </w:lvl>
   </w:abstractNum>
-  <w:abstractNum w:abstractNumId="3">
+  <w:abstractNum w:abstractNumId="3" w15:restartNumberingAfterBreak="0">
     <w:nsid w:val="23DF5EFC"/>
     <w:multiLevelType w:val="multilevel"/>
     <w:tmpl w:val="7D188516"/>
@@ -2921,7 +3054,7 @@
       </w:pPr>
     </w:lvl>
   </w:abstractNum>
-  <w:abstractNum w:abstractNumId="4">
+  <w:abstractNum w:abstractNumId="4" w15:restartNumberingAfterBreak="0">
     <w:nsid w:val="27E36B9B"/>
     <w:multiLevelType w:val="multilevel"/>
     <w:tmpl w:val="B1686B12"/>
@@ -3034,7 +3167,7 @@
       </w:pPr>
     </w:lvl>
   </w:abstractNum>
-  <w:abstractNum w:abstractNumId="5">
+  <w:abstractNum w:abstractNumId="5" w15:restartNumberingAfterBreak="0">
     <w:nsid w:val="3235624F"/>
     <w:multiLevelType w:val="multilevel"/>
     <w:tmpl w:val="802EF49E"/>
@@ -3147,7 +3280,7 @@
       </w:pPr>
     </w:lvl>
   </w:abstractNum>
-  <w:abstractNum w:abstractNumId="6">
+  <w:abstractNum w:abstractNumId="6" w15:restartNumberingAfterBreak="0">
     <w:nsid w:val="32411B5F"/>
     <w:multiLevelType w:val="multilevel"/>
     <w:tmpl w:val="7D08012C"/>
@@ -3260,7 +3393,7 @@
       </w:pPr>
     </w:lvl>
   </w:abstractNum>
-  <w:abstractNum w:abstractNumId="7">
+  <w:abstractNum w:abstractNumId="7" w15:restartNumberingAfterBreak="0">
     <w:nsid w:val="411325F5"/>
     <w:multiLevelType w:val="multilevel"/>
     <w:tmpl w:val="E2F8FE4C"/>
@@ -3373,7 +3506,7 @@
       </w:pPr>
     </w:lvl>
   </w:abstractNum>
-  <w:abstractNum w:abstractNumId="8">
+  <w:abstractNum w:abstractNumId="8" w15:restartNumberingAfterBreak="0">
     <w:nsid w:val="535364EA"/>
     <w:multiLevelType w:val="multilevel"/>
     <w:tmpl w:val="6F6E3DA6"/>
@@ -3486,7 +3619,7 @@
       </w:pPr>
     </w:lvl>
   </w:abstractNum>
-  <w:abstractNum w:abstractNumId="9">
+  <w:abstractNum w:abstractNumId="9" w15:restartNumberingAfterBreak="0">
     <w:nsid w:val="57CF73DB"/>
     <w:multiLevelType w:val="multilevel"/>
     <w:tmpl w:val="E9C6F2A4"/>
@@ -3599,7 +3732,7 @@
       </w:pPr>
     </w:lvl>
   </w:abstractNum>
-  <w:abstractNum w:abstractNumId="10">
+  <w:abstractNum w:abstractNumId="10" w15:restartNumberingAfterBreak="0">
     <w:nsid w:val="5B0E7368"/>
     <w:multiLevelType w:val="multilevel"/>
     <w:tmpl w:val="486489D2"/>
@@ -3712,7 +3845,7 @@
       </w:pPr>
     </w:lvl>
   </w:abstractNum>
-  <w:abstractNum w:abstractNumId="11">
+  <w:abstractNum w:abstractNumId="11" w15:restartNumberingAfterBreak="0">
     <w:nsid w:val="79DC52D8"/>
     <w:multiLevelType w:val="multilevel"/>
     <w:tmpl w:val="D6681408"/>
@@ -3825,7 +3958,7 @@
       </w:pPr>
     </w:lvl>
   </w:abstractNum>
-  <w:abstractNum w:abstractNumId="12">
+  <w:abstractNum w:abstractNumId="12" w15:restartNumberingAfterBreak="0">
     <w:nsid w:val="7FC91227"/>
     <w:multiLevelType w:val="multilevel"/>
     <w:tmpl w:val="4340581E"/>
@@ -3938,7 +4071,7 @@
       </w:pPr>
     </w:lvl>
   </w:abstractNum>
-  <w:abstractNum w:abstractNumId="13">
+  <w:abstractNum w:abstractNumId="13" w15:restartNumberingAfterBreak="0">
     <w:nsid w:val="7FF64DDB"/>
     <w:multiLevelType w:val="multilevel"/>
     <w:tmpl w:val="2CF2AE9E"/>
@@ -4097,7 +4230,7 @@
 </file>
 
 <file path=word/styles.xml><?xml version="1.0" encoding="utf-8"?>
-<w:styles xmlns:mc="http://schemas.openxmlformats.org/markup-compatibility/2006" xmlns:r="http://schemas.openxmlformats.org/officeDocument/2006/relationships" xmlns:w="http://schemas.openxmlformats.org/wordprocessingml/2006/main" xmlns:w14="http://schemas.microsoft.com/office/word/2010/wordml" mc:Ignorable="w14">
+<w:styles xmlns:mc="http://schemas.openxmlformats.org/markup-compatibility/2006" xmlns:r="http://schemas.openxmlformats.org/officeDocument/2006/relationships" xmlns:w="http://schemas.openxmlformats.org/wordprocessingml/2006/main" xmlns:w14="http://schemas.microsoft.com/office/word/2010/wordml" xmlns:w15="http://schemas.microsoft.com/office/word/2012/wordml" mc:Ignorable="w14 w15">
   <w:docDefaults>
     <w:rPrDefault>
       <w:rPr>
@@ -4109,144 +4242,378 @@
     </w:rPrDefault>
     <w:pPrDefault/>
   </w:docDefaults>
-  <w:latentStyles w:defLockedState="0" w:defUIPriority="99" w:defSemiHidden="1" w:defUnhideWhenUsed="1" w:defQFormat="0" w:count="267">
-    <w:lsdException w:name="Normal" w:semiHidden="0" w:uiPriority="0" w:unhideWhenUsed="0" w:qFormat="1"/>
-    <w:lsdException w:name="heading 1" w:semiHidden="0" w:uiPriority="9" w:unhideWhenUsed="0" w:qFormat="1"/>
-    <w:lsdException w:name="heading 2" w:uiPriority="9" w:qFormat="1"/>
-    <w:lsdException w:name="heading 3" w:uiPriority="9" w:qFormat="1"/>
-    <w:lsdException w:name="heading 4" w:uiPriority="9" w:qFormat="1"/>
-    <w:lsdException w:name="heading 5" w:uiPriority="9" w:qFormat="1"/>
-    <w:lsdException w:name="heading 6" w:uiPriority="9" w:qFormat="1"/>
-    <w:lsdException w:name="heading 7" w:uiPriority="9" w:qFormat="1"/>
-    <w:lsdException w:name="heading 8" w:uiPriority="9" w:qFormat="1"/>
-    <w:lsdException w:name="heading 9" w:uiPriority="9" w:qFormat="1"/>
-    <w:lsdException w:name="toc 1" w:uiPriority="39"/>
-    <w:lsdException w:name="toc 2" w:uiPriority="39"/>
-    <w:lsdException w:name="toc 3" w:uiPriority="39"/>
-    <w:lsdException w:name="toc 4" w:uiPriority="39"/>
-    <w:lsdException w:name="toc 5" w:uiPriority="39"/>
-    <w:lsdException w:name="toc 6" w:uiPriority="39"/>
-    <w:lsdException w:name="toc 7" w:uiPriority="39"/>
-    <w:lsdException w:name="toc 8" w:uiPriority="39"/>
-    <w:lsdException w:name="toc 9" w:uiPriority="39"/>
-    <w:lsdException w:name="caption" w:uiPriority="35" w:qFormat="1"/>
-    <w:lsdException w:name="Title" w:semiHidden="0" w:uiPriority="10" w:unhideWhenUsed="0" w:qFormat="1"/>
-    <w:lsdException w:name="Default Paragraph Font" w:uiPriority="1"/>
-    <w:lsdException w:name="Subtitle" w:semiHidden="0" w:uiPriority="11" w:unhideWhenUsed="0" w:qFormat="1"/>
-    <w:lsdException w:name="Strong" w:semiHidden="0" w:uiPriority="22" w:unhideWhenUsed="0" w:qFormat="1"/>
-    <w:lsdException w:name="Emphasis" w:semiHidden="0" w:uiPriority="20" w:unhideWhenUsed="0" w:qFormat="1"/>
-    <w:lsdException w:name="Table Grid" w:semiHidden="0" w:uiPriority="39" w:unhideWhenUsed="0"/>
-    <w:lsdException w:name="Placeholder Text" w:unhideWhenUsed="0"/>
-    <w:lsdException w:name="No Spacing" w:semiHidden="0" w:uiPriority="1" w:unhideWhenUsed="0" w:qFormat="1"/>
-    <w:lsdException w:name="Light Shading" w:semiHidden="0" w:uiPriority="60" w:unhideWhenUsed="0"/>
-    <w:lsdException w:name="Light List" w:semiHidden="0" w:uiPriority="61" w:unhideWhenUsed="0"/>
-    <w:lsdException w:name="Light Grid" w:semiHidden="0" w:uiPriority="62" w:unhideWhenUsed="0"/>
-    <w:lsdException w:name="Medium Shading 1" w:semiHidden="0" w:uiPriority="63" w:unhideWhenUsed="0"/>
-    <w:lsdException w:name="Medium Shading 2" w:semiHidden="0" w:uiPriority="64" w:unhideWhenUsed="0"/>
-    <w:lsdException w:name="Medium List 1" w:semiHidden="0" w:uiPriority="65" w:unhideWhenUsed="0"/>
-    <w:lsdException w:name="Medium List 2" w:semiHidden="0" w:uiPriority="66" w:unhideWhenUsed="0"/>
-    <w:lsdException w:name="Medium Grid 1" w:semiHidden="0" w:uiPriority="67" w:unhideWhenUsed="0"/>
-    <w:lsdException w:name="Medium Grid 2" w:semiHidden="0" w:uiPriority="68" w:unhideWhenUsed="0"/>
-    <w:lsdException w:name="Medium Grid 3" w:semiHidden="0" w:uiPriority="69" w:unhideWhenUsed="0"/>
-    <w:lsdException w:name="Dark List" w:semiHidden="0" w:uiPriority="70" w:unhideWhenUsed="0"/>
-    <w:lsdException w:name="Colorful Shading" w:semiHidden="0" w:uiPriority="71" w:unhideWhenUsed="0"/>
-    <w:lsdException w:name="Colorful List" w:semiHidden="0" w:uiPriority="72" w:unhideWhenUsed="0"/>
-    <w:lsdException w:name="Colorful Grid" w:semiHidden="0" w:uiPriority="73" w:unhideWhenUsed="0"/>
-    <w:lsdException w:name="Light Shading Accent 1" w:semiHidden="0" w:uiPriority="60" w:unhideWhenUsed="0"/>
-    <w:lsdException w:name="Light List Accent 1" w:semiHidden="0" w:uiPriority="61" w:unhideWhenUsed="0"/>
-    <w:lsdException w:name="Light Grid Accent 1" w:semiHidden="0" w:uiPriority="62" w:unhideWhenUsed="0"/>
-    <w:lsdException w:name="Medium Shading 1 Accent 1" w:semiHidden="0" w:uiPriority="63" w:unhideWhenUsed="0"/>
-    <w:lsdException w:name="Medium Shading 2 Accent 1" w:semiHidden="0" w:uiPriority="64" w:unhideWhenUsed="0"/>
-    <w:lsdException w:name="Medium List 1 Accent 1" w:semiHidden="0" w:uiPriority="65" w:unhideWhenUsed="0"/>
-    <w:lsdException w:name="Revision" w:unhideWhenUsed="0"/>
-    <w:lsdException w:name="List Paragraph" w:semiHidden="0" w:uiPriority="34" w:unhideWhenUsed="0" w:qFormat="1"/>
-    <w:lsdException w:name="Quote" w:semiHidden="0" w:uiPriority="29" w:unhideWhenUsed="0" w:qFormat="1"/>
-    <w:lsdException w:name="Intense Quote" w:semiHidden="0" w:uiPriority="30" w:unhideWhenUsed="0" w:qFormat="1"/>
-    <w:lsdException w:name="Medium List 2 Accent 1" w:semiHidden="0" w:uiPriority="66" w:unhideWhenUsed="0"/>
-    <w:lsdException w:name="Medium Grid 1 Accent 1" w:semiHidden="0" w:uiPriority="67" w:unhideWhenUsed="0"/>
-    <w:lsdException w:name="Medium Grid 2 Accent 1" w:semiHidden="0" w:uiPriority="68" w:unhideWhenUsed="0"/>
-    <w:lsdException w:name="Medium Grid 3 Accent 1" w:semiHidden="0" w:uiPriority="69" w:unhideWhenUsed="0"/>
-    <w:lsdException w:name="Dark List Accent 1" w:semiHidden="0" w:uiPriority="70" w:unhideWhenUsed="0"/>
-    <w:lsdException w:name="Colorful Shading Accent 1" w:semiHidden="0" w:uiPriority="71" w:unhideWhenUsed="0"/>
-    <w:lsdException w:name="Colorful List Accent 1" w:semiHidden="0" w:uiPriority="72" w:unhideWhenUsed="0"/>
-    <w:lsdException w:name="Colorful Grid Accent 1" w:semiHidden="0" w:uiPriority="73" w:unhideWhenUsed="0"/>
-    <w:lsdException w:name="Light Shading Accent 2" w:semiHidden="0" w:uiPriority="60" w:unhideWhenUsed="0"/>
-    <w:lsdException w:name="Light List Accent 2" w:semiHidden="0" w:uiPriority="61" w:unhideWhenUsed="0"/>
-    <w:lsdException w:name="Light Grid Accent 2" w:semiHidden="0" w:uiPriority="62" w:unhideWhenUsed="0"/>
-    <w:lsdException w:name="Medium Shading 1 Accent 2" w:semiHidden="0" w:uiPriority="63" w:unhideWhenUsed="0"/>
-    <w:lsdException w:name="Medium Shading 2 Accent 2" w:semiHidden="0" w:uiPriority="64" w:unhideWhenUsed="0"/>
-    <w:lsdException w:name="Medium List 1 Accent 2" w:semiHidden="0" w:uiPriority="65" w:unhideWhenUsed="0"/>
-    <w:lsdException w:name="Medium List 2 Accent 2" w:semiHidden="0" w:uiPriority="66" w:unhideWhenUsed="0"/>
-    <w:lsdException w:name="Medium Grid 1 Accent 2" w:semiHidden="0" w:uiPriority="67" w:unhideWhenUsed="0"/>
-    <w:lsdException w:name="Medium Grid 2 Accent 2" w:semiHidden="0" w:uiPriority="68" w:unhideWhenUsed="0"/>
-    <w:lsdException w:name="Medium Grid 3 Accent 2" w:semiHidden="0" w:uiPriority="69" w:unhideWhenUsed="0"/>
-    <w:lsdException w:name="Dark List Accent 2" w:semiHidden="0" w:uiPriority="70" w:unhideWhenUsed="0"/>
-    <w:lsdException w:name="Colorful Shading Accent 2" w:semiHidden="0" w:uiPriority="71" w:unhideWhenUsed="0"/>
-    <w:lsdException w:name="Colorful List Accent 2" w:semiHidden="0" w:uiPriority="72" w:unhideWhenUsed="0"/>
-    <w:lsdException w:name="Colorful Grid Accent 2" w:semiHidden="0" w:uiPriority="73" w:unhideWhenUsed="0"/>
-    <w:lsdException w:name="Light Shading Accent 3" w:semiHidden="0" w:uiPriority="60" w:unhideWhenUsed="0"/>
-    <w:lsdException w:name="Light List Accent 3" w:semiHidden="0" w:uiPriority="61" w:unhideWhenUsed="0"/>
-    <w:lsdException w:name="Light Grid Accent 3" w:semiHidden="0" w:uiPriority="62" w:unhideWhenUsed="0"/>
-    <w:lsdException w:name="Medium Shading 1 Accent 3" w:semiHidden="0" w:uiPriority="63" w:unhideWhenUsed="0"/>
-    <w:lsdException w:name="Medium Shading 2 Accent 3" w:semiHidden="0" w:uiPriority="64" w:unhideWhenUsed="0"/>
-    <w:lsdException w:name="Medium List 1 Accent 3" w:semiHidden="0" w:uiPriority="65" w:unhideWhenUsed="0"/>
-    <w:lsdException w:name="Medium List 2 Accent 3" w:semiHidden="0" w:uiPriority="66" w:unhideWhenUsed="0"/>
-    <w:lsdException w:name="Medium Grid 1 Accent 3" w:semiHidden="0" w:uiPriority="67" w:unhideWhenUsed="0"/>
-    <w:lsdException w:name="Medium Grid 2 Accent 3" w:semiHidden="0" w:uiPriority="68" w:unhideWhenUsed="0"/>
-    <w:lsdException w:name="Medium Grid 3 Accent 3" w:semiHidden="0" w:uiPriority="69" w:unhideWhenUsed="0"/>
-    <w:lsdException w:name="Dark List Accent 3" w:semiHidden="0" w:uiPriority="70" w:unhideWhenUsed="0"/>
-    <w:lsdException w:name="Colorful Shading Accent 3" w:semiHidden="0" w:uiPriority="71" w:unhideWhenUsed="0"/>
-    <w:lsdException w:name="Colorful List Accent 3" w:semiHidden="0" w:uiPriority="72" w:unhideWhenUsed="0"/>
-    <w:lsdException w:name="Colorful Grid Accent 3" w:semiHidden="0" w:uiPriority="73" w:unhideWhenUsed="0"/>
-    <w:lsdException w:name="Light Shading Accent 4" w:semiHidden="0" w:uiPriority="60" w:unhideWhenUsed="0"/>
-    <w:lsdException w:name="Light List Accent 4" w:semiHidden="0" w:uiPriority="61" w:unhideWhenUsed="0"/>
-    <w:lsdException w:name="Light Grid Accent 4" w:semiHidden="0" w:uiPriority="62" w:unhideWhenUsed="0"/>
-    <w:lsdException w:name="Medium Shading 1 Accent 4" w:semiHidden="0" w:uiPriority="63" w:unhideWhenUsed="0"/>
-    <w:lsdException w:name="Medium Shading 2 Accent 4" w:semiHidden="0" w:uiPriority="64" w:unhideWhenUsed="0"/>
-    <w:lsdException w:name="Medium List 1 Accent 4" w:semiHidden="0" w:uiPriority="65" w:unhideWhenUsed="0"/>
-    <w:lsdException w:name="Medium List 2 Accent 4" w:semiHidden="0" w:uiPriority="66" w:unhideWhenUsed="0"/>
-    <w:lsdException w:name="Medium Grid 1 Accent 4" w:semiHidden="0" w:uiPriority="67" w:unhideWhenUsed="0"/>
-    <w:lsdException w:name="Medium Grid 2 Accent 4" w:semiHidden="0" w:uiPriority="68" w:unhideWhenUsed="0"/>
-    <w:lsdException w:name="Medium Grid 3 Accent 4" w:semiHidden="0" w:uiPriority="69" w:unhideWhenUsed="0"/>
-    <w:lsdException w:name="Dark List Accent 4" w:semiHidden="0" w:uiPriority="70" w:unhideWhenUsed="0"/>
-    <w:lsdException w:name="Colorful Shading Accent 4" w:semiHidden="0" w:uiPriority="71" w:unhideWhenUsed="0"/>
-    <w:lsdException w:name="Colorful List Accent 4" w:semiHidden="0" w:uiPriority="72" w:unhideWhenUsed="0"/>
-    <w:lsdException w:name="Colorful Grid Accent 4" w:semiHidden="0" w:uiPriority="73" w:unhideWhenUsed="0"/>
-    <w:lsdException w:name="Light Shading Accent 5" w:semiHidden="0" w:uiPriority="60" w:unhideWhenUsed="0"/>
-    <w:lsdException w:name="Light List Accent 5" w:semiHidden="0" w:uiPriority="61" w:unhideWhenUsed="0"/>
-    <w:lsdException w:name="Light Grid Accent 5" w:semiHidden="0" w:uiPriority="62" w:unhideWhenUsed="0"/>
-    <w:lsdException w:name="Medium Shading 1 Accent 5" w:semiHidden="0" w:uiPriority="63" w:unhideWhenUsed="0"/>
-    <w:lsdException w:name="Medium Shading 2 Accent 5" w:semiHidden="0" w:uiPriority="64" w:unhideWhenUsed="0"/>
-    <w:lsdException w:name="Medium List 1 Accent 5" w:semiHidden="0" w:uiPriority="65" w:unhideWhenUsed="0"/>
-    <w:lsdException w:name="Medium List 2 Accent 5" w:semiHidden="0" w:uiPriority="66" w:unhideWhenUsed="0"/>
-    <w:lsdException w:name="Medium Grid 1 Accent 5" w:semiHidden="0" w:uiPriority="67" w:unhideWhenUsed="0"/>
-    <w:lsdException w:name="Medium Grid 2 Accent 5" w:semiHidden="0" w:uiPriority="68" w:unhideWhenUsed="0"/>
-    <w:lsdException w:name="Medium Grid 3 Accent 5" w:semiHidden="0" w:uiPriority="69" w:unhideWhenUsed="0"/>
-    <w:lsdException w:name="Dark List Accent 5" w:semiHidden="0" w:uiPriority="70" w:unhideWhenUsed="0"/>
-    <w:lsdException w:name="Colorful Shading Accent 5" w:semiHidden="0" w:uiPriority="71" w:unhideWhenUsed="0"/>
-    <w:lsdException w:name="Colorful List Accent 5" w:semiHidden="0" w:uiPriority="72" w:unhideWhenUsed="0"/>
-    <w:lsdException w:name="Colorful Grid Accent 5" w:semiHidden="0" w:uiPriority="73" w:unhideWhenUsed="0"/>
-    <w:lsdException w:name="Light Shading Accent 6" w:semiHidden="0" w:uiPriority="60" w:unhideWhenUsed="0"/>
-    <w:lsdException w:name="Light List Accent 6" w:semiHidden="0" w:uiPriority="61" w:unhideWhenUsed="0"/>
-    <w:lsdException w:name="Light Grid Accent 6" w:semiHidden="0" w:uiPriority="62" w:unhideWhenUsed="0"/>
-    <w:lsdException w:name="Medium Shading 1 Accent 6" w:semiHidden="0" w:uiPriority="63" w:unhideWhenUsed="0"/>
-    <w:lsdException w:name="Medium Shading 2 Accent 6" w:semiHidden="0" w:uiPriority="64" w:unhideWhenUsed="0"/>
-    <w:lsdException w:name="Medium List 1 Accent 6" w:semiHidden="0" w:uiPriority="65" w:unhideWhenUsed="0"/>
-    <w:lsdException w:name="Medium List 2 Accent 6" w:semiHidden="0" w:uiPriority="66" w:unhideWhenUsed="0"/>
-    <w:lsdException w:name="Medium Grid 1 Accent 6" w:semiHidden="0" w:uiPriority="67" w:unhideWhenUsed="0"/>
-    <w:lsdException w:name="Medium Grid 2 Accent 6" w:semiHidden="0" w:uiPriority="68" w:unhideWhenUsed="0"/>
-    <w:lsdException w:name="Medium Grid 3 Accent 6" w:semiHidden="0" w:uiPriority="69" w:unhideWhenUsed="0"/>
-    <w:lsdException w:name="Dark List Accent 6" w:semiHidden="0" w:uiPriority="70" w:unhideWhenUsed="0"/>
-    <w:lsdException w:name="Colorful Shading Accent 6" w:semiHidden="0" w:uiPriority="71" w:unhideWhenUsed="0"/>
-    <w:lsdException w:name="Colorful List Accent 6" w:semiHidden="0" w:uiPriority="72" w:unhideWhenUsed="0"/>
-    <w:lsdException w:name="Colorful Grid Accent 6" w:semiHidden="0" w:uiPriority="73" w:unhideWhenUsed="0"/>
-    <w:lsdException w:name="Subtle Emphasis" w:semiHidden="0" w:uiPriority="19" w:unhideWhenUsed="0" w:qFormat="1"/>
-    <w:lsdException w:name="Intense Emphasis" w:semiHidden="0" w:uiPriority="21" w:unhideWhenUsed="0" w:qFormat="1"/>
-    <w:lsdException w:name="Subtle Reference" w:semiHidden="0" w:uiPriority="31" w:unhideWhenUsed="0" w:qFormat="1"/>
-    <w:lsdException w:name="Intense Reference" w:semiHidden="0" w:uiPriority="32" w:unhideWhenUsed="0" w:qFormat="1"/>
-    <w:lsdException w:name="Book Title" w:semiHidden="0" w:uiPriority="33" w:unhideWhenUsed="0" w:qFormat="1"/>
-    <w:lsdException w:name="Bibliography" w:uiPriority="37"/>
-    <w:lsdException w:name="TOC Heading" w:uiPriority="39" w:qFormat="1"/>
+  <w:latentStyles w:defLockedState="0" w:defUIPriority="99" w:defSemiHidden="0" w:defUnhideWhenUsed="0" w:defQFormat="0" w:count="371">
+    <w:lsdException w:name="Normal" w:uiPriority="0" w:qFormat="1"/>
+    <w:lsdException w:name="heading 1" w:uiPriority="9" w:qFormat="1"/>
+    <w:lsdException w:name="heading 2" w:semiHidden="1" w:uiPriority="9" w:unhideWhenUsed="1" w:qFormat="1"/>
+    <w:lsdException w:name="heading 3" w:semiHidden="1" w:uiPriority="9" w:unhideWhenUsed="1" w:qFormat="1"/>
+    <w:lsdException w:name="heading 4" w:semiHidden="1" w:uiPriority="9" w:unhideWhenUsed="1" w:qFormat="1"/>
+    <w:lsdException w:name="heading 5" w:semiHidden="1" w:uiPriority="9" w:unhideWhenUsed="1" w:qFormat="1"/>
+    <w:lsdException w:name="heading 6" w:semiHidden="1" w:uiPriority="9" w:unhideWhenUsed="1" w:qFormat="1"/>
+    <w:lsdException w:name="heading 7" w:semiHidden="1" w:uiPriority="9" w:unhideWhenUsed="1" w:qFormat="1"/>
+    <w:lsdException w:name="heading 8" w:semiHidden="1" w:uiPriority="9" w:unhideWhenUsed="1" w:qFormat="1"/>
+    <w:lsdException w:name="heading 9" w:semiHidden="1" w:uiPriority="9" w:unhideWhenUsed="1" w:qFormat="1"/>
+    <w:lsdException w:name="index 1" w:semiHidden="1" w:unhideWhenUsed="1"/>
+    <w:lsdException w:name="index 2" w:semiHidden="1" w:unhideWhenUsed="1"/>
+    <w:lsdException w:name="index 3" w:semiHidden="1" w:unhideWhenUsed="1"/>
+    <w:lsdException w:name="index 4" w:semiHidden="1" w:unhideWhenUsed="1"/>
+    <w:lsdException w:name="index 5" w:semiHidden="1" w:unhideWhenUsed="1"/>
+    <w:lsdException w:name="index 6" w:semiHidden="1" w:unhideWhenUsed="1"/>
+    <w:lsdException w:name="index 7" w:semiHidden="1" w:unhideWhenUsed="1"/>
+    <w:lsdException w:name="index 8" w:semiHidden="1" w:unhideWhenUsed="1"/>
+    <w:lsdException w:name="index 9" w:semiHidden="1" w:unhideWhenUsed="1"/>
+    <w:lsdException w:name="toc 1" w:semiHidden="1" w:uiPriority="39" w:unhideWhenUsed="1"/>
+    <w:lsdException w:name="toc 2" w:semiHidden="1" w:uiPriority="39" w:unhideWhenUsed="1"/>
+    <w:lsdException w:name="toc 3" w:semiHidden="1" w:uiPriority="39" w:unhideWhenUsed="1"/>
+    <w:lsdException w:name="toc 4" w:semiHidden="1" w:uiPriority="39" w:unhideWhenUsed="1"/>
+    <w:lsdException w:name="toc 5" w:semiHidden="1" w:uiPriority="39" w:unhideWhenUsed="1"/>
+    <w:lsdException w:name="toc 6" w:semiHidden="1" w:uiPriority="39" w:unhideWhenUsed="1"/>
+    <w:lsdException w:name="toc 7" w:semiHidden="1" w:uiPriority="39" w:unhideWhenUsed="1"/>
+    <w:lsdException w:name="toc 8" w:semiHidden="1" w:uiPriority="39" w:unhideWhenUsed="1"/>
+    <w:lsdException w:name="toc 9" w:semiHidden="1" w:uiPriority="39" w:unhideWhenUsed="1"/>
+    <w:lsdException w:name="Normal Indent" w:semiHidden="1" w:unhideWhenUsed="1"/>
+    <w:lsdException w:name="footnote text" w:semiHidden="1" w:unhideWhenUsed="1"/>
+    <w:lsdException w:name="annotation text" w:semiHidden="1" w:unhideWhenUsed="1"/>
+    <w:lsdException w:name="header" w:semiHidden="1" w:unhideWhenUsed="1"/>
+    <w:lsdException w:name="footer" w:semiHidden="1" w:unhideWhenUsed="1"/>
+    <w:lsdException w:name="index heading" w:semiHidden="1" w:unhideWhenUsed="1"/>
+    <w:lsdException w:name="caption" w:semiHidden="1" w:uiPriority="35" w:unhideWhenUsed="1" w:qFormat="1"/>
+    <w:lsdException w:name="table of figures" w:semiHidden="1" w:unhideWhenUsed="1"/>
+    <w:lsdException w:name="envelope address" w:semiHidden="1" w:unhideWhenUsed="1"/>
+    <w:lsdException w:name="envelope return" w:semiHidden="1" w:unhideWhenUsed="1"/>
+    <w:lsdException w:name="footnote reference" w:semiHidden="1" w:unhideWhenUsed="1"/>
+    <w:lsdException w:name="annotation reference" w:semiHidden="1" w:unhideWhenUsed="1"/>
+    <w:lsdException w:name="line number" w:semiHidden="1" w:unhideWhenUsed="1"/>
+    <w:lsdException w:name="page number" w:semiHidden="1" w:unhideWhenUsed="1"/>
+    <w:lsdException w:name="endnote reference" w:semiHidden="1" w:unhideWhenUsed="1"/>
+    <w:lsdException w:name="endnote text" w:semiHidden="1" w:unhideWhenUsed="1"/>
+    <w:lsdException w:name="table of authorities" w:semiHidden="1" w:unhideWhenUsed="1"/>
+    <w:lsdException w:name="macro" w:semiHidden="1" w:unhideWhenUsed="1"/>
+    <w:lsdException w:name="toa heading" w:semiHidden="1" w:unhideWhenUsed="1"/>
+    <w:lsdException w:name="List" w:semiHidden="1" w:unhideWhenUsed="1"/>
+    <w:lsdException w:name="List Bullet" w:semiHidden="1" w:unhideWhenUsed="1"/>
+    <w:lsdException w:name="List Number" w:semiHidden="1" w:unhideWhenUsed="1"/>
+    <w:lsdException w:name="List 2" w:semiHidden="1" w:unhideWhenUsed="1"/>
+    <w:lsdException w:name="List 3" w:semiHidden="1" w:unhideWhenUsed="1"/>
+    <w:lsdException w:name="List 4" w:semiHidden="1" w:unhideWhenUsed="1"/>
+    <w:lsdException w:name="List 5" w:semiHidden="1" w:unhideWhenUsed="1"/>
+    <w:lsdException w:name="List Bullet 2" w:semiHidden="1" w:unhideWhenUsed="1"/>
+    <w:lsdException w:name="List Bullet 3" w:semiHidden="1" w:unhideWhenUsed="1"/>
+    <w:lsdException w:name="List Bullet 4" w:semiHidden="1" w:unhideWhenUsed="1"/>
+    <w:lsdException w:name="List Bullet 5" w:semiHidden="1" w:unhideWhenUsed="1"/>
+    <w:lsdException w:name="List Number 2" w:semiHidden="1" w:unhideWhenUsed="1"/>
+    <w:lsdException w:name="List Number 3" w:semiHidden="1" w:unhideWhenUsed="1"/>
+    <w:lsdException w:name="List Number 4" w:semiHidden="1" w:unhideWhenUsed="1"/>
+    <w:lsdException w:name="List Number 5" w:semiHidden="1" w:unhideWhenUsed="1"/>
+    <w:lsdException w:name="Title" w:uiPriority="10" w:qFormat="1"/>
+    <w:lsdException w:name="Closing" w:semiHidden="1" w:unhideWhenUsed="1"/>
+    <w:lsdException w:name="Signature" w:semiHidden="1" w:unhideWhenUsed="1"/>
+    <w:lsdException w:name="Default Paragraph Font" w:semiHidden="1" w:uiPriority="1" w:unhideWhenUsed="1"/>
+    <w:lsdException w:name="Body Text" w:semiHidden="1" w:unhideWhenUsed="1"/>
+    <w:lsdException w:name="Body Text Indent" w:semiHidden="1" w:unhideWhenUsed="1"/>
+    <w:lsdException w:name="List Continue" w:semiHidden="1" w:unhideWhenUsed="1"/>
+    <w:lsdException w:name="List Continue 2" w:semiHidden="1" w:unhideWhenUsed="1"/>
+    <w:lsdException w:name="List Continue 3" w:semiHidden="1" w:unhideWhenUsed="1"/>
+    <w:lsdException w:name="List Continue 4" w:semiHidden="1" w:unhideWhenUsed="1"/>
+    <w:lsdException w:name="List Continue 5" w:semiHidden="1" w:unhideWhenUsed="1"/>
+    <w:lsdException w:name="Message Header" w:semiHidden="1" w:unhideWhenUsed="1"/>
+    <w:lsdException w:name="Subtitle" w:uiPriority="11" w:qFormat="1"/>
+    <w:lsdException w:name="Salutation" w:semiHidden="1" w:unhideWhenUsed="1"/>
+    <w:lsdException w:name="Date" w:semiHidden="1" w:unhideWhenUsed="1"/>
+    <w:lsdException w:name="Body Text First Indent" w:semiHidden="1" w:unhideWhenUsed="1"/>
+    <w:lsdException w:name="Body Text First Indent 2" w:semiHidden="1" w:unhideWhenUsed="1"/>
+    <w:lsdException w:name="Note Heading" w:semiHidden="1" w:unhideWhenUsed="1"/>
+    <w:lsdException w:name="Body Text 2" w:semiHidden="1" w:unhideWhenUsed="1"/>
+    <w:lsdException w:name="Body Text 3" w:semiHidden="1" w:unhideWhenUsed="1"/>
+    <w:lsdException w:name="Body Text Indent 2" w:semiHidden="1" w:unhideWhenUsed="1"/>
+    <w:lsdException w:name="Body Text Indent 3" w:semiHidden="1" w:unhideWhenUsed="1"/>
+    <w:lsdException w:name="Block Text" w:semiHidden="1" w:unhideWhenUsed="1"/>
+    <w:lsdException w:name="Hyperlink" w:semiHidden="1" w:unhideWhenUsed="1"/>
+    <w:lsdException w:name="FollowedHyperlink" w:semiHidden="1" w:unhideWhenUsed="1"/>
+    <w:lsdException w:name="Strong" w:uiPriority="22" w:qFormat="1"/>
+    <w:lsdException w:name="Emphasis" w:uiPriority="20" w:qFormat="1"/>
+    <w:lsdException w:name="Document Map" w:semiHidden="1" w:unhideWhenUsed="1"/>
+    <w:lsdException w:name="Plain Text" w:semiHidden="1" w:unhideWhenUsed="1"/>
+    <w:lsdException w:name="E-mail Signature" w:semiHidden="1" w:unhideWhenUsed="1"/>
+    <w:lsdException w:name="HTML Top of Form" w:semiHidden="1" w:unhideWhenUsed="1"/>
+    <w:lsdException w:name="HTML Bottom of Form" w:semiHidden="1" w:unhideWhenUsed="1"/>
+    <w:lsdException w:name="Normal (Web)" w:semiHidden="1" w:unhideWhenUsed="1"/>
+    <w:lsdException w:name="HTML Acronym" w:semiHidden="1" w:unhideWhenUsed="1"/>
+    <w:lsdException w:name="HTML Address" w:semiHidden="1" w:unhideWhenUsed="1"/>
+    <w:lsdException w:name="HTML Cite" w:semiHidden="1" w:unhideWhenUsed="1"/>
+    <w:lsdException w:name="HTML Code" w:semiHidden="1" w:unhideWhenUsed="1"/>
+    <w:lsdException w:name="HTML Definition" w:semiHidden="1" w:unhideWhenUsed="1"/>
+    <w:lsdException w:name="HTML Keyboard" w:semiHidden="1" w:unhideWhenUsed="1"/>
+    <w:lsdException w:name="HTML Preformatted" w:semiHidden="1" w:unhideWhenUsed="1"/>
+    <w:lsdException w:name="HTML Sample" w:semiHidden="1" w:unhideWhenUsed="1"/>
+    <w:lsdException w:name="HTML Typewriter" w:semiHidden="1" w:unhideWhenUsed="1"/>
+    <w:lsdException w:name="HTML Variable" w:semiHidden="1" w:unhideWhenUsed="1"/>
+    <w:lsdException w:name="Normal Table" w:semiHidden="1" w:unhideWhenUsed="1"/>
+    <w:lsdException w:name="annotation subject" w:semiHidden="1" w:unhideWhenUsed="1"/>
+    <w:lsdException w:name="No List" w:semiHidden="1" w:unhideWhenUsed="1"/>
+    <w:lsdException w:name="Outline List 1" w:semiHidden="1" w:unhideWhenUsed="1"/>
+    <w:lsdException w:name="Outline List 2" w:semiHidden="1" w:unhideWhenUsed="1"/>
+    <w:lsdException w:name="Outline List 3" w:semiHidden="1" w:unhideWhenUsed="1"/>
+    <w:lsdException w:name="Table Simple 1" w:semiHidden="1" w:unhideWhenUsed="1"/>
+    <w:lsdException w:name="Table Simple 2" w:semiHidden="1" w:unhideWhenUsed="1"/>
+    <w:lsdException w:name="Table Simple 3" w:semiHidden="1" w:unhideWhenUsed="1"/>
+    <w:lsdException w:name="Table Classic 1" w:semiHidden="1" w:unhideWhenUsed="1"/>
+    <w:lsdException w:name="Table Classic 2" w:semiHidden="1" w:unhideWhenUsed="1"/>
+    <w:lsdException w:name="Table Classic 3" w:semiHidden="1" w:unhideWhenUsed="1"/>
+    <w:lsdException w:name="Table Classic 4" w:semiHidden="1" w:unhideWhenUsed="1"/>
+    <w:lsdException w:name="Table Colorful 1" w:semiHidden="1" w:unhideWhenUsed="1"/>
+    <w:lsdException w:name="Table Colorful 2" w:semiHidden="1" w:unhideWhenUsed="1"/>
+    <w:lsdException w:name="Table Colorful 3" w:semiHidden="1" w:unhideWhenUsed="1"/>
+    <w:lsdException w:name="Table Columns 1" w:semiHidden="1" w:unhideWhenUsed="1"/>
+    <w:lsdException w:name="Table Columns 2" w:semiHidden="1" w:unhideWhenUsed="1"/>
+    <w:lsdException w:name="Table Columns 3" w:semiHidden="1" w:unhideWhenUsed="1"/>
+    <w:lsdException w:name="Table Columns 4" w:semiHidden="1" w:unhideWhenUsed="1"/>
+    <w:lsdException w:name="Table Columns 5" w:semiHidden="1" w:unhideWhenUsed="1"/>
+    <w:lsdException w:name="Table Grid 1" w:semiHidden="1" w:unhideWhenUsed="1"/>
+    <w:lsdException w:name="Table Grid 2" w:semiHidden="1" w:unhideWhenUsed="1"/>
+    <w:lsdException w:name="Table Grid 3" w:semiHidden="1" w:unhideWhenUsed="1"/>
+    <w:lsdException w:name="Table Grid 4" w:semiHidden="1" w:unhideWhenUsed="1"/>
+    <w:lsdException w:name="Table Grid 5" w:semiHidden="1" w:unhideWhenUsed="1"/>
+    <w:lsdException w:name="Table Grid 6" w:semiHidden="1" w:unhideWhenUsed="1"/>
+    <w:lsdException w:name="Table Grid 7" w:semiHidden="1" w:unhideWhenUsed="1"/>
+    <w:lsdException w:name="Table Grid 8" w:semiHidden="1" w:unhideWhenUsed="1"/>
+    <w:lsdException w:name="Table List 1" w:semiHidden="1" w:unhideWhenUsed="1"/>
+    <w:lsdException w:name="Table List 2" w:semiHidden="1" w:unhideWhenUsed="1"/>
+    <w:lsdException w:name="Table List 3" w:semiHidden="1" w:unhideWhenUsed="1"/>
+    <w:lsdException w:name="Table List 4" w:semiHidden="1" w:unhideWhenUsed="1"/>
+    <w:lsdException w:name="Table List 5" w:semiHidden="1" w:unhideWhenUsed="1"/>
+    <w:lsdException w:name="Table List 6" w:semiHidden="1" w:unhideWhenUsed="1"/>
+    <w:lsdException w:name="Table List 7" w:semiHidden="1" w:unhideWhenUsed="1"/>
+    <w:lsdException w:name="Table List 8" w:semiHidden="1" w:unhideWhenUsed="1"/>
+    <w:lsdException w:name="Table 3D effects 1" w:semiHidden="1" w:unhideWhenUsed="1"/>
+    <w:lsdException w:name="Table 3D effects 2" w:semiHidden="1" w:unhideWhenUsed="1"/>
+    <w:lsdException w:name="Table 3D effects 3" w:semiHidden="1" w:unhideWhenUsed="1"/>
+    <w:lsdException w:name="Table Contemporary" w:semiHidden="1" w:unhideWhenUsed="1"/>
+    <w:lsdException w:name="Table Elegant" w:semiHidden="1" w:unhideWhenUsed="1"/>
+    <w:lsdException w:name="Table Professional" w:semiHidden="1" w:unhideWhenUsed="1"/>
+    <w:lsdException w:name="Table Subtle 1" w:semiHidden="1" w:unhideWhenUsed="1"/>
+    <w:lsdException w:name="Table Subtle 2" w:semiHidden="1" w:unhideWhenUsed="1"/>
+    <w:lsdException w:name="Table Web 1" w:semiHidden="1" w:unhideWhenUsed="1"/>
+    <w:lsdException w:name="Table Web 2" w:semiHidden="1" w:unhideWhenUsed="1"/>
+    <w:lsdException w:name="Table Web 3" w:semiHidden="1" w:unhideWhenUsed="1"/>
+    <w:lsdException w:name="Balloon Text" w:semiHidden="1" w:unhideWhenUsed="1"/>
+    <w:lsdException w:name="Table Grid" w:uiPriority="39"/>
+    <w:lsdException w:name="Table Theme" w:semiHidden="1" w:unhideWhenUsed="1"/>
+    <w:lsdException w:name="Placeholder Text" w:semiHidden="1"/>
+    <w:lsdException w:name="No Spacing" w:uiPriority="1" w:qFormat="1"/>
+    <w:lsdException w:name="Light Shading" w:uiPriority="60"/>
+    <w:lsdException w:name="Light List" w:uiPriority="61"/>
+    <w:lsdException w:name="Light Grid" w:uiPriority="62"/>
+    <w:lsdException w:name="Medium Shading 1" w:uiPriority="63"/>
+    <w:lsdException w:name="Medium Shading 2" w:uiPriority="64"/>
+    <w:lsdException w:name="Medium List 1" w:uiPriority="65"/>
+    <w:lsdException w:name="Medium List 2" w:uiPriority="66"/>
+    <w:lsdException w:name="Medium Grid 1" w:uiPriority="67"/>
+    <w:lsdException w:name="Medium Grid 2" w:uiPriority="68"/>
+    <w:lsdException w:name="Medium Grid 3" w:uiPriority="69"/>
+    <w:lsdException w:name="Dark List" w:uiPriority="70"/>
+    <w:lsdException w:name="Colorful Shading" w:uiPriority="71"/>
+    <w:lsdException w:name="Colorful List" w:uiPriority="72"/>
+    <w:lsdException w:name="Colorful Grid" w:uiPriority="73"/>
+    <w:lsdException w:name="Light Shading Accent 1" w:uiPriority="60"/>
+    <w:lsdException w:name="Light List Accent 1" w:uiPriority="61"/>
+    <w:lsdException w:name="Light Grid Accent 1" w:uiPriority="62"/>
+    <w:lsdException w:name="Medium Shading 1 Accent 1" w:uiPriority="63"/>
+    <w:lsdException w:name="Medium Shading 2 Accent 1" w:uiPriority="64"/>
+    <w:lsdException w:name="Medium List 1 Accent 1" w:uiPriority="65"/>
+    <w:lsdException w:name="Revision" w:semiHidden="1"/>
+    <w:lsdException w:name="List Paragraph" w:uiPriority="34" w:qFormat="1"/>
+    <w:lsdException w:name="Quote" w:uiPriority="29" w:qFormat="1"/>
+    <w:lsdException w:name="Intense Quote" w:uiPriority="30" w:qFormat="1"/>
+    <w:lsdException w:name="Medium List 2 Accent 1" w:uiPriority="66"/>
+    <w:lsdException w:name="Medium Grid 1 Accent 1" w:uiPriority="67"/>
+    <w:lsdException w:name="Medium Grid 2 Accent 1" w:uiPriority="68"/>
+    <w:lsdException w:name="Medium Grid 3 Accent 1" w:uiPriority="69"/>
+    <w:lsdException w:name="Dark List Accent 1" w:uiPriority="70"/>
+    <w:lsdException w:name="Colorful Shading Accent 1" w:uiPriority="71"/>
+    <w:lsdException w:name="Colorful List Accent 1" w:uiPriority="72"/>
+    <w:lsdException w:name="Colorful Grid Accent 1" w:uiPriority="73"/>
+    <w:lsdException w:name="Light Shading Accent 2" w:uiPriority="60"/>
+    <w:lsdException w:name="Light List Accent 2" w:uiPriority="61"/>
+    <w:lsdException w:name="Light Grid Accent 2" w:uiPriority="62"/>
+    <w:lsdException w:name="Medium Shading 1 Accent 2" w:uiPriority="63"/>
+    <w:lsdException w:name="Medium Shading 2 Accent 2" w:uiPriority="64"/>
+    <w:lsdException w:name="Medium List 1 Accent 2" w:uiPriority="65"/>
+    <w:lsdException w:name="Medium List 2 Accent 2" w:uiPriority="66"/>
+    <w:lsdException w:name="Medium Grid 1 Accent 2" w:uiPriority="67"/>
+    <w:lsdException w:name="Medium Grid 2 Accent 2" w:uiPriority="68"/>
+    <w:lsdException w:name="Medium Grid 3 Accent 2" w:uiPriority="69"/>
+    <w:lsdException w:name="Dark List Accent 2" w:uiPriority="70"/>
+    <w:lsdException w:name="Colorful Shading Accent 2" w:uiPriority="71"/>
+    <w:lsdException w:name="Colorful List Accent 2" w:uiPriority="72"/>
+    <w:lsdException w:name="Colorful Grid Accent 2" w:uiPriority="73"/>
+    <w:lsdException w:name="Light Shading Accent 3" w:uiPriority="60"/>
+    <w:lsdException w:name="Light List Accent 3" w:uiPriority="61"/>
+    <w:lsdException w:name="Light Grid Accent 3" w:uiPriority="62"/>
+    <w:lsdException w:name="Medium Shading 1 Accent 3" w:uiPriority="63"/>
+    <w:lsdException w:name="Medium Shading 2 Accent 3" w:uiPriority="64"/>
+    <w:lsdException w:name="Medium List 1 Accent 3" w:uiPriority="65"/>
+    <w:lsdException w:name="Medium List 2 Accent 3" w:uiPriority="66"/>
+    <w:lsdException w:name="Medium Grid 1 Accent 3" w:uiPriority="67"/>
+    <w:lsdException w:name="Medium Grid 2 Accent 3" w:uiPriority="68"/>
+    <w:lsdException w:name="Medium Grid 3 Accent 3" w:uiPriority="69"/>
+    <w:lsdException w:name="Dark List Accent 3" w:uiPriority="70"/>
+    <w:lsdException w:name="Colorful Shading Accent 3" w:uiPriority="71"/>
+    <w:lsdException w:name="Colorful List Accent 3" w:uiPriority="72"/>
+    <w:lsdException w:name="Colorful Grid Accent 3" w:uiPriority="73"/>
+    <w:lsdException w:name="Light Shading Accent 4" w:uiPriority="60"/>
+    <w:lsdException w:name="Light List Accent 4" w:uiPriority="61"/>
+    <w:lsdException w:name="Light Grid Accent 4" w:uiPriority="62"/>
+    <w:lsdException w:name="Medium Shading 1 Accent 4" w:uiPriority="63"/>
+    <w:lsdException w:name="Medium Shading 2 Accent 4" w:uiPriority="64"/>
+    <w:lsdException w:name="Medium List 1 Accent 4" w:uiPriority="65"/>
+    <w:lsdException w:name="Medium List 2 Accent 4" w:uiPriority="66"/>
+    <w:lsdException w:name="Medium Grid 1 Accent 4" w:uiPriority="67"/>
+    <w:lsdException w:name="Medium Grid 2 Accent 4" w:uiPriority="68"/>
+    <w:lsdException w:name="Medium Grid 3 Accent 4" w:uiPriority="69"/>
+    <w:lsdException w:name="Dark List Accent 4" w:uiPriority="70"/>
+    <w:lsdException w:name="Colorful Shading Accent 4" w:uiPriority="71"/>
+    <w:lsdException w:name="Colorful List Accent 4" w:uiPriority="72"/>
+    <w:lsdException w:name="Colorful Grid Accent 4" w:uiPriority="73"/>
+    <w:lsdException w:name="Light Shading Accent 5" w:uiPriority="60"/>
+    <w:lsdException w:name="Light List Accent 5" w:uiPriority="61"/>
+    <w:lsdException w:name="Light Grid Accent 5" w:uiPriority="62"/>
+    <w:lsdException w:name="Medium Shading 1 Accent 5" w:uiPriority="63"/>
+    <w:lsdException w:name="Medium Shading 2 Accent 5" w:uiPriority="64"/>
+    <w:lsdException w:name="Medium List 1 Accent 5" w:uiPriority="65"/>
+    <w:lsdException w:name="Medium List 2 Accent 5" w:uiPriority="66"/>
+    <w:lsdException w:name="Medium Grid 1 Accent 5" w:uiPriority="67"/>
+    <w:lsdException w:name="Medium Grid 2 Accent 5" w:uiPriority="68"/>
+    <w:lsdException w:name="Medium Grid 3 Accent 5" w:uiPriority="69"/>
+    <w:lsdException w:name="Dark List Accent 5" w:uiPriority="70"/>
+    <w:lsdException w:name="Colorful Shading Accent 5" w:uiPriority="71"/>
+    <w:lsdException w:name="Colorful List Accent 5" w:uiPriority="72"/>
+    <w:lsdException w:name="Colorful Grid Accent 5" w:uiPriority="73"/>
+    <w:lsdException w:name="Light Shading Accent 6" w:uiPriority="60"/>
+    <w:lsdException w:name="Light List Accent 6" w:uiPriority="61"/>
+    <w:lsdException w:name="Light Grid Accent 6" w:uiPriority="62"/>
+    <w:lsdException w:name="Medium Shading 1 Accent 6" w:uiPriority="63"/>
+    <w:lsdException w:name="Medium Shading 2 Accent 6" w:uiPriority="64"/>
+    <w:lsdException w:name="Medium List 1 Accent 6" w:uiPriority="65"/>
+    <w:lsdException w:name="Medium List 2 Accent 6" w:uiPriority="66"/>
+    <w:lsdException w:name="Medium Grid 1 Accent 6" w:uiPriority="67"/>
+    <w:lsdException w:name="Medium Grid 2 Accent 6" w:uiPriority="68"/>
+    <w:lsdException w:name="Medium Grid 3 Accent 6" w:uiPriority="69"/>
+    <w:lsdException w:name="Dark List Accent 6" w:uiPriority="70"/>
+    <w:lsdException w:name="Colorful Shading Accent 6" w:uiPriority="71"/>
+    <w:lsdException w:name="Colorful List Accent 6" w:uiPriority="72"/>
+    <w:lsdException w:name="Colorful Grid Accent 6" w:uiPriority="73"/>
+    <w:lsdException w:name="Subtle Emphasis" w:uiPriority="19" w:qFormat="1"/>
+    <w:lsdException w:name="Intense Emphasis" w:uiPriority="21" w:qFormat="1"/>
+    <w:lsdException w:name="Subtle Reference" w:uiPriority="31" w:qFormat="1"/>
+    <w:lsdException w:name="Intense Reference" w:uiPriority="32" w:qFormat="1"/>
+    <w:lsdException w:name="Book Title" w:uiPriority="33" w:qFormat="1"/>
+    <w:lsdException w:name="Bibliography" w:semiHidden="1" w:uiPriority="37" w:unhideWhenUsed="1"/>
+    <w:lsdException w:name="TOC Heading" w:semiHidden="1" w:uiPriority="39" w:unhideWhenUsed="1" w:qFormat="1"/>
+    <w:lsdException w:name="Plain Table 1" w:uiPriority="41"/>
+    <w:lsdException w:name="Plain Table 2" w:uiPriority="42"/>
+    <w:lsdException w:name="Plain Table 3" w:uiPriority="43"/>
+    <w:lsdException w:name="Plain Table 4" w:uiPriority="44"/>
+    <w:lsdException w:name="Plain Table 5" w:uiPriority="45"/>
+    <w:lsdException w:name="Grid Table Light" w:uiPriority="40"/>
+    <w:lsdException w:name="Grid Table 1 Light" w:uiPriority="46"/>
+    <w:lsdException w:name="Grid Table 2" w:uiPriority="47"/>
+    <w:lsdException w:name="Grid Table 3" w:uiPriority="48"/>
+    <w:lsdException w:name="Grid Table 4" w:uiPriority="49"/>
+    <w:lsdException w:name="Grid Table 5 Dark" w:uiPriority="50"/>
+    <w:lsdException w:name="Grid Table 6 Colorful" w:uiPriority="51"/>
+    <w:lsdException w:name="Grid Table 7 Colorful" w:uiPriority="52"/>
+    <w:lsdException w:name="Grid Table 1 Light Accent 1" w:uiPriority="46"/>
+    <w:lsdException w:name="Grid Table 2 Accent 1" w:uiPriority="47"/>
+    <w:lsdException w:name="Grid Table 3 Accent 1" w:uiPriority="48"/>
+    <w:lsdException w:name="Grid Table 4 Accent 1" w:uiPriority="49"/>
+    <w:lsdException w:name="Grid Table 5 Dark Accent 1" w:uiPriority="50"/>
+    <w:lsdException w:name="Grid Table 6 Colorful Accent 1" w:uiPriority="51"/>
+    <w:lsdException w:name="Grid Table 7 Colorful Accent 1" w:uiPriority="52"/>
+    <w:lsdException w:name="Grid Table 1 Light Accent 2" w:uiPriority="46"/>
+    <w:lsdException w:name="Grid Table 2 Accent 2" w:uiPriority="47"/>
+    <w:lsdException w:name="Grid Table 3 Accent 2" w:uiPriority="48"/>
+    <w:lsdException w:name="Grid Table 4 Accent 2" w:uiPriority="49"/>
+    <w:lsdException w:name="Grid Table 5 Dark Accent 2" w:uiPriority="50"/>
+    <w:lsdException w:name="Grid Table 6 Colorful Accent 2" w:uiPriority="51"/>
+    <w:lsdException w:name="Grid Table 7 Colorful Accent 2" w:uiPriority="52"/>
+    <w:lsdException w:name="Grid Table 1 Light Accent 3" w:uiPriority="46"/>
+    <w:lsdException w:name="Grid Table 2 Accent 3" w:uiPriority="47"/>
+    <w:lsdException w:name="Grid Table 3 Accent 3" w:uiPriority="48"/>
+    <w:lsdException w:name="Grid Table 4 Accent 3" w:uiPriority="49"/>
+    <w:lsdException w:name="Grid Table 5 Dark Accent 3" w:uiPriority="50"/>
+    <w:lsdException w:name="Grid Table 6 Colorful Accent 3" w:uiPriority="51"/>
+    <w:lsdException w:name="Grid Table 7 Colorful Accent 3" w:uiPriority="52"/>
+    <w:lsdException w:name="Grid Table 1 Light Accent 4" w:uiPriority="46"/>
+    <w:lsdException w:name="Grid Table 2 Accent 4" w:uiPriority="47"/>
+    <w:lsdException w:name="Grid Table 3 Accent 4" w:uiPriority="48"/>
+    <w:lsdException w:name="Grid Table 4 Accent 4" w:uiPriority="49"/>
+    <w:lsdException w:name="Grid Table 5 Dark Accent 4" w:uiPriority="50"/>
+    <w:lsdException w:name="Grid Table 6 Colorful Accent 4" w:uiPriority="51"/>
+    <w:lsdException w:name="Grid Table 7 Colorful Accent 4" w:uiPriority="52"/>
+    <w:lsdException w:name="Grid Table 1 Light Accent 5" w:uiPriority="46"/>
+    <w:lsdException w:name="Grid Table 2 Accent 5" w:uiPriority="47"/>
+    <w:lsdException w:name="Grid Table 3 Accent 5" w:uiPriority="48"/>
+    <w:lsdException w:name="Grid Table 4 Accent 5" w:uiPriority="49"/>
+    <w:lsdException w:name="Grid Table 5 Dark Accent 5" w:uiPriority="50"/>
+    <w:lsdException w:name="Grid Table 6 Colorful Accent 5" w:uiPriority="51"/>
+    <w:lsdException w:name="Grid Table 7 Colorful Accent 5" w:uiPriority="52"/>
+    <w:lsdException w:name="Grid Table 1 Light Accent 6" w:uiPriority="46"/>
+    <w:lsdException w:name="Grid Table 2 Accent 6" w:uiPriority="47"/>
+    <w:lsdException w:name="Grid Table 3 Accent 6" w:uiPriority="48"/>
+    <w:lsdException w:name="Grid Table 4 Accent 6" w:uiPriority="49"/>
+    <w:lsdException w:name="Grid Table 5 Dark Accent 6" w:uiPriority="50"/>
+    <w:lsdException w:name="Grid Table 6 Colorful Accent 6" w:uiPriority="51"/>
+    <w:lsdException w:name="Grid Table 7 Colorful Accent 6" w:uiPriority="52"/>
+    <w:lsdException w:name="List Table 1 Light" w:uiPriority="46"/>
+    <w:lsdException w:name="List Table 2" w:uiPriority="47"/>
+    <w:lsdException w:name="List Table 3" w:uiPriority="48"/>
+    <w:lsdException w:name="List Table 4" w:uiPriority="49"/>
+    <w:lsdException w:name="List Table 5 Dark" w:uiPriority="50"/>
+    <w:lsdException w:name="List Table 6 Colorful" w:uiPriority="51"/>
+    <w:lsdException w:name="List Table 7 Colorful" w:uiPriority="52"/>
+    <w:lsdException w:name="List Table 1 Light Accent 1" w:uiPriority="46"/>
+    <w:lsdException w:name="List Table 2 Accent 1" w:uiPriority="47"/>
+    <w:lsdException w:name="List Table 3 Accent 1" w:uiPriority="48"/>
+    <w:lsdException w:name="List Table 4 Accent 1" w:uiPriority="49"/>
+    <w:lsdException w:name="List Table 5 Dark Accent 1" w:uiPriority="50"/>
+    <w:lsdException w:name="List Table 6 Colorful Accent 1" w:uiPriority="51"/>
+    <w:lsdException w:name="List Table 7 Colorful Accent 1" w:uiPriority="52"/>
+    <w:lsdException w:name="List Table 1 Light Accent 2" w:uiPriority="46"/>
+    <w:lsdException w:name="List Table 2 Accent 2" w:uiPriority="47"/>
+    <w:lsdException w:name="List Table 3 Accent 2" w:uiPriority="48"/>
+    <w:lsdException w:name="List Table 4 Accent 2" w:uiPriority="49"/>
+    <w:lsdException w:name="List Table 5 Dark Accent 2" w:uiPriority="50"/>
+    <w:lsdException w:name="List Table 6 Colorful Accent 2" w:uiPriority="51"/>
+    <w:lsdException w:name="List Table 7 Colorful Accent 2" w:uiPriority="52"/>
+    <w:lsdException w:name="List Table 1 Light Accent 3" w:uiPriority="46"/>
+    <w:lsdException w:name="List Table 2 Accent 3" w:uiPriority="47"/>
+    <w:lsdException w:name="List Table 3 Accent 3" w:uiPriority="48"/>
+    <w:lsdException w:name="List Table 4 Accent 3" w:uiPriority="49"/>
+    <w:lsdException w:name="List Table 5 Dark Accent 3" w:uiPriority="50"/>
+    <w:lsdException w:name="List Table 6 Colorful Accent 3" w:uiPriority="51"/>
+    <w:lsdException w:name="List Table 7 Colorful Accent 3" w:uiPriority="52"/>
+    <w:lsdException w:name="List Table 1 Light Accent 4" w:uiPriority="46"/>
+    <w:lsdException w:name="List Table 2 Accent 4" w:uiPriority="47"/>
+    <w:lsdException w:name="List Table 3 Accent 4" w:uiPriority="48"/>
+    <w:lsdException w:name="List Table 4 Accent 4" w:uiPriority="49"/>
+    <w:lsdException w:name="List Table 5 Dark Accent 4" w:uiPriority="50"/>
+    <w:lsdException w:name="List Table 6 Colorful Accent 4" w:uiPriority="51"/>
+    <w:lsdException w:name="List Table 7 Colorful Accent 4" w:uiPriority="52"/>
+    <w:lsdException w:name="List Table 1 Light Accent 5" w:uiPriority="46"/>
+    <w:lsdException w:name="List Table 2 Accent 5" w:uiPriority="47"/>
+    <w:lsdException w:name="List Table 3 Accent 5" w:uiPriority="48"/>
+    <w:lsdException w:name="List Table 4 Accent 5" w:uiPriority="49"/>
+    <w:lsdException w:name="List Table 5 Dark Accent 5" w:uiPriority="50"/>
+    <w:lsdException w:name="List Table 6 Colorful Accent 5" w:uiPriority="51"/>
+    <w:lsdException w:name="List Table 7 Colorful Accent 5" w:uiPriority="52"/>
+    <w:lsdException w:name="List Table 1 Light Accent 6" w:uiPriority="46"/>
+    <w:lsdException w:name="List Table 2 Accent 6" w:uiPriority="47"/>
+    <w:lsdException w:name="List Table 3 Accent 6" w:uiPriority="48"/>
+    <w:lsdException w:name="List Table 4 Accent 6" w:uiPriority="49"/>
+    <w:lsdException w:name="List Table 5 Dark Accent 6" w:uiPriority="50"/>
+    <w:lsdException w:name="List Table 6 Colorful Accent 6" w:uiPriority="51"/>
+    <w:lsdException w:name="List Table 7 Colorful Accent 6" w:uiPriority="52"/>
   </w:latentStyles>
   <w:style w:type="paragraph" w:default="1" w:styleId="Normal">
     <w:name w:val="Normal"/>
@@ -4654,565 +5021,31 @@
       <w:u w:val="single"/>
     </w:rPr>
   </w:style>
-</w:styles>
-</file>
-
-<file path=word/stylesWithEffects.xml><?xml version="1.0" encoding="utf-8"?>
-<w:styles xmlns:wpc="http://schemas.microsoft.com/office/word/2010/wordprocessingCanvas" xmlns:mc="http://schemas.openxmlformats.org/markup-compatibility/2006" xmlns:o="urn:schemas-microsoft-com:office:office" xmlns:r="http://schemas.openxmlformats.org/officeDocument/2006/relationships" xmlns:m="http://schemas.openxmlformats.org/officeDocument/2006/math" xmlns:v="urn:schemas-microsoft-com:vml" xmlns:wp14="http://schemas.microsoft.com/office/word/2010/wordprocessingDrawing" xmlns:wp="http://schemas.openxmlformats.org/drawingml/2006/wordprocessingDrawing" xmlns:w10="urn:schemas-microsoft-com:office:word" xmlns:w="http://schemas.openxmlformats.org/wordprocessingml/2006/main" xmlns:w14="http://schemas.microsoft.com/office/word/2010/wordml" xmlns:wpg="http://schemas.microsoft.com/office/word/2010/wordprocessingGroup" xmlns:wpi="http://schemas.microsoft.com/office/word/2010/wordprocessingInk" xmlns:wne="http://schemas.microsoft.com/office/word/2006/wordml" xmlns:wps="http://schemas.microsoft.com/office/word/2010/wordprocessingShape" mc:Ignorable="w14 wp14">
-  <w:docDefaults>
-    <w:rPrDefault>
-      <w:rPr>
-        <w:rFonts w:asciiTheme="minorHAnsi" w:eastAsiaTheme="minorHAnsi" w:hAnsiTheme="minorHAnsi" w:cstheme="minorBidi"/>
-        <w:sz w:val="24"/>
-        <w:szCs w:val="24"/>
-        <w:lang w:val="en-US" w:eastAsia="en-US" w:bidi="ar-SA"/>
-      </w:rPr>
-    </w:rPrDefault>
-    <w:pPrDefault/>
-  </w:docDefaults>
-  <w:latentStyles w:defLockedState="0" w:defUIPriority="99" w:defSemiHidden="1" w:defUnhideWhenUsed="1" w:defQFormat="0" w:count="267">
-    <w:lsdException w:name="Normal" w:semiHidden="0" w:uiPriority="0" w:unhideWhenUsed="0" w:qFormat="1"/>
-    <w:lsdException w:name="heading 1" w:semiHidden="0" w:uiPriority="9" w:unhideWhenUsed="0" w:qFormat="1"/>
-    <w:lsdException w:name="heading 2" w:uiPriority="9" w:qFormat="1"/>
-    <w:lsdException w:name="heading 3" w:uiPriority="9" w:qFormat="1"/>
-    <w:lsdException w:name="heading 4" w:uiPriority="9" w:qFormat="1"/>
-    <w:lsdException w:name="heading 5" w:uiPriority="9" w:qFormat="1"/>
-    <w:lsdException w:name="heading 6" w:uiPriority="9" w:qFormat="1"/>
-    <w:lsdException w:name="heading 7" w:uiPriority="9" w:qFormat="1"/>
-    <w:lsdException w:name="heading 8" w:uiPriority="9" w:qFormat="1"/>
-    <w:lsdException w:name="heading 9" w:uiPriority="9" w:qFormat="1"/>
-    <w:lsdException w:name="toc 1" w:uiPriority="39"/>
-    <w:lsdException w:name="toc 2" w:uiPriority="39"/>
-    <w:lsdException w:name="toc 3" w:uiPriority="39"/>
-    <w:lsdException w:name="toc 4" w:uiPriority="39"/>
-    <w:lsdException w:name="toc 5" w:uiPriority="39"/>
-    <w:lsdException w:name="toc 6" w:uiPriority="39"/>
-    <w:lsdException w:name="toc 7" w:uiPriority="39"/>
-    <w:lsdException w:name="toc 8" w:uiPriority="39"/>
-    <w:lsdException w:name="toc 9" w:uiPriority="39"/>
-    <w:lsdException w:name="caption" w:uiPriority="35" w:qFormat="1"/>
-    <w:lsdException w:name="Title" w:semiHidden="0" w:uiPriority="10" w:unhideWhenUsed="0" w:qFormat="1"/>
-    <w:lsdException w:name="Default Paragraph Font" w:uiPriority="1"/>
-    <w:lsdException w:name="Subtitle" w:semiHidden="0" w:uiPriority="11" w:unhideWhenUsed="0" w:qFormat="1"/>
-    <w:lsdException w:name="Strong" w:semiHidden="0" w:uiPriority="22" w:unhideWhenUsed="0" w:qFormat="1"/>
-    <w:lsdException w:name="Emphasis" w:semiHidden="0" w:uiPriority="20" w:unhideWhenUsed="0" w:qFormat="1"/>
-    <w:lsdException w:name="Table Grid" w:semiHidden="0" w:uiPriority="39" w:unhideWhenUsed="0"/>
-    <w:lsdException w:name="Placeholder Text" w:unhideWhenUsed="0"/>
-    <w:lsdException w:name="No Spacing" w:semiHidden="0" w:uiPriority="1" w:unhideWhenUsed="0" w:qFormat="1"/>
-    <w:lsdException w:name="Light Shading" w:semiHidden="0" w:uiPriority="60" w:unhideWhenUsed="0"/>
-    <w:lsdException w:name="Light List" w:semiHidden="0" w:uiPriority="61" w:unhideWhenUsed="0"/>
-    <w:lsdException w:name="Light Grid" w:semiHidden="0" w:uiPriority="62" w:unhideWhenUsed="0"/>
-    <w:lsdException w:name="Medium Shading 1" w:semiHidden="0" w:uiPriority="63" w:unhideWhenUsed="0"/>
-    <w:lsdException w:name="Medium Shading 2" w:semiHidden="0" w:uiPriority="64" w:unhideWhenUsed="0"/>
-    <w:lsdException w:name="Medium List 1" w:semiHidden="0" w:uiPriority="65" w:unhideWhenUsed="0"/>
-    <w:lsdException w:name="Medium List 2" w:semiHidden="0" w:uiPriority="66" w:unhideWhenUsed="0"/>
-    <w:lsdException w:name="Medium Grid 1" w:semiHidden="0" w:uiPriority="67" w:unhideWhenUsed="0"/>
-    <w:lsdException w:name="Medium Grid 2" w:semiHidden="0" w:uiPriority="68" w:unhideWhenUsed="0"/>
-    <w:lsdException w:name="Medium Grid 3" w:semiHidden="0" w:uiPriority="69" w:unhideWhenUsed="0"/>
-    <w:lsdException w:name="Dark List" w:semiHidden="0" w:uiPriority="70" w:unhideWhenUsed="0"/>
-    <w:lsdException w:name="Colorful Shading" w:semiHidden="0" w:uiPriority="71" w:unhideWhenUsed="0"/>
-    <w:lsdException w:name="Colorful List" w:semiHidden="0" w:uiPriority="72" w:unhideWhenUsed="0"/>
-    <w:lsdException w:name="Colorful Grid" w:semiHidden="0" w:uiPriority="73" w:unhideWhenUsed="0"/>
-    <w:lsdException w:name="Light Shading Accent 1" w:semiHidden="0" w:uiPriority="60" w:unhideWhenUsed="0"/>
-    <w:lsdException w:name="Light List Accent 1" w:semiHidden="0" w:uiPriority="61" w:unhideWhenUsed="0"/>
-    <w:lsdException w:name="Light Grid Accent 1" w:semiHidden="0" w:uiPriority="62" w:unhideWhenUsed="0"/>
-    <w:lsdException w:name="Medium Shading 1 Accent 1" w:semiHidden="0" w:uiPriority="63" w:unhideWhenUsed="0"/>
-    <w:lsdException w:name="Medium Shading 2 Accent 1" w:semiHidden="0" w:uiPriority="64" w:unhideWhenUsed="0"/>
-    <w:lsdException w:name="Medium List 1 Accent 1" w:semiHidden="0" w:uiPriority="65" w:unhideWhenUsed="0"/>
-    <w:lsdException w:name="Revision" w:unhideWhenUsed="0"/>
-    <w:lsdException w:name="List Paragraph" w:semiHidden="0" w:uiPriority="34" w:unhideWhenUsed="0" w:qFormat="1"/>
-    <w:lsdException w:name="Quote" w:semiHidden="0" w:uiPriority="29" w:unhideWhenUsed="0" w:qFormat="1"/>
-    <w:lsdException w:name="Intense Quote" w:semiHidden="0" w:uiPriority="30" w:unhideWhenUsed="0" w:qFormat="1"/>
-    <w:lsdException w:name="Medium List 2 Accent 1" w:semiHidden="0" w:uiPriority="66" w:unhideWhenUsed="0"/>
-    <w:lsdException w:name="Medium Grid 1 Accent 1" w:semiHidden="0" w:uiPriority="67" w:unhideWhenUsed="0"/>
-    <w:lsdException w:name="Medium Grid 2 Accent 1" w:semiHidden="0" w:uiPriority="68" w:unhideWhenUsed="0"/>
-    <w:lsdException w:name="Medium Grid 3 Accent 1" w:semiHidden="0" w:uiPriority="69" w:unhideWhenUsed="0"/>
-    <w:lsdException w:name="Dark List Accent 1" w:semiHidden="0" w:uiPriority="70" w:unhideWhenUsed="0"/>
-    <w:lsdException w:name="Colorful Shading Accent 1" w:semiHidden="0" w:uiPriority="71" w:unhideWhenUsed="0"/>
-    <w:lsdException w:name="Colorful List Accent 1" w:semiHidden="0" w:uiPriority="72" w:unhideWhenUsed="0"/>
-    <w:lsdException w:name="Colorful Grid Accent 1" w:semiHidden="0" w:uiPriority="73" w:unhideWhenUsed="0"/>
-    <w:lsdException w:name="Light Shading Accent 2" w:semiHidden="0" w:uiPriority="60" w:unhideWhenUsed="0"/>
-    <w:lsdException w:name="Light List Accent 2" w:semiHidden="0" w:uiPriority="61" w:unhideWhenUsed="0"/>
-    <w:lsdException w:name="Light Grid Accent 2" w:semiHidden="0" w:uiPriority="62" w:unhideWhenUsed="0"/>
-    <w:lsdException w:name="Medium Shading 1 Accent 2" w:semiHidden="0" w:uiPriority="63" w:unhideWhenUsed="0"/>
-    <w:lsdException w:name="Medium Shading 2 Accent 2" w:semiHidden="0" w:uiPriority="64" w:unhideWhenUsed="0"/>
-    <w:lsdException w:name="Medium List 1 Accent 2" w:semiHidden="0" w:uiPriority="65" w:unhideWhenUsed="0"/>
-    <w:lsdException w:name="Medium List 2 Accent 2" w:semiHidden="0" w:uiPriority="66" w:unhideWhenUsed="0"/>
-    <w:lsdException w:name="Medium Grid 1 Accent 2" w:semiHidden="0" w:uiPriority="67" w:unhideWhenUsed="0"/>
-    <w:lsdException w:name="Medium Grid 2 Accent 2" w:semiHidden="0" w:uiPriority="68" w:unhideWhenUsed="0"/>
-    <w:lsdException w:name="Medium Grid 3 Accent 2" w:semiHidden="0" w:uiPriority="69" w:unhideWhenUsed="0"/>
-    <w:lsdException w:name="Dark List Accent 2" w:semiHidden="0" w:uiPriority="70" w:unhideWhenUsed="0"/>
-    <w:lsdException w:name="Colorful Shading Accent 2" w:semiHidden="0" w:uiPriority="71" w:unhideWhenUsed="0"/>
-    <w:lsdException w:name="Colorful List Accent 2" w:semiHidden="0" w:uiPriority="72" w:unhideWhenUsed="0"/>
-    <w:lsdException w:name="Colorful Grid Accent 2" w:semiHidden="0" w:uiPriority="73" w:unhideWhenUsed="0"/>
-    <w:lsdException w:name="Light Shading Accent 3" w:semiHidden="0" w:uiPriority="60" w:unhideWhenUsed="0"/>
-    <w:lsdException w:name="Light List Accent 3" w:semiHidden="0" w:uiPriority="61" w:unhideWhenUsed="0"/>
-    <w:lsdException w:name="Light Grid Accent 3" w:semiHidden="0" w:uiPriority="62" w:unhideWhenUsed="0"/>
-    <w:lsdException w:name="Medium Shading 1 Accent 3" w:semiHidden="0" w:uiPriority="63" w:unhideWhenUsed="0"/>
-    <w:lsdException w:name="Medium Shading 2 Accent 3" w:semiHidden="0" w:uiPriority="64" w:unhideWhenUsed="0"/>
-    <w:lsdException w:name="Medium List 1 Accent 3" w:semiHidden="0" w:uiPriority="65" w:unhideWhenUsed="0"/>
-    <w:lsdException w:name="Medium List 2 Accent 3" w:semiHidden="0" w:uiPriority="66" w:unhideWhenUsed="0"/>
-    <w:lsdException w:name="Medium Grid 1 Accent 3" w:semiHidden="0" w:uiPriority="67" w:unhideWhenUsed="0"/>
-    <w:lsdException w:name="Medium Grid 2 Accent 3" w:semiHidden="0" w:uiPriority="68" w:unhideWhenUsed="0"/>
-    <w:lsdException w:name="Medium Grid 3 Accent 3" w:semiHidden="0" w:uiPriority="69" w:unhideWhenUsed="0"/>
-    <w:lsdException w:name="Dark List Accent 3" w:semiHidden="0" w:uiPriority="70" w:unhideWhenUsed="0"/>
-    <w:lsdException w:name="Colorful Shading Accent 3" w:semiHidden="0" w:uiPriority="71" w:unhideWhenUsed="0"/>
-    <w:lsdException w:name="Colorful List Accent 3" w:semiHidden="0" w:uiPriority="72" w:unhideWhenUsed="0"/>
-    <w:lsdException w:name="Colorful Grid Accent 3" w:semiHidden="0" w:uiPriority="73" w:unhideWhenUsed="0"/>
-    <w:lsdException w:name="Light Shading Accent 4" w:semiHidden="0" w:uiPriority="60" w:unhideWhenUsed="0"/>
-    <w:lsdException w:name="Light List Accent 4" w:semiHidden="0" w:uiPriority="61" w:unhideWhenUsed="0"/>
-    <w:lsdException w:name="Light Grid Accent 4" w:semiHidden="0" w:uiPriority="62" w:unhideWhenUsed="0"/>
-    <w:lsdException w:name="Medium Shading 1 Accent 4" w:semiHidden="0" w:uiPriority="63" w:unhideWhenUsed="0"/>
-    <w:lsdException w:name="Medium Shading 2 Accent 4" w:semiHidden="0" w:uiPriority="64" w:unhideWhenUsed="0"/>
-    <w:lsdException w:name="Medium List 1 Accent 4" w:semiHidden="0" w:uiPriority="65" w:unhideWhenUsed="0"/>
-    <w:lsdException w:name="Medium List 2 Accent 4" w:semiHidden="0" w:uiPriority="66" w:unhideWhenUsed="0"/>
-    <w:lsdException w:name="Medium Grid 1 Accent 4" w:semiHidden="0" w:uiPriority="67" w:unhideWhenUsed="0"/>
-    <w:lsdException w:name="Medium Grid 2 Accent 4" w:semiHidden="0" w:uiPriority="68" w:unhideWhenUsed="0"/>
-    <w:lsdException w:name="Medium Grid 3 Accent 4" w:semiHidden="0" w:uiPriority="69" w:unhideWhenUsed="0"/>
-    <w:lsdException w:name="Dark List Accent 4" w:semiHidden="0" w:uiPriority="70" w:unhideWhenUsed="0"/>
-    <w:lsdException w:name="Colorful Shading Accent 4" w:semiHidden="0" w:uiPriority="71" w:unhideWhenUsed="0"/>
-    <w:lsdException w:name="Colorful List Accent 4" w:semiHidden="0" w:uiPriority="72" w:unhideWhenUsed="0"/>
-    <w:lsdException w:name="Colorful Grid Accent 4" w:semiHidden="0" w:uiPriority="73" w:unhideWhenUsed="0"/>
-    <w:lsdException w:name="Light Shading Accent 5" w:semiHidden="0" w:uiPriority="60" w:unhideWhenUsed="0"/>
-    <w:lsdException w:name="Light List Accent 5" w:semiHidden="0" w:uiPriority="61" w:unhideWhenUsed="0"/>
-    <w:lsdException w:name="Light Grid Accent 5" w:semiHidden="0" w:uiPriority="62" w:unhideWhenUsed="0"/>
-    <w:lsdException w:name="Medium Shading 1 Accent 5" w:semiHidden="0" w:uiPriority="63" w:unhideWhenUsed="0"/>
-    <w:lsdException w:name="Medium Shading 2 Accent 5" w:semiHidden="0" w:uiPriority="64" w:unhideWhenUsed="0"/>
-    <w:lsdException w:name="Medium List 1 Accent 5" w:semiHidden="0" w:uiPriority="65" w:unhideWhenUsed="0"/>
-    <w:lsdException w:name="Medium List 2 Accent 5" w:semiHidden="0" w:uiPriority="66" w:unhideWhenUsed="0"/>
-    <w:lsdException w:name="Medium Grid 1 Accent 5" w:semiHidden="0" w:uiPriority="67" w:unhideWhenUsed="0"/>
-    <w:lsdException w:name="Medium Grid 2 Accent 5" w:semiHidden="0" w:uiPriority="68" w:unhideWhenUsed="0"/>
-    <w:lsdException w:name="Medium Grid 3 Accent 5" w:semiHidden="0" w:uiPriority="69" w:unhideWhenUsed="0"/>
-    <w:lsdException w:name="Dark List Accent 5" w:semiHidden="0" w:uiPriority="70" w:unhideWhenUsed="0"/>
-    <w:lsdException w:name="Colorful Shading Accent 5" w:semiHidden="0" w:uiPriority="71" w:unhideWhenUsed="0"/>
-    <w:lsdException w:name="Colorful List Accent 5" w:semiHidden="0" w:uiPriority="72" w:unhideWhenUsed="0"/>
-    <w:lsdException w:name="Colorful Grid Accent 5" w:semiHidden="0" w:uiPriority="73" w:unhideWhenUsed="0"/>
-    <w:lsdException w:name="Light Shading Accent 6" w:semiHidden="0" w:uiPriority="60" w:unhideWhenUsed="0"/>
-    <w:lsdException w:name="Light List Accent 6" w:semiHidden="0" w:uiPriority="61" w:unhideWhenUsed="0"/>
-    <w:lsdException w:name="Light Grid Accent 6" w:semiHidden="0" w:uiPriority="62" w:unhideWhenUsed="0"/>
-    <w:lsdException w:name="Medium Shading 1 Accent 6" w:semiHidden="0" w:uiPriority="63" w:unhideWhenUsed="0"/>
-    <w:lsdException w:name="Medium Shading 2 Accent 6" w:semiHidden="0" w:uiPriority="64" w:unhideWhenUsed="0"/>
-    <w:lsdException w:name="Medium List 1 Accent 6" w:semiHidden="0" w:uiPriority="65" w:unhideWhenUsed="0"/>
-    <w:lsdException w:name="Medium List 2 Accent 6" w:semiHidden="0" w:uiPriority="66" w:unhideWhenUsed="0"/>
-    <w:lsdException w:name="Medium Grid 1 Accent 6" w:semiHidden="0" w:uiPriority="67" w:unhideWhenUsed="0"/>
-    <w:lsdException w:name="Medium Grid 2 Accent 6" w:semiHidden="0" w:uiPriority="68" w:unhideWhenUsed="0"/>
-    <w:lsdException w:name="Medium Grid 3 Accent 6" w:semiHidden="0" w:uiPriority="69" w:unhideWhenUsed="0"/>
-    <w:lsdException w:name="Dark List Accent 6" w:semiHidden="0" w:uiPriority="70" w:unhideWhenUsed="0"/>
-    <w:lsdException w:name="Colorful Shading Accent 6" w:semiHidden="0" w:uiPriority="71" w:unhideWhenUsed="0"/>
-    <w:lsdException w:name="Colorful List Accent 6" w:semiHidden="0" w:uiPriority="72" w:unhideWhenUsed="0"/>
-    <w:lsdException w:name="Colorful Grid Accent 6" w:semiHidden="0" w:uiPriority="73" w:unhideWhenUsed="0"/>
-    <w:lsdException w:name="Subtle Emphasis" w:semiHidden="0" w:uiPriority="19" w:unhideWhenUsed="0" w:qFormat="1"/>
-    <w:lsdException w:name="Intense Emphasis" w:semiHidden="0" w:uiPriority="21" w:unhideWhenUsed="0" w:qFormat="1"/>
-    <w:lsdException w:name="Subtle Reference" w:semiHidden="0" w:uiPriority="31" w:unhideWhenUsed="0" w:qFormat="1"/>
-    <w:lsdException w:name="Intense Reference" w:semiHidden="0" w:uiPriority="32" w:unhideWhenUsed="0" w:qFormat="1"/>
-    <w:lsdException w:name="Book Title" w:semiHidden="0" w:uiPriority="33" w:unhideWhenUsed="0" w:qFormat="1"/>
-    <w:lsdException w:name="Bibliography" w:uiPriority="37"/>
-    <w:lsdException w:name="TOC Heading" w:uiPriority="39" w:qFormat="1"/>
-  </w:latentStyles>
-  <w:style w:type="paragraph" w:default="1" w:styleId="Normal">
-    <w:name w:val="Normal"/>
-    <w:qFormat/>
-  </w:style>
-  <w:style w:type="character" w:default="1" w:styleId="DefaultParagraphFont">
-    <w:name w:val="Default Paragraph Font"/>
-    <w:uiPriority w:val="1"/>
-    <w:semiHidden/>
-    <w:unhideWhenUsed/>
-  </w:style>
-  <w:style w:type="table" w:default="1" w:styleId="TableNormal">
-    <w:name w:val="Normal Table"/>
+  <w:style w:type="paragraph" w:styleId="BalloonText">
+    <w:name w:val="Balloon Text"/>
+    <w:basedOn w:val="Normal"/>
+    <w:link w:val="BalloonTextChar"/>
     <w:uiPriority w:val="99"/>
     <w:semiHidden/>
     <w:unhideWhenUsed/>
-    <w:tblPr>
-      <w:tblInd w:w="0" w:type="dxa"/>
-      <w:tblCellMar>
-        <w:top w:w="0" w:type="dxa"/>
-        <w:left w:w="108" w:type="dxa"/>
-        <w:bottom w:w="0" w:type="dxa"/>
-        <w:right w:w="108" w:type="dxa"/>
-      </w:tblCellMar>
-    </w:tblPr>
-  </w:style>
-  <w:style w:type="numbering" w:default="1" w:styleId="NoList">
-    <w:name w:val="No List"/>
-    <w:uiPriority w:val="99"/>
-    <w:semiHidden/>
-    <w:unhideWhenUsed/>
-  </w:style>
-  <w:style w:type="paragraph" w:customStyle="1" w:styleId="p1">
-    <w:name w:val="p1"/>
-    <w:basedOn w:val="Normal"/>
-    <w:rsid w:val="007675DA"/>
+    <w:rsid w:val="00C44794"/>
     <w:rPr>
-      <w:rFonts w:ascii="Arial" w:hAnsi="Arial" w:cs="Arial"/>
-      <w:sz w:val="26"/>
-      <w:szCs w:val="26"/>
-    </w:rPr>
-  </w:style>
-  <w:style w:type="paragraph" w:customStyle="1" w:styleId="p2">
-    <w:name w:val="p2"/>
-    <w:basedOn w:val="Normal"/>
-    <w:rsid w:val="007675DA"/>
-    <w:pPr>
-      <w:spacing w:line="225" w:lineRule="atLeast"/>
-    </w:pPr>
-    <w:rPr>
-      <w:rFonts w:ascii="Helvetica" w:hAnsi="Helvetica" w:cs="Times New Roman"/>
+      <w:rFonts w:ascii="Segoe UI" w:hAnsi="Segoe UI" w:cs="Segoe UI"/>
       <w:sz w:val="18"/>
       <w:szCs w:val="18"/>
     </w:rPr>
   </w:style>
-  <w:style w:type="paragraph" w:customStyle="1" w:styleId="p3">
-    <w:name w:val="p3"/>
-    <w:basedOn w:val="Normal"/>
-    <w:rsid w:val="007675DA"/>
+  <w:style w:type="character" w:customStyle="1" w:styleId="BalloonTextChar">
+    <w:name w:val="Balloon Text Char"/>
+    <w:basedOn w:val="DefaultParagraphFont"/>
+    <w:link w:val="BalloonText"/>
+    <w:uiPriority w:val="99"/>
+    <w:semiHidden/>
+    <w:rsid w:val="00C44794"/>
     <w:rPr>
-      <w:rFonts w:ascii="Arial" w:hAnsi="Arial" w:cs="Arial"/>
-      <w:sz w:val="22"/>
-      <w:szCs w:val="22"/>
-    </w:rPr>
-  </w:style>
-  <w:style w:type="paragraph" w:customStyle="1" w:styleId="p4">
-    <w:name w:val="p4"/>
-    <w:basedOn w:val="Normal"/>
-    <w:rsid w:val="007675DA"/>
-    <w:pPr>
-      <w:spacing w:line="236" w:lineRule="atLeast"/>
-    </w:pPr>
-    <w:rPr>
-      <w:rFonts w:ascii="Helvetica" w:hAnsi="Helvetica" w:cs="Times New Roman"/>
+      <w:rFonts w:ascii="Segoe UI" w:hAnsi="Segoe UI" w:cs="Segoe UI"/>
       <w:sz w:val="18"/>
       <w:szCs w:val="18"/>
-    </w:rPr>
-  </w:style>
-  <w:style w:type="paragraph" w:customStyle="1" w:styleId="p5">
-    <w:name w:val="p5"/>
-    <w:basedOn w:val="Normal"/>
-    <w:rsid w:val="007675DA"/>
-    <w:pPr>
-      <w:spacing w:line="246" w:lineRule="atLeast"/>
-    </w:pPr>
-    <w:rPr>
-      <w:rFonts w:ascii="Helvetica" w:hAnsi="Helvetica" w:cs="Times New Roman"/>
-      <w:sz w:val="18"/>
-      <w:szCs w:val="18"/>
-    </w:rPr>
-  </w:style>
-  <w:style w:type="paragraph" w:customStyle="1" w:styleId="p6">
-    <w:name w:val="p6"/>
-    <w:basedOn w:val="Normal"/>
-    <w:rsid w:val="007675DA"/>
-    <w:rPr>
-      <w:rFonts w:ascii="Arial" w:hAnsi="Arial" w:cs="Arial"/>
-      <w:sz w:val="18"/>
-      <w:szCs w:val="18"/>
-    </w:rPr>
-  </w:style>
-  <w:style w:type="paragraph" w:customStyle="1" w:styleId="p7">
-    <w:name w:val="p7"/>
-    <w:basedOn w:val="Normal"/>
-    <w:rsid w:val="007675DA"/>
-    <w:pPr>
-      <w:spacing w:line="227" w:lineRule="atLeast"/>
-    </w:pPr>
-    <w:rPr>
-      <w:rFonts w:ascii="Helvetica" w:hAnsi="Helvetica" w:cs="Times New Roman"/>
-      <w:sz w:val="18"/>
-      <w:szCs w:val="18"/>
-    </w:rPr>
-  </w:style>
-  <w:style w:type="paragraph" w:customStyle="1" w:styleId="p8">
-    <w:name w:val="p8"/>
-    <w:basedOn w:val="Normal"/>
-    <w:rsid w:val="007675DA"/>
-    <w:pPr>
-      <w:spacing w:line="38" w:lineRule="atLeast"/>
-    </w:pPr>
-    <w:rPr>
-      <w:rFonts w:ascii="Helvetica" w:hAnsi="Helvetica" w:cs="Times New Roman"/>
-      <w:sz w:val="18"/>
-      <w:szCs w:val="18"/>
-    </w:rPr>
-  </w:style>
-  <w:style w:type="paragraph" w:customStyle="1" w:styleId="p9">
-    <w:name w:val="p9"/>
-    <w:basedOn w:val="Normal"/>
-    <w:rsid w:val="007675DA"/>
-    <w:pPr>
-      <w:spacing w:line="11" w:lineRule="atLeast"/>
-    </w:pPr>
-    <w:rPr>
-      <w:rFonts w:ascii="Helvetica" w:hAnsi="Helvetica" w:cs="Times New Roman"/>
-      <w:sz w:val="18"/>
-      <w:szCs w:val="18"/>
-    </w:rPr>
-  </w:style>
-  <w:style w:type="paragraph" w:customStyle="1" w:styleId="p10">
-    <w:name w:val="p10"/>
-    <w:basedOn w:val="Normal"/>
-    <w:rsid w:val="007675DA"/>
-    <w:pPr>
-      <w:spacing w:line="15" w:lineRule="atLeast"/>
-    </w:pPr>
-    <w:rPr>
-      <w:rFonts w:ascii="Helvetica" w:hAnsi="Helvetica" w:cs="Times New Roman"/>
-      <w:sz w:val="18"/>
-      <w:szCs w:val="18"/>
-    </w:rPr>
-  </w:style>
-  <w:style w:type="paragraph" w:customStyle="1" w:styleId="p11">
-    <w:name w:val="p11"/>
-    <w:basedOn w:val="Normal"/>
-    <w:rsid w:val="007675DA"/>
-    <w:pPr>
-      <w:spacing w:line="150" w:lineRule="atLeast"/>
-    </w:pPr>
-    <w:rPr>
-      <w:rFonts w:ascii="Helvetica" w:hAnsi="Helvetica" w:cs="Times New Roman"/>
-      <w:sz w:val="18"/>
-      <w:szCs w:val="18"/>
-    </w:rPr>
-  </w:style>
-  <w:style w:type="paragraph" w:customStyle="1" w:styleId="p12">
-    <w:name w:val="p12"/>
-    <w:basedOn w:val="Normal"/>
-    <w:rsid w:val="007675DA"/>
-    <w:pPr>
-      <w:spacing w:line="254" w:lineRule="atLeast"/>
-    </w:pPr>
-    <w:rPr>
-      <w:rFonts w:ascii="Helvetica" w:hAnsi="Helvetica" w:cs="Times New Roman"/>
-      <w:sz w:val="18"/>
-      <w:szCs w:val="18"/>
-    </w:rPr>
-  </w:style>
-  <w:style w:type="paragraph" w:customStyle="1" w:styleId="p13">
-    <w:name w:val="p13"/>
-    <w:basedOn w:val="Normal"/>
-    <w:rsid w:val="007675DA"/>
-    <w:pPr>
-      <w:spacing w:line="188" w:lineRule="atLeast"/>
-    </w:pPr>
-    <w:rPr>
-      <w:rFonts w:ascii="Arial" w:hAnsi="Arial" w:cs="Arial"/>
-      <w:sz w:val="18"/>
-      <w:szCs w:val="18"/>
-    </w:rPr>
-  </w:style>
-  <w:style w:type="paragraph" w:customStyle="1" w:styleId="p15">
-    <w:name w:val="p15"/>
-    <w:basedOn w:val="Normal"/>
-    <w:rsid w:val="007675DA"/>
-    <w:pPr>
-      <w:spacing w:line="189" w:lineRule="atLeast"/>
-    </w:pPr>
-    <w:rPr>
-      <w:rFonts w:ascii="Arial" w:hAnsi="Arial" w:cs="Arial"/>
-      <w:sz w:val="18"/>
-      <w:szCs w:val="18"/>
-    </w:rPr>
-  </w:style>
-  <w:style w:type="paragraph" w:customStyle="1" w:styleId="p17">
-    <w:name w:val="p17"/>
-    <w:basedOn w:val="Normal"/>
-    <w:rsid w:val="007675DA"/>
-    <w:pPr>
-      <w:spacing w:line="152" w:lineRule="atLeast"/>
-    </w:pPr>
-    <w:rPr>
-      <w:rFonts w:ascii="Arial" w:hAnsi="Arial" w:cs="Arial"/>
-      <w:sz w:val="17"/>
-      <w:szCs w:val="17"/>
-    </w:rPr>
-  </w:style>
-  <w:style w:type="paragraph" w:customStyle="1" w:styleId="p18">
-    <w:name w:val="p18"/>
-    <w:basedOn w:val="Normal"/>
-    <w:rsid w:val="007675DA"/>
-    <w:pPr>
-      <w:spacing w:line="183" w:lineRule="atLeast"/>
-    </w:pPr>
-    <w:rPr>
-      <w:rFonts w:ascii="Helvetica" w:hAnsi="Helvetica" w:cs="Times New Roman"/>
-      <w:sz w:val="18"/>
-      <w:szCs w:val="18"/>
-    </w:rPr>
-  </w:style>
-  <w:style w:type="paragraph" w:customStyle="1" w:styleId="p19">
-    <w:name w:val="p19"/>
-    <w:basedOn w:val="Normal"/>
-    <w:rsid w:val="007675DA"/>
-    <w:pPr>
-      <w:jc w:val="center"/>
-    </w:pPr>
-    <w:rPr>
-      <w:rFonts w:ascii="Arial" w:hAnsi="Arial" w:cs="Arial"/>
-      <w:sz w:val="16"/>
-      <w:szCs w:val="16"/>
-    </w:rPr>
-  </w:style>
-  <w:style w:type="paragraph" w:customStyle="1" w:styleId="p20">
-    <w:name w:val="p20"/>
-    <w:basedOn w:val="Normal"/>
-    <w:rsid w:val="007675DA"/>
-    <w:pPr>
-      <w:spacing w:line="45" w:lineRule="atLeast"/>
-    </w:pPr>
-    <w:rPr>
-      <w:rFonts w:ascii="Times New Roman" w:hAnsi="Times New Roman" w:cs="Times New Roman"/>
-      <w:sz w:val="18"/>
-      <w:szCs w:val="18"/>
-    </w:rPr>
-  </w:style>
-  <w:style w:type="paragraph" w:customStyle="1" w:styleId="p21">
-    <w:name w:val="p21"/>
-    <w:basedOn w:val="Normal"/>
-    <w:rsid w:val="007675DA"/>
-    <w:pPr>
-      <w:ind w:left="435" w:hanging="237"/>
-      <w:jc w:val="both"/>
-    </w:pPr>
-    <w:rPr>
-      <w:rFonts w:ascii="Arial" w:hAnsi="Arial" w:cs="Arial"/>
-      <w:sz w:val="18"/>
-      <w:szCs w:val="18"/>
-    </w:rPr>
-  </w:style>
-  <w:style w:type="paragraph" w:customStyle="1" w:styleId="p22">
-    <w:name w:val="p22"/>
-    <w:basedOn w:val="Normal"/>
-    <w:rsid w:val="007675DA"/>
-    <w:pPr>
-      <w:spacing w:line="189" w:lineRule="atLeast"/>
-    </w:pPr>
-    <w:rPr>
-      <w:rFonts w:ascii="Times New Roman" w:hAnsi="Times New Roman" w:cs="Times New Roman"/>
-      <w:sz w:val="18"/>
-      <w:szCs w:val="18"/>
-    </w:rPr>
-  </w:style>
-  <w:style w:type="paragraph" w:customStyle="1" w:styleId="p23">
-    <w:name w:val="p23"/>
-    <w:basedOn w:val="Normal"/>
-    <w:rsid w:val="007675DA"/>
-    <w:pPr>
-      <w:spacing w:line="150" w:lineRule="atLeast"/>
-    </w:pPr>
-    <w:rPr>
-      <w:rFonts w:ascii="Times New Roman" w:hAnsi="Times New Roman" w:cs="Times New Roman"/>
-      <w:sz w:val="18"/>
-      <w:szCs w:val="18"/>
-    </w:rPr>
-  </w:style>
-  <w:style w:type="paragraph" w:customStyle="1" w:styleId="p24">
-    <w:name w:val="p24"/>
-    <w:basedOn w:val="Normal"/>
-    <w:rsid w:val="007675DA"/>
-    <w:pPr>
-      <w:spacing w:line="225" w:lineRule="atLeast"/>
-    </w:pPr>
-    <w:rPr>
-      <w:rFonts w:ascii="Times New Roman" w:hAnsi="Times New Roman" w:cs="Times New Roman"/>
-      <w:sz w:val="18"/>
-      <w:szCs w:val="18"/>
-    </w:rPr>
-  </w:style>
-  <w:style w:type="paragraph" w:customStyle="1" w:styleId="p25">
-    <w:name w:val="p25"/>
-    <w:basedOn w:val="Normal"/>
-    <w:rsid w:val="007675DA"/>
-    <w:pPr>
-      <w:spacing w:line="227" w:lineRule="atLeast"/>
-    </w:pPr>
-    <w:rPr>
-      <w:rFonts w:ascii="Times New Roman" w:hAnsi="Times New Roman" w:cs="Times New Roman"/>
-      <w:sz w:val="18"/>
-      <w:szCs w:val="18"/>
-    </w:rPr>
-  </w:style>
-  <w:style w:type="paragraph" w:customStyle="1" w:styleId="p26">
-    <w:name w:val="p26"/>
-    <w:basedOn w:val="Normal"/>
-    <w:rsid w:val="007675DA"/>
-    <w:pPr>
-      <w:spacing w:line="159" w:lineRule="atLeast"/>
-    </w:pPr>
-    <w:rPr>
-      <w:rFonts w:ascii="Arial" w:hAnsi="Arial" w:cs="Arial"/>
-      <w:sz w:val="18"/>
-      <w:szCs w:val="18"/>
-    </w:rPr>
-  </w:style>
-  <w:style w:type="paragraph" w:customStyle="1" w:styleId="p27">
-    <w:name w:val="p27"/>
-    <w:basedOn w:val="Normal"/>
-    <w:rsid w:val="007675DA"/>
-    <w:pPr>
-      <w:spacing w:line="38" w:lineRule="atLeast"/>
-    </w:pPr>
-    <w:rPr>
-      <w:rFonts w:ascii="Arial" w:hAnsi="Arial" w:cs="Arial"/>
-      <w:sz w:val="18"/>
-      <w:szCs w:val="18"/>
-    </w:rPr>
-  </w:style>
-  <w:style w:type="paragraph" w:customStyle="1" w:styleId="p28">
-    <w:name w:val="p28"/>
-    <w:basedOn w:val="Normal"/>
-    <w:rsid w:val="007675DA"/>
-    <w:rPr>
-      <w:rFonts w:ascii="Arial" w:hAnsi="Arial" w:cs="Arial"/>
-      <w:sz w:val="17"/>
-      <w:szCs w:val="17"/>
-    </w:rPr>
-  </w:style>
-  <w:style w:type="character" w:customStyle="1" w:styleId="s2">
-    <w:name w:val="s2"/>
-    <w:basedOn w:val="DefaultParagraphFont"/>
-    <w:rsid w:val="007675DA"/>
-    <w:rPr>
-      <w:rFonts w:ascii="Arial" w:hAnsi="Arial" w:cs="Arial" w:hint="default"/>
-      <w:sz w:val="17"/>
-      <w:szCs w:val="17"/>
-    </w:rPr>
-  </w:style>
-  <w:style w:type="character" w:customStyle="1" w:styleId="apple-tab-span">
-    <w:name w:val="apple-tab-span"/>
-    <w:basedOn w:val="DefaultParagraphFont"/>
-    <w:rsid w:val="007675DA"/>
-  </w:style>
-  <w:style w:type="character" w:styleId="Hyperlink">
-    <w:name w:val="Hyperlink"/>
-    <w:basedOn w:val="DefaultParagraphFont"/>
-    <w:uiPriority w:val="99"/>
-    <w:unhideWhenUsed/>
-    <w:rsid w:val="00A947A7"/>
-    <w:rPr>
-      <w:color w:val="0563C1" w:themeColor="hyperlink"/>
-      <w:u w:val="single"/>
-    </w:rPr>
-  </w:style>
-  <w:style w:type="character" w:customStyle="1" w:styleId="UnresolvedMention">
-    <w:name w:val="Unresolved Mention"/>
-    <w:basedOn w:val="DefaultParagraphFont"/>
-    <w:uiPriority w:val="99"/>
-    <w:rsid w:val="00A947A7"/>
-    <w:rPr>
-      <w:color w:val="605E5C"/>
-      <w:shd w:val="clear" w:color="auto" w:fill="E1DFDD"/>
-    </w:rPr>
-  </w:style>
-  <w:style w:type="character" w:styleId="FollowedHyperlink">
-    <w:name w:val="FollowedHyperlink"/>
-    <w:basedOn w:val="DefaultParagraphFont"/>
-    <w:uiPriority w:val="99"/>
-    <w:semiHidden/>
-    <w:unhideWhenUsed/>
-    <w:rsid w:val="00A947A7"/>
-    <w:rPr>
-      <w:color w:val="954F72" w:themeColor="followedHyperlink"/>
-      <w:u w:val="single"/>
     </w:rPr>
   </w:style>
 </w:styles>
@@ -5473,7 +5306,7 @@
   <a:extraClrSchemeLst/>
   <a:extLst>
     <a:ext uri="{05A4C25C-085E-4340-85A3-A5531E510DB2}">
-      <thm15:themeFamily xmlns:thm15="http://schemas.microsoft.com/office/thememl/2012/main" xmlns="" name="Office Theme" id="{62F939B6-93AF-4DB8-9C6B-D6C7DFDC589F}" vid="{4A3C46E8-61CC-4603-A589-7422A47A8E4A}"/>
+      <thm15:themeFamily xmlns:thm15="http://schemas.microsoft.com/office/thememl/2012/main" name="Office Theme" id="{62F939B6-93AF-4DB8-9C6B-D6C7DFDC589F}" vid="{4A3C46E8-61CC-4603-A589-7422A47A8E4A}"/>
     </a:ext>
   </a:extLst>
 </a:theme>
@@ -5484,7 +5317,7 @@
 </file>
 
 <file path=customXml/itemProps1.xml><?xml version="1.0" encoding="utf-8"?>
-<ds:datastoreItem xmlns:ds="http://schemas.openxmlformats.org/officeDocument/2006/customXml" ds:itemID="{7073E206-3A50-42C5-B4B0-80DD443B1A99}">
+<ds:datastoreItem xmlns:ds="http://schemas.openxmlformats.org/officeDocument/2006/customXml" ds:itemID="{C8FE234E-1D04-4074-9848-D84E91B16844}">
   <ds:schemaRefs>
     <ds:schemaRef ds:uri="http://schemas.openxmlformats.org/officeDocument/2006/bibliography"/>
   </ds:schemaRefs>

</xml_diff>